<commit_message>
update to license deleted redundant files
</commit_message>
<xml_diff>
--- a/Documentation/FIPEX_User_Doc_10.4.docx
+++ b/Documentation/FIPEX_User_Doc_10.4.docx
@@ -286,10 +286,10 @@
           <w:szCs w:val="40"/>
         </w:rPr>
         <w:drawing>
-          <wp:inline distT="0" distB="0" distL="0" distR="0" wp14:anchorId="792D6EBC" wp14:editId="27C5579D">
-            <wp:extent cx="1713908" cy="1708150"/>
+          <wp:inline distT="0" distB="0" distL="0" distR="0" wp14:anchorId="45266E3E" wp14:editId="0D59AA21">
+            <wp:extent cx="1756698" cy="1695450"/>
             <wp:effectExtent l="0" t="0" r="0" b="0"/>
-            <wp:docPr id="16" name="Picture 16" descr="Diagram&#10;&#10;Description automatically generated"/>
+            <wp:docPr id="242" name="Picture 242" descr="Diagram&#10;&#10;Description automatically generated"/>
             <wp:cNvGraphicFramePr>
               <a:graphicFrameLocks xmlns:a="http://schemas.openxmlformats.org/drawingml/2006/main" noChangeAspect="1"/>
             </wp:cNvGraphicFramePr>
@@ -297,7 +297,7 @@
               <a:graphicData uri="http://schemas.openxmlformats.org/drawingml/2006/picture">
                 <pic:pic xmlns:pic="http://schemas.openxmlformats.org/drawingml/2006/picture">
                   <pic:nvPicPr>
-                    <pic:cNvPr id="16" name="Picture 16" descr="Diagram&#10;&#10;Description automatically generated"/>
+                    <pic:cNvPr id="242" name="Picture 242" descr="Diagram&#10;&#10;Description automatically generated"/>
                     <pic:cNvPicPr/>
                   </pic:nvPicPr>
                   <pic:blipFill>
@@ -315,7 +315,7 @@
                   <pic:spPr>
                     <a:xfrm>
                       <a:off x="0" y="0"/>
-                      <a:ext cx="1718993" cy="1713218"/>
+                      <a:ext cx="1765011" cy="1703474"/>
                     </a:xfrm>
                     <a:prstGeom prst="rect">
                       <a:avLst/>
@@ -46572,6 +46572,18 @@
     <w:basedOn w:val="DefaultParagraphFont"/>
     <w:rsid w:val="00490E51"/>
   </w:style>
+  <w:style w:type="character" w:styleId="FollowedHyperlink">
+    <w:name w:val="FollowedHyperlink"/>
+    <w:basedOn w:val="DefaultParagraphFont"/>
+    <w:uiPriority w:val="99"/>
+    <w:semiHidden/>
+    <w:unhideWhenUsed/>
+    <w:rsid w:val="00F45501"/>
+    <w:rPr>
+      <w:color w:val="800080" w:themeColor="followedHyperlink"/>
+      <w:u w:val="single"/>
+    </w:rPr>
+  </w:style>
 </w:styles>
 </file>
 

</xml_diff>

<commit_message>
minor updates / error fixes
</commit_message>
<xml_diff>
--- a/Documentation/FIPEX_User_Doc_10.4.docx
+++ b/Documentation/FIPEX_User_Doc_10.4.docx
@@ -11763,15 +11763,15 @@
           <w:lang w:val="en-CA"/>
         </w:rPr>
       </w:pPr>
-      <w:bookmarkStart w:id="29" w:name="_Toc343038085"/>
-      <w:bookmarkStart w:id="30" w:name="_Toc52020078"/>
+      <w:bookmarkStart w:id="29" w:name="_Toc52020078"/>
+      <w:bookmarkStart w:id="30" w:name="_Toc343038085"/>
       <w:r>
         <w:rPr>
           <w:lang w:val="en-CA"/>
         </w:rPr>
         <w:t>Downloading FIPEX</w:t>
       </w:r>
-      <w:bookmarkEnd w:id="30"/>
+      <w:bookmarkEnd w:id="29"/>
     </w:p>
     <w:p>
       <w:pPr>
@@ -12073,7 +12073,7 @@
       <w:r>
         <w:t xml:space="preserve"> </w:t>
       </w:r>
-      <w:bookmarkEnd w:id="29"/>
+      <w:bookmarkEnd w:id="30"/>
     </w:p>
     <w:p>
       <w:pPr>
@@ -12507,8 +12507,8 @@
           <w:lang w:val="en-US"/>
         </w:rPr>
         <w:pict w14:anchorId="521E2AEE">
-          <v:shape id="_x0000_s1465" type="#_x0000_t202" style="width:442.2pt;height:50.55pt;mso-left-percent:-10001;mso-top-percent:-10001;mso-position-horizontal:absolute;mso-position-horizontal-relative:char;mso-position-vertical:absolute;mso-position-vertical-relative:line;mso-left-percent:-10001;mso-top-percent:-10001;mso-width-relative:margin;mso-height-relative:margin" fillcolor="#5a5a5a [2109]">
-            <v:textbox style="mso-next-textbox:#_x0000_s1465">
+          <v:shape id="_x0000_s1509" type="#_x0000_t202" style="width:442.2pt;height:50.55pt;mso-left-percent:-10001;mso-top-percent:-10001;mso-position-horizontal:absolute;mso-position-horizontal-relative:char;mso-position-vertical:absolute;mso-position-vertical-relative:line;mso-left-percent:-10001;mso-top-percent:-10001;mso-width-relative:margin;mso-height-relative:margin" fillcolor="#5a5a5a [2109]">
+            <v:textbox style="mso-next-textbox:#_x0000_s1509">
               <w:txbxContent>
                 <w:p>
                   <w:pPr>
@@ -13317,8 +13317,8 @@
           <w:lang w:val="en-US"/>
         </w:rPr>
         <w:pict w14:anchorId="29DEFE02">
-          <v:shape id="_x0000_s1464" type="#_x0000_t202" style="width:442.2pt;height:50.55pt;mso-left-percent:-10001;mso-top-percent:-10001;mso-position-horizontal:absolute;mso-position-horizontal-relative:char;mso-position-vertical:absolute;mso-position-vertical-relative:line;mso-left-percent:-10001;mso-top-percent:-10001;mso-width-relative:margin;mso-height-relative:margin" fillcolor="#5a5a5a [2109]">
-            <v:textbox style="mso-next-textbox:#_x0000_s1464">
+          <v:shape id="_x0000_s1508" type="#_x0000_t202" style="width:442.2pt;height:50.55pt;mso-left-percent:-10001;mso-top-percent:-10001;mso-position-horizontal:absolute;mso-position-horizontal-relative:char;mso-position-vertical:absolute;mso-position-vertical-relative:line;mso-left-percent:-10001;mso-top-percent:-10001;mso-width-relative:margin;mso-height-relative:margin" fillcolor="#5a5a5a [2109]">
+            <v:textbox style="mso-next-textbox:#_x0000_s1508">
               <w:txbxContent>
                 <w:p>
                   <w:pPr>
@@ -15343,8 +15343,8 @@
           <w:lang w:val="en-US"/>
         </w:rPr>
         <w:pict w14:anchorId="244727B9">
-          <v:shape id="_x0000_s1463" type="#_x0000_t202" style="width:442.2pt;height:40.1pt;mso-left-percent:-10001;mso-top-percent:-10001;mso-position-horizontal:absolute;mso-position-horizontal-relative:char;mso-position-vertical:absolute;mso-position-vertical-relative:line;mso-left-percent:-10001;mso-top-percent:-10001;mso-width-relative:margin;mso-height-relative:margin" fillcolor="#5a5a5a [2109]">
-            <v:textbox style="mso-next-textbox:#_x0000_s1463">
+          <v:shape id="_x0000_s1507" type="#_x0000_t202" style="width:442.2pt;height:40.1pt;mso-left-percent:-10001;mso-top-percent:-10001;mso-position-horizontal:absolute;mso-position-horizontal-relative:char;mso-position-vertical:absolute;mso-position-vertical-relative:line;mso-left-percent:-10001;mso-top-percent:-10001;mso-width-relative:margin;mso-height-relative:margin" fillcolor="#5a5a5a [2109]">
+            <v:textbox style="mso-next-textbox:#_x0000_s1507">
               <w:txbxContent>
                 <w:p>
                   <w:pPr>
@@ -15580,8 +15580,8 @@
           <w:lang w:val="en-US"/>
         </w:rPr>
         <w:pict w14:anchorId="1780CF7D">
-          <v:shape id="_x0000_s1462" type="#_x0000_t202" style="width:465.15pt;height:216.75pt;mso-left-percent:-10001;mso-top-percent:-10001;mso-position-horizontal:absolute;mso-position-horizontal-relative:char;mso-position-vertical:absolute;mso-position-vertical-relative:line;mso-left-percent:-10001;mso-top-percent:-10001;mso-width-relative:margin;mso-height-relative:margin" fillcolor="#5a5a5a [2109]">
-            <v:textbox style="mso-next-textbox:#_x0000_s1462">
+          <v:shape id="_x0000_s1506" type="#_x0000_t202" style="width:465.15pt;height:216.75pt;mso-left-percent:-10001;mso-top-percent:-10001;mso-position-horizontal:absolute;mso-position-horizontal-relative:char;mso-position-vertical:absolute;mso-position-vertical-relative:line;mso-left-percent:-10001;mso-top-percent:-10001;mso-width-relative:margin;mso-height-relative:margin" fillcolor="#5a5a5a [2109]">
+            <v:textbox style="mso-next-textbox:#_x0000_s1506">
               <w:txbxContent>
                 <w:p>
                   <w:pPr>
@@ -16442,8 +16442,8 @@
           <w:lang w:val="en-US"/>
         </w:rPr>
         <w:pict w14:anchorId="5178E0DF">
-          <v:shape id="_x0000_s1461" type="#_x0000_t202" style="width:442.2pt;height:57.6pt;mso-left-percent:-10001;mso-top-percent:-10001;mso-position-horizontal:absolute;mso-position-horizontal-relative:char;mso-position-vertical:absolute;mso-position-vertical-relative:line;mso-left-percent:-10001;mso-top-percent:-10001;mso-width-relative:margin;mso-height-relative:margin" fillcolor="#5a5a5a [2109]">
-            <v:textbox style="mso-next-textbox:#_x0000_s1461">
+          <v:shape id="_x0000_s1505" type="#_x0000_t202" style="width:442.2pt;height:57.6pt;mso-left-percent:-10001;mso-top-percent:-10001;mso-position-horizontal:absolute;mso-position-horizontal-relative:char;mso-position-vertical:absolute;mso-position-vertical-relative:line;mso-left-percent:-10001;mso-top-percent:-10001;mso-width-relative:margin;mso-height-relative:margin" fillcolor="#5a5a5a [2109]">
+            <v:textbox style="mso-next-textbox:#_x0000_s1505">
               <w:txbxContent>
                 <w:p>
                   <w:pPr>
@@ -16922,8 +16922,8 @@
           <w:lang w:val="en-US"/>
         </w:rPr>
         <w:pict w14:anchorId="23DB0A99">
-          <v:shape id="_x0000_s1460" type="#_x0000_t202" style="width:442.2pt;height:38.9pt;mso-left-percent:-10001;mso-top-percent:-10001;mso-position-horizontal:absolute;mso-position-horizontal-relative:char;mso-position-vertical:absolute;mso-position-vertical-relative:line;mso-left-percent:-10001;mso-top-percent:-10001;mso-width-relative:margin;mso-height-relative:margin" fillcolor="#5a5a5a [2109]">
-            <v:textbox style="mso-next-textbox:#_x0000_s1460">
+          <v:shape id="_x0000_s1504" type="#_x0000_t202" style="width:442.2pt;height:38.9pt;mso-left-percent:-10001;mso-top-percent:-10001;mso-position-horizontal:absolute;mso-position-horizontal-relative:char;mso-position-vertical:absolute;mso-position-vertical-relative:line;mso-left-percent:-10001;mso-top-percent:-10001;mso-width-relative:margin;mso-height-relative:margin" fillcolor="#5a5a5a [2109]">
+            <v:textbox style="mso-next-textbox:#_x0000_s1504">
               <w:txbxContent>
                 <w:p>
                   <w:r>
@@ -17276,8 +17276,8 @@
           <w:lang w:val="en-US"/>
         </w:rPr>
         <w:pict w14:anchorId="4BB229D8">
-          <v:shape id="_x0000_s1459" type="#_x0000_t202" style="width:442.2pt;height:87.75pt;mso-left-percent:-10001;mso-top-percent:-10001;mso-position-horizontal:absolute;mso-position-horizontal-relative:char;mso-position-vertical:absolute;mso-position-vertical-relative:line;mso-left-percent:-10001;mso-top-percent:-10001;mso-width-relative:margin;mso-height-relative:margin" fillcolor="#5a5a5a [2109]">
-            <v:textbox style="mso-next-textbox:#_x0000_s1459">
+          <v:shape id="_x0000_s1503" type="#_x0000_t202" style="width:442.2pt;height:87.75pt;mso-left-percent:-10001;mso-top-percent:-10001;mso-position-horizontal:absolute;mso-position-horizontal-relative:char;mso-position-vertical:absolute;mso-position-vertical-relative:line;mso-left-percent:-10001;mso-top-percent:-10001;mso-width-relative:margin;mso-height-relative:margin" fillcolor="#5a5a5a [2109]">
+            <v:textbox style="mso-next-textbox:#_x0000_s1503">
               <w:txbxContent>
                 <w:p>
                   <w:pPr>
@@ -17760,8 +17760,8 @@
           <w:lang w:val="en-US"/>
         </w:rPr>
         <w:pict w14:anchorId="3D95E18A">
-          <v:shape id="_x0000_s1458" type="#_x0000_t202" style="width:442.2pt;height:40.3pt;mso-left-percent:-10001;mso-top-percent:-10001;mso-position-horizontal:absolute;mso-position-horizontal-relative:char;mso-position-vertical:absolute;mso-position-vertical-relative:line;mso-left-percent:-10001;mso-top-percent:-10001;mso-width-relative:margin;mso-height-relative:margin" fillcolor="#5a5a5a [2109]">
-            <v:textbox style="mso-next-textbox:#_x0000_s1458">
+          <v:shape id="_x0000_s1502" type="#_x0000_t202" style="width:442.2pt;height:40.3pt;mso-left-percent:-10001;mso-top-percent:-10001;mso-position-horizontal:absolute;mso-position-horizontal-relative:char;mso-position-vertical:absolute;mso-position-vertical-relative:line;mso-left-percent:-10001;mso-top-percent:-10001;mso-width-relative:margin;mso-height-relative:margin" fillcolor="#5a5a5a [2109]">
+            <v:textbox style="mso-next-textbox:#_x0000_s1502">
               <w:txbxContent>
                 <w:p>
                   <w:pPr>
@@ -18210,8 +18210,8 @@
           <w:lang w:val="en-US"/>
         </w:rPr>
         <w:pict w14:anchorId="290C6FD7">
-          <v:shape id="_x0000_s1457" type="#_x0000_t202" style="width:442.2pt;height:40.3pt;mso-left-percent:-10001;mso-top-percent:-10001;mso-position-horizontal:absolute;mso-position-horizontal-relative:char;mso-position-vertical:absolute;mso-position-vertical-relative:line;mso-left-percent:-10001;mso-top-percent:-10001;mso-width-relative:margin;mso-height-relative:margin" fillcolor="#5a5a5a [2109]">
-            <v:textbox style="mso-next-textbox:#_x0000_s1457">
+          <v:shape id="_x0000_s1501" type="#_x0000_t202" style="width:442.2pt;height:40.3pt;mso-left-percent:-10001;mso-top-percent:-10001;mso-position-horizontal:absolute;mso-position-horizontal-relative:char;mso-position-vertical:absolute;mso-position-vertical-relative:line;mso-left-percent:-10001;mso-top-percent:-10001;mso-width-relative:margin;mso-height-relative:margin" fillcolor="#5a5a5a [2109]">
+            <v:textbox style="mso-next-textbox:#_x0000_s1501">
               <w:txbxContent>
                 <w:p>
                   <w:pPr>
@@ -18430,6 +18430,13 @@
           <w:noProof/>
         </w:rPr>
         <w:lastRenderedPageBreak/>
+        <w:t xml:space="preserve"> </w:t>
+      </w:r>
+      <w:r>
+        <w:rPr>
+          <w:rFonts w:ascii="Calibri" w:hAnsi="Calibri"/>
+          <w:noProof/>
+        </w:rPr>
         <w:drawing>
           <wp:inline distT="0" distB="0" distL="0" distR="0" wp14:anchorId="2D6EA661" wp14:editId="08F1B4D4">
             <wp:extent cx="5601364" cy="3305175"/>
@@ -18496,8 +18503,8 @@
           <w:lang w:val="en-US"/>
         </w:rPr>
         <w:pict w14:anchorId="5701081C">
-          <v:shape id="_x0000_s1456" type="#_x0000_t202" style="width:442.2pt;height:40.3pt;mso-left-percent:-10001;mso-top-percent:-10001;mso-position-horizontal:absolute;mso-position-horizontal-relative:char;mso-position-vertical:absolute;mso-position-vertical-relative:line;mso-left-percent:-10001;mso-top-percent:-10001;mso-width-relative:margin;mso-height-relative:margin" fillcolor="#5a5a5a [2109]">
-            <v:textbox style="mso-next-textbox:#_x0000_s1456">
+          <v:shape id="_x0000_s1500" type="#_x0000_t202" style="width:442.2pt;height:40.3pt;mso-left-percent:-10001;mso-top-percent:-10001;mso-position-horizontal:absolute;mso-position-horizontal-relative:char;mso-position-vertical:absolute;mso-position-vertical-relative:line;mso-left-percent:-10001;mso-top-percent:-10001;mso-width-relative:margin;mso-height-relative:margin" fillcolor="#5a5a5a [2109]">
+            <v:textbox style="mso-next-textbox:#_x0000_s1500">
               <w:txbxContent>
                 <w:p>
                   <w:pPr>
@@ -18564,8 +18571,8 @@
           <w:lang w:val="en-US"/>
         </w:rPr>
         <w:pict w14:anchorId="03CEFC7B">
-          <v:shape id="_x0000_s1455" type="#_x0000_t202" style="width:442.2pt;height:157.4pt;mso-left-percent:-10001;mso-top-percent:-10001;mso-position-horizontal:absolute;mso-position-horizontal-relative:char;mso-position-vertical:absolute;mso-position-vertical-relative:line;mso-left-percent:-10001;mso-top-percent:-10001;mso-width-relative:margin;mso-height-relative:margin" fillcolor="#5a5a5a [2109]">
-            <v:textbox style="mso-next-textbox:#_x0000_s1455">
+          <v:shape id="_x0000_s1499" type="#_x0000_t202" style="width:442.2pt;height:157.4pt;mso-left-percent:-10001;mso-top-percent:-10001;mso-position-horizontal:absolute;mso-position-horizontal-relative:char;mso-position-vertical:absolute;mso-position-vertical-relative:line;mso-left-percent:-10001;mso-top-percent:-10001;mso-width-relative:margin;mso-height-relative:margin" fillcolor="#5a5a5a [2109]">
+            <v:textbox style="mso-next-textbox:#_x0000_s1499">
               <w:txbxContent>
                 <w:p>
                   <w:pPr>
@@ -21147,8 +21154,8 @@
           <w:lang w:val="en-US"/>
         </w:rPr>
         <w:pict w14:anchorId="31EBD7B7">
-          <v:shape id="_x0000_s1454" type="#_x0000_t202" style="width:442.2pt;height:71.8pt;mso-left-percent:-10001;mso-top-percent:-10001;mso-position-horizontal:absolute;mso-position-horizontal-relative:char;mso-position-vertical:absolute;mso-position-vertical-relative:line;mso-left-percent:-10001;mso-top-percent:-10001;mso-width-relative:margin;mso-height-relative:margin" fillcolor="#5a5a5a [2109]">
-            <v:textbox style="mso-next-textbox:#_x0000_s1454">
+          <v:shape id="_x0000_s1498" type="#_x0000_t202" style="width:442.2pt;height:71.8pt;mso-left-percent:-10001;mso-top-percent:-10001;mso-position-horizontal:absolute;mso-position-horizontal-relative:char;mso-position-vertical:absolute;mso-position-vertical-relative:line;mso-left-percent:-10001;mso-top-percent:-10001;mso-width-relative:margin;mso-height-relative:margin" fillcolor="#5a5a5a [2109]">
+            <v:textbox style="mso-next-textbox:#_x0000_s1498">
               <w:txbxContent>
                 <w:p>
                   <w:pPr>
@@ -22351,8 +22358,8 @@
           <w:rFonts w:ascii="Calibri" w:hAnsi="Calibri"/>
         </w:rPr>
         <w:pict w14:anchorId="386897E2">
-          <v:shape id="_x0000_s1453" type="#_x0000_t202" style="width:442.2pt;height:23.15pt;mso-left-percent:-10001;mso-top-percent:-10001;mso-position-horizontal:absolute;mso-position-horizontal-relative:char;mso-position-vertical:absolute;mso-position-vertical-relative:line;mso-left-percent:-10001;mso-top-percent:-10001;mso-width-relative:margin;mso-height-relative:margin" fillcolor="#5a5a5a [2109]">
-            <v:textbox style="mso-next-textbox:#_x0000_s1453">
+          <v:shape id="_x0000_s1497" type="#_x0000_t202" style="width:442.2pt;height:23.15pt;mso-left-percent:-10001;mso-top-percent:-10001;mso-position-horizontal:absolute;mso-position-horizontal-relative:char;mso-position-vertical:absolute;mso-position-vertical-relative:line;mso-left-percent:-10001;mso-top-percent:-10001;mso-width-relative:margin;mso-height-relative:margin" fillcolor="#5a5a5a [2109]">
+            <v:textbox style="mso-next-textbox:#_x0000_s1497">
               <w:txbxContent>
                 <w:p>
                   <w:pPr>
@@ -22525,8 +22532,8 @@
           <w:rFonts w:ascii="Calibri" w:hAnsi="Calibri"/>
         </w:rPr>
         <w:pict w14:anchorId="15EFAD96">
-          <v:shape id="_x0000_s1452" type="#_x0000_t202" style="width:442.2pt;height:23.15pt;mso-left-percent:-10001;mso-top-percent:-10001;mso-position-horizontal:absolute;mso-position-horizontal-relative:char;mso-position-vertical:absolute;mso-position-vertical-relative:line;mso-left-percent:-10001;mso-top-percent:-10001;mso-width-relative:margin;mso-height-relative:margin" fillcolor="#5a5a5a [2109]">
-            <v:textbox style="mso-next-textbox:#_x0000_s1452">
+          <v:shape id="_x0000_s1496" type="#_x0000_t202" style="width:442.2pt;height:23.15pt;mso-left-percent:-10001;mso-top-percent:-10001;mso-position-horizontal:absolute;mso-position-horizontal-relative:char;mso-position-vertical:absolute;mso-position-vertical-relative:line;mso-left-percent:-10001;mso-top-percent:-10001;mso-width-relative:margin;mso-height-relative:margin" fillcolor="#5a5a5a [2109]">
+            <v:textbox style="mso-next-textbox:#_x0000_s1496">
               <w:txbxContent>
                 <w:p>
                   <w:pPr>
@@ -22700,8 +22707,8 @@
           <w:rFonts w:ascii="Calibri" w:hAnsi="Calibri"/>
         </w:rPr>
         <w:pict w14:anchorId="7066948E">
-          <v:shape id="_x0000_s1451" type="#_x0000_t202" style="width:442.2pt;height:23.15pt;mso-left-percent:-10001;mso-top-percent:-10001;mso-position-horizontal:absolute;mso-position-horizontal-relative:char;mso-position-vertical:absolute;mso-position-vertical-relative:line;mso-left-percent:-10001;mso-top-percent:-10001;mso-width-relative:margin;mso-height-relative:margin" fillcolor="#5a5a5a [2109]">
-            <v:textbox style="mso-next-textbox:#_x0000_s1451">
+          <v:shape id="_x0000_s1495" type="#_x0000_t202" style="width:442.2pt;height:23.15pt;mso-left-percent:-10001;mso-top-percent:-10001;mso-position-horizontal:absolute;mso-position-horizontal-relative:char;mso-position-vertical:absolute;mso-position-vertical-relative:line;mso-left-percent:-10001;mso-top-percent:-10001;mso-width-relative:margin;mso-height-relative:margin" fillcolor="#5a5a5a [2109]">
+            <v:textbox style="mso-next-textbox:#_x0000_s1495">
               <w:txbxContent>
                 <w:p>
                   <w:pPr>
@@ -22872,8 +22879,8 @@
           <w:rFonts w:ascii="Calibri" w:hAnsi="Calibri"/>
         </w:rPr>
         <w:pict w14:anchorId="71597FC5">
-          <v:shape id="_x0000_s1450" type="#_x0000_t202" style="width:442.2pt;height:23.15pt;mso-left-percent:-10001;mso-top-percent:-10001;mso-position-horizontal:absolute;mso-position-horizontal-relative:char;mso-position-vertical:absolute;mso-position-vertical-relative:line;mso-left-percent:-10001;mso-top-percent:-10001;mso-width-relative:margin;mso-height-relative:margin" fillcolor="#5a5a5a [2109]">
-            <v:textbox style="mso-next-textbox:#_x0000_s1450">
+          <v:shape id="_x0000_s1494" type="#_x0000_t202" style="width:442.2pt;height:23.15pt;mso-left-percent:-10001;mso-top-percent:-10001;mso-position-horizontal:absolute;mso-position-horizontal-relative:char;mso-position-vertical:absolute;mso-position-vertical-relative:line;mso-left-percent:-10001;mso-top-percent:-10001;mso-width-relative:margin;mso-height-relative:margin" fillcolor="#5a5a5a [2109]">
+            <v:textbox style="mso-next-textbox:#_x0000_s1494">
               <w:txbxContent>
                 <w:p>
                   <w:pPr>
@@ -22929,8 +22936,8 @@
     <w:p>
       <w:r>
         <w:pict w14:anchorId="1B00CF26">
-          <v:shape id="_x0000_s1449" type="#_x0000_t202" style="width:442.2pt;height:52.05pt;mso-left-percent:-10001;mso-top-percent:-10001;mso-position-horizontal:absolute;mso-position-horizontal-relative:char;mso-position-vertical:absolute;mso-position-vertical-relative:line;mso-left-percent:-10001;mso-top-percent:-10001;mso-width-relative:margin;mso-height-relative:margin" fillcolor="#5a5a5a [2109]">
-            <v:textbox style="mso-next-textbox:#_x0000_s1449">
+          <v:shape id="_x0000_s1493" type="#_x0000_t202" style="width:442.2pt;height:52.05pt;mso-left-percent:-10001;mso-top-percent:-10001;mso-position-horizontal:absolute;mso-position-horizontal-relative:char;mso-position-vertical:absolute;mso-position-vertical-relative:line;mso-left-percent:-10001;mso-top-percent:-10001;mso-width-relative:margin;mso-height-relative:margin" fillcolor="#5a5a5a [2109]">
+            <v:textbox style="mso-next-textbox:#_x0000_s1493">
               <w:txbxContent>
                 <w:p>
                   <w:pPr>
@@ -23337,8 +23344,8 @@
           <w:szCs w:val="24"/>
         </w:rPr>
         <w:pict w14:anchorId="2293407D">
-          <v:shape id="_x0000_s1448" type="#_x0000_t202" style="width:442.2pt;height:71.4pt;mso-left-percent:-10001;mso-top-percent:-10001;mso-position-horizontal:absolute;mso-position-horizontal-relative:char;mso-position-vertical:absolute;mso-position-vertical-relative:line;mso-left-percent:-10001;mso-top-percent:-10001;mso-width-relative:margin;mso-height-relative:margin" fillcolor="#5a5a5a [2109]">
-            <v:textbox style="mso-next-textbox:#_x0000_s1448">
+          <v:shape id="_x0000_s1492" type="#_x0000_t202" style="width:442.2pt;height:71.4pt;mso-left-percent:-10001;mso-top-percent:-10001;mso-position-horizontal:absolute;mso-position-horizontal-relative:char;mso-position-vertical:absolute;mso-position-vertical-relative:line;mso-left-percent:-10001;mso-top-percent:-10001;mso-width-relative:margin;mso-height-relative:margin" fillcolor="#5a5a5a [2109]">
+            <v:textbox style="mso-next-textbox:#_x0000_s1492">
               <w:txbxContent>
                 <w:p>
                   <w:pPr>
@@ -24778,8 +24785,8 @@
           <w:rFonts w:asciiTheme="minorHAnsi" w:hAnsiTheme="minorHAnsi" w:cstheme="minorHAnsi"/>
         </w:rPr>
         <w:pict w14:anchorId="4FC30092">
-          <v:shape id="_x0000_s1447" type="#_x0000_t202" style="width:442.2pt;height:95.4pt;mso-left-percent:-10001;mso-top-percent:-10001;mso-position-horizontal:absolute;mso-position-horizontal-relative:char;mso-position-vertical:absolute;mso-position-vertical-relative:line;mso-left-percent:-10001;mso-top-percent:-10001;mso-width-relative:margin;mso-height-relative:margin" fillcolor="#5a5a5a [2109]">
-            <v:textbox style="mso-next-textbox:#_x0000_s1447">
+          <v:shape id="_x0000_s1491" type="#_x0000_t202" style="width:442.2pt;height:95.4pt;mso-left-percent:-10001;mso-top-percent:-10001;mso-position-horizontal:absolute;mso-position-horizontal-relative:char;mso-position-vertical:absolute;mso-position-vertical-relative:line;mso-left-percent:-10001;mso-top-percent:-10001;mso-width-relative:margin;mso-height-relative:margin" fillcolor="#5a5a5a [2109]">
+            <v:textbox style="mso-next-textbox:#_x0000_s1491">
               <w:txbxContent>
                 <w:p>
                   <w:pPr>
@@ -24862,8 +24869,8 @@
           <w:rFonts w:asciiTheme="minorHAnsi" w:hAnsiTheme="minorHAnsi" w:cstheme="minorHAnsi"/>
         </w:rPr>
         <w:pict w14:anchorId="348BE688">
-          <v:shape id="_x0000_s1446" type="#_x0000_t202" style="width:442.2pt;height:130.45pt;mso-left-percent:-10001;mso-top-percent:-10001;mso-position-horizontal:absolute;mso-position-horizontal-relative:char;mso-position-vertical:absolute;mso-position-vertical-relative:line;mso-left-percent:-10001;mso-top-percent:-10001;mso-width-relative:margin;mso-height-relative:margin" fillcolor="#5a5a5a [2109]">
-            <v:textbox style="mso-next-textbox:#_x0000_s1446">
+          <v:shape id="_x0000_s1490" type="#_x0000_t202" style="width:442.2pt;height:130.45pt;mso-left-percent:-10001;mso-top-percent:-10001;mso-position-horizontal:absolute;mso-position-horizontal-relative:char;mso-position-vertical:absolute;mso-position-vertical-relative:line;mso-left-percent:-10001;mso-top-percent:-10001;mso-width-relative:margin;mso-height-relative:margin" fillcolor="#5a5a5a [2109]">
+            <v:textbox style="mso-next-textbox:#_x0000_s1490">
               <w:txbxContent>
                 <w:p>
                   <w:pPr>
@@ -25486,8 +25493,8 @@
           <w:szCs w:val="24"/>
         </w:rPr>
         <w:pict w14:anchorId="45F2399F">
-          <v:shape id="_x0000_s1445" type="#_x0000_t202" style="width:442.2pt;height:129.9pt;mso-left-percent:-10001;mso-top-percent:-10001;mso-position-horizontal:absolute;mso-position-horizontal-relative:char;mso-position-vertical:absolute;mso-position-vertical-relative:line;mso-left-percent:-10001;mso-top-percent:-10001;mso-width-relative:margin;mso-height-relative:margin" fillcolor="#5a5a5a [2109]">
-            <v:textbox style="mso-next-textbox:#_x0000_s1445">
+          <v:shape id="_x0000_s1489" type="#_x0000_t202" style="width:442.2pt;height:129.9pt;mso-left-percent:-10001;mso-top-percent:-10001;mso-position-horizontal:absolute;mso-position-horizontal-relative:char;mso-position-vertical:absolute;mso-position-vertical-relative:line;mso-left-percent:-10001;mso-top-percent:-10001;mso-width-relative:margin;mso-height-relative:margin" fillcolor="#5a5a5a [2109]">
+            <v:textbox style="mso-next-textbox:#_x0000_s1489">
               <w:txbxContent>
                 <w:p>
                   <w:pPr>
@@ -26106,8 +26113,8 @@
           <w:szCs w:val="24"/>
         </w:rPr>
         <w:pict w14:anchorId="31FDA1E0">
-          <v:shape id="_x0000_s1444" type="#_x0000_t202" style="width:442.2pt;height:130.45pt;mso-left-percent:-10001;mso-top-percent:-10001;mso-position-horizontal:absolute;mso-position-horizontal-relative:char;mso-position-vertical:absolute;mso-position-vertical-relative:line;mso-left-percent:-10001;mso-top-percent:-10001;mso-width-relative:margin;mso-height-relative:margin" fillcolor="#5a5a5a [2109]">
-            <v:textbox style="mso-next-textbox:#_x0000_s1444">
+          <v:shape id="_x0000_s1488" type="#_x0000_t202" style="width:442.2pt;height:130.45pt;mso-left-percent:-10001;mso-top-percent:-10001;mso-position-horizontal:absolute;mso-position-horizontal-relative:char;mso-position-vertical:absolute;mso-position-vertical-relative:line;mso-left-percent:-10001;mso-top-percent:-10001;mso-width-relative:margin;mso-height-relative:margin" fillcolor="#5a5a5a [2109]">
+            <v:textbox style="mso-next-textbox:#_x0000_s1488">
               <w:txbxContent>
                 <w:p>
                   <w:pPr>
@@ -26728,8 +26735,8 @@
           <w:szCs w:val="24"/>
         </w:rPr>
         <w:pict w14:anchorId="79B2873E">
-          <v:shape id="_x0000_s1443" type="#_x0000_t202" style="width:442.2pt;height:38.85pt;mso-left-percent:-10001;mso-top-percent:-10001;mso-position-horizontal:absolute;mso-position-horizontal-relative:char;mso-position-vertical:absolute;mso-position-vertical-relative:line;mso-left-percent:-10001;mso-top-percent:-10001;mso-width-relative:margin;mso-height-relative:margin" fillcolor="#5a5a5a [2109]">
-            <v:textbox style="mso-next-textbox:#_x0000_s1443">
+          <v:shape id="_x0000_s1487" type="#_x0000_t202" style="width:442.2pt;height:38.85pt;mso-left-percent:-10001;mso-top-percent:-10001;mso-position-horizontal:absolute;mso-position-horizontal-relative:char;mso-position-vertical:absolute;mso-position-vertical-relative:line;mso-left-percent:-10001;mso-top-percent:-10001;mso-width-relative:margin;mso-height-relative:margin" fillcolor="#5a5a5a [2109]">
+            <v:textbox style="mso-next-textbox:#_x0000_s1487">
               <w:txbxContent>
                 <w:p>
                   <w:pPr>
@@ -29105,8 +29112,8 @@
           <w:szCs w:val="24"/>
         </w:rPr>
         <w:pict w14:anchorId="7B620957">
-          <v:shape id="_x0000_s1442" type="#_x0000_t202" style="width:442.2pt;height:38.85pt;mso-left-percent:-10001;mso-top-percent:-10001;mso-position-horizontal:absolute;mso-position-horizontal-relative:char;mso-position-vertical:absolute;mso-position-vertical-relative:line;mso-left-percent:-10001;mso-top-percent:-10001;mso-width-relative:margin;mso-height-relative:margin" fillcolor="#5a5a5a [2109]">
-            <v:textbox style="mso-next-textbox:#_x0000_s1442">
+          <v:shape id="_x0000_s1486" type="#_x0000_t202" style="width:442.2pt;height:38.85pt;mso-left-percent:-10001;mso-top-percent:-10001;mso-position-horizontal:absolute;mso-position-horizontal-relative:char;mso-position-vertical:absolute;mso-position-vertical-relative:line;mso-left-percent:-10001;mso-top-percent:-10001;mso-width-relative:margin;mso-height-relative:margin" fillcolor="#5a5a5a [2109]">
+            <v:textbox style="mso-next-textbox:#_x0000_s1486">
               <w:txbxContent>
                 <w:p>
                   <w:pPr>
@@ -29423,8 +29430,8 @@
           <w:szCs w:val="24"/>
         </w:rPr>
         <w:pict w14:anchorId="77ED18A0">
-          <v:shape id="_x0000_s1441" type="#_x0000_t202" style="width:442.2pt;height:52.55pt;mso-left-percent:-10001;mso-top-percent:-10001;mso-position-horizontal:absolute;mso-position-horizontal-relative:char;mso-position-vertical:absolute;mso-position-vertical-relative:line;mso-left-percent:-10001;mso-top-percent:-10001;mso-width-relative:margin;mso-height-relative:margin" fillcolor="#5a5a5a [2109]">
-            <v:textbox style="mso-next-textbox:#_x0000_s1441">
+          <v:shape id="_x0000_s1485" type="#_x0000_t202" style="width:442.2pt;height:52.55pt;mso-left-percent:-10001;mso-top-percent:-10001;mso-position-horizontal:absolute;mso-position-horizontal-relative:char;mso-position-vertical:absolute;mso-position-vertical-relative:line;mso-left-percent:-10001;mso-top-percent:-10001;mso-width-relative:margin;mso-height-relative:margin" fillcolor="#5a5a5a [2109]">
+            <v:textbox style="mso-next-textbox:#_x0000_s1485">
               <w:txbxContent>
                 <w:p>
                   <w:pPr>
@@ -32512,8 +32519,8 @@
           <w:szCs w:val="24"/>
         </w:rPr>
         <w:pict w14:anchorId="5E4629CB">
-          <v:shape id="_x0000_s1440" type="#_x0000_t202" style="width:442.2pt;height:64.1pt;mso-left-percent:-10001;mso-top-percent:-10001;mso-position-horizontal:absolute;mso-position-horizontal-relative:char;mso-position-vertical:absolute;mso-position-vertical-relative:line;mso-left-percent:-10001;mso-top-percent:-10001;mso-width-relative:margin;mso-height-relative:margin" fillcolor="#5a5a5a [2109]">
-            <v:textbox style="mso-next-textbox:#_x0000_s1440">
+          <v:shape id="_x0000_s1484" type="#_x0000_t202" style="width:442.2pt;height:64.1pt;mso-left-percent:-10001;mso-top-percent:-10001;mso-position-horizontal:absolute;mso-position-horizontal-relative:char;mso-position-vertical:absolute;mso-position-vertical-relative:line;mso-left-percent:-10001;mso-top-percent:-10001;mso-width-relative:margin;mso-height-relative:margin" fillcolor="#5a5a5a [2109]">
+            <v:textbox style="mso-next-textbox:#_x0000_s1484">
               <w:txbxContent>
                 <w:p>
                   <w:pPr>
@@ -32982,8 +32989,8 @@
           <w:szCs w:val="24"/>
         </w:rPr>
         <w:pict w14:anchorId="42F1360B">
-          <v:shape id="_x0000_s1439" type="#_x0000_t202" style="width:442.2pt;height:52.5pt;mso-left-percent:-10001;mso-top-percent:-10001;mso-position-horizontal:absolute;mso-position-horizontal-relative:char;mso-position-vertical:absolute;mso-position-vertical-relative:line;mso-left-percent:-10001;mso-top-percent:-10001;mso-width-relative:margin;mso-height-relative:margin" fillcolor="#5a5a5a [2109]">
-            <v:textbox style="mso-next-textbox:#_x0000_s1439">
+          <v:shape id="_x0000_s1483" type="#_x0000_t202" style="width:442.2pt;height:52.5pt;mso-left-percent:-10001;mso-top-percent:-10001;mso-position-horizontal:absolute;mso-position-horizontal-relative:char;mso-position-vertical:absolute;mso-position-vertical-relative:line;mso-left-percent:-10001;mso-top-percent:-10001;mso-width-relative:margin;mso-height-relative:margin" fillcolor="#5a5a5a [2109]">
+            <v:textbox style="mso-next-textbox:#_x0000_s1483">
               <w:txbxContent>
                 <w:p>
                   <w:pPr>
@@ -33834,8 +33841,8 @@
           <w:szCs w:val="24"/>
         </w:rPr>
         <w:pict w14:anchorId="3FEF3959">
-          <v:shape id="_x0000_s1438" type="#_x0000_t202" style="width:442.2pt;height:129.9pt;mso-left-percent:-10001;mso-top-percent:-10001;mso-position-horizontal:absolute;mso-position-horizontal-relative:char;mso-position-vertical:absolute;mso-position-vertical-relative:line;mso-left-percent:-10001;mso-top-percent:-10001;mso-width-relative:margin;mso-height-relative:margin" fillcolor="#5a5a5a [2109]">
-            <v:textbox style="mso-next-textbox:#_x0000_s1438">
+          <v:shape id="_x0000_s1482" type="#_x0000_t202" style="width:442.2pt;height:129.9pt;mso-left-percent:-10001;mso-top-percent:-10001;mso-position-horizontal:absolute;mso-position-horizontal-relative:char;mso-position-vertical:absolute;mso-position-vertical-relative:line;mso-left-percent:-10001;mso-top-percent:-10001;mso-width-relative:margin;mso-height-relative:margin" fillcolor="#5a5a5a [2109]">
+            <v:textbox style="mso-next-textbox:#_x0000_s1482">
               <w:txbxContent>
                 <w:p>
                   <w:pPr>
@@ -35015,8 +35022,8 @@
           <w:szCs w:val="24"/>
         </w:rPr>
         <w:pict w14:anchorId="0947C98D">
-          <v:shape id="_x0000_s1437" type="#_x0000_t202" style="width:442.2pt;height:60.9pt;mso-left-percent:-10001;mso-top-percent:-10001;mso-position-horizontal:absolute;mso-position-horizontal-relative:char;mso-position-vertical:absolute;mso-position-vertical-relative:line;mso-left-percent:-10001;mso-top-percent:-10001;mso-width-relative:margin;mso-height-relative:margin" fillcolor="#5a5a5a [2109]">
-            <v:textbox style="mso-next-textbox:#_x0000_s1437">
+          <v:shape id="_x0000_s1481" type="#_x0000_t202" style="width:442.2pt;height:60.9pt;mso-left-percent:-10001;mso-top-percent:-10001;mso-position-horizontal:absolute;mso-position-horizontal-relative:char;mso-position-vertical:absolute;mso-position-vertical-relative:line;mso-left-percent:-10001;mso-top-percent:-10001;mso-width-relative:margin;mso-height-relative:margin" fillcolor="#5a5a5a [2109]">
+            <v:textbox style="mso-next-textbox:#_x0000_s1481">
               <w:txbxContent>
                 <w:p>
                   <w:pPr>
@@ -35622,8 +35629,8 @@
           <w:rFonts w:ascii="Calibri" w:hAnsi="Calibri"/>
         </w:rPr>
         <w:pict w14:anchorId="3C71D0C7">
-          <v:shape id="_x0000_s1436" type="#_x0000_t202" style="width:442.2pt;height:35.55pt;mso-left-percent:-10001;mso-top-percent:-10001;mso-position-horizontal:absolute;mso-position-horizontal-relative:char;mso-position-vertical:absolute;mso-position-vertical-relative:line;mso-left-percent:-10001;mso-top-percent:-10001;mso-width-relative:margin;mso-height-relative:margin" fillcolor="#5a5a5a [2109]">
-            <v:textbox style="mso-next-textbox:#_x0000_s1436">
+          <v:shape id="_x0000_s1480" type="#_x0000_t202" style="width:442.2pt;height:35.55pt;mso-left-percent:-10001;mso-top-percent:-10001;mso-position-horizontal:absolute;mso-position-horizontal-relative:char;mso-position-vertical:absolute;mso-position-vertical-relative:line;mso-left-percent:-10001;mso-top-percent:-10001;mso-width-relative:margin;mso-height-relative:margin" fillcolor="#5a5a5a [2109]">
+            <v:textbox style="mso-next-textbox:#_x0000_s1480">
               <w:txbxContent>
                 <w:p>
                   <w:pPr>
@@ -36042,8 +36049,8 @@
           <w:szCs w:val="24"/>
         </w:rPr>
         <w:pict w14:anchorId="7896F216">
-          <v:shape id="_x0000_s1435" type="#_x0000_t202" style="width:442.2pt;height:171.8pt;mso-left-percent:-10001;mso-top-percent:-10001;mso-position-horizontal:absolute;mso-position-horizontal-relative:char;mso-position-vertical:absolute;mso-position-vertical-relative:line;mso-left-percent:-10001;mso-top-percent:-10001;mso-width-relative:margin;mso-height-relative:margin" fillcolor="#5a5a5a [2109]">
-            <v:textbox style="mso-next-textbox:#_x0000_s1435">
+          <v:shape id="_x0000_s1479" type="#_x0000_t202" style="width:442.2pt;height:171.8pt;mso-left-percent:-10001;mso-top-percent:-10001;mso-position-horizontal:absolute;mso-position-horizontal-relative:char;mso-position-vertical:absolute;mso-position-vertical-relative:line;mso-left-percent:-10001;mso-top-percent:-10001;mso-width-relative:margin;mso-height-relative:margin" fillcolor="#5a5a5a [2109]">
+            <v:textbox style="mso-next-textbox:#_x0000_s1479">
               <w:txbxContent>
                 <w:p>
                   <w:pPr>
@@ -36406,8 +36413,8 @@
           <w:szCs w:val="24"/>
         </w:rPr>
         <w:pict w14:anchorId="0470DC37">
-          <v:shape id="_x0000_s1434" type="#_x0000_t202" style="width:442.2pt;height:51.7pt;mso-left-percent:-10001;mso-top-percent:-10001;mso-position-horizontal:absolute;mso-position-horizontal-relative:char;mso-position-vertical:absolute;mso-position-vertical-relative:line;mso-left-percent:-10001;mso-top-percent:-10001;mso-width-relative:margin;mso-height-relative:margin" fillcolor="#5a5a5a [2109]">
-            <v:textbox style="mso-next-textbox:#_x0000_s1434">
+          <v:shape id="_x0000_s1478" type="#_x0000_t202" style="width:442.2pt;height:51.7pt;mso-left-percent:-10001;mso-top-percent:-10001;mso-position-horizontal:absolute;mso-position-horizontal-relative:char;mso-position-vertical:absolute;mso-position-vertical-relative:line;mso-left-percent:-10001;mso-top-percent:-10001;mso-width-relative:margin;mso-height-relative:margin" fillcolor="#5a5a5a [2109]">
+            <v:textbox style="mso-next-textbox:#_x0000_s1478">
               <w:txbxContent>
                 <w:p>
                   <w:pPr>
@@ -36722,8 +36729,8 @@
           <w:szCs w:val="24"/>
         </w:rPr>
         <w:pict w14:anchorId="4C63001A">
-          <v:shape id="_x0000_s1433" type="#_x0000_t202" style="width:442.2pt;height:51.7pt;mso-left-percent:-10001;mso-top-percent:-10001;mso-position-horizontal:absolute;mso-position-horizontal-relative:char;mso-position-vertical:absolute;mso-position-vertical-relative:line;mso-left-percent:-10001;mso-top-percent:-10001;mso-width-relative:margin;mso-height-relative:margin" fillcolor="#5a5a5a [2109]">
-            <v:textbox style="mso-next-textbox:#_x0000_s1433">
+          <v:shape id="_x0000_s1477" type="#_x0000_t202" style="width:442.2pt;height:51.7pt;mso-left-percent:-10001;mso-top-percent:-10001;mso-position-horizontal:absolute;mso-position-horizontal-relative:char;mso-position-vertical:absolute;mso-position-vertical-relative:line;mso-left-percent:-10001;mso-top-percent:-10001;mso-width-relative:margin;mso-height-relative:margin" fillcolor="#5a5a5a [2109]">
+            <v:textbox style="mso-next-textbox:#_x0000_s1477">
               <w:txbxContent>
                 <w:p>
                   <w:pPr>
@@ -37221,8 +37228,8 @@
           <w:szCs w:val="24"/>
         </w:rPr>
         <w:pict w14:anchorId="73C1CD13">
-          <v:shape id="_x0000_s1432" type="#_x0000_t202" style="width:442.2pt;height:37.45pt;mso-left-percent:-10001;mso-top-percent:-10001;mso-position-horizontal:absolute;mso-position-horizontal-relative:char;mso-position-vertical:absolute;mso-position-vertical-relative:line;mso-left-percent:-10001;mso-top-percent:-10001;mso-width-relative:margin;mso-height-relative:margin" fillcolor="#5a5a5a [2109]">
-            <v:textbox style="mso-next-textbox:#_x0000_s1432">
+          <v:shape id="_x0000_s1476" type="#_x0000_t202" style="width:442.2pt;height:37.45pt;mso-left-percent:-10001;mso-top-percent:-10001;mso-position-horizontal:absolute;mso-position-horizontal-relative:char;mso-position-vertical:absolute;mso-position-vertical-relative:line;mso-left-percent:-10001;mso-top-percent:-10001;mso-width-relative:margin;mso-height-relative:margin" fillcolor="#5a5a5a [2109]">
+            <v:textbox style="mso-next-textbox:#_x0000_s1476">
               <w:txbxContent>
                 <w:p>
                   <w:pPr>
@@ -37423,8 +37430,8 @@
           <w:szCs w:val="24"/>
         </w:rPr>
         <w:pict w14:anchorId="35A55AE2">
-          <v:shape id="_x0000_s1431" type="#_x0000_t202" style="width:442.2pt;height:66.25pt;mso-left-percent:-10001;mso-top-percent:-10001;mso-position-horizontal:absolute;mso-position-horizontal-relative:char;mso-position-vertical:absolute;mso-position-vertical-relative:line;mso-left-percent:-10001;mso-top-percent:-10001;mso-width-relative:margin;mso-height-relative:margin" fillcolor="#5a5a5a [2109]">
-            <v:textbox style="mso-next-textbox:#_x0000_s1431">
+          <v:shape id="_x0000_s1475" type="#_x0000_t202" style="width:442.2pt;height:66.25pt;mso-left-percent:-10001;mso-top-percent:-10001;mso-position-horizontal:absolute;mso-position-horizontal-relative:char;mso-position-vertical:absolute;mso-position-vertical-relative:line;mso-left-percent:-10001;mso-top-percent:-10001;mso-width-relative:margin;mso-height-relative:margin" fillcolor="#5a5a5a [2109]">
+            <v:textbox style="mso-next-textbox:#_x0000_s1475">
               <w:txbxContent>
                 <w:p>
                   <w:pPr>
@@ -38646,8 +38653,8 @@
           <w:lang w:val="en-US"/>
         </w:rPr>
         <w:pict w14:anchorId="69B2C629">
-          <v:shape id="_x0000_s1430" type="#_x0000_t202" style="width:442.2pt;height:88.2pt;mso-left-percent:-10001;mso-top-percent:-10001;mso-position-horizontal:absolute;mso-position-horizontal-relative:char;mso-position-vertical:absolute;mso-position-vertical-relative:line;mso-left-percent:-10001;mso-top-percent:-10001;mso-width-relative:margin;mso-height-relative:margin" fillcolor="#5a5a5a [2109]">
-            <v:textbox style="mso-next-textbox:#_x0000_s1430">
+          <v:shape id="_x0000_s1474" type="#_x0000_t202" style="width:442.2pt;height:88.2pt;mso-left-percent:-10001;mso-top-percent:-10001;mso-position-horizontal:absolute;mso-position-horizontal-relative:char;mso-position-vertical:absolute;mso-position-vertical-relative:line;mso-left-percent:-10001;mso-top-percent:-10001;mso-width-relative:margin;mso-height-relative:margin" fillcolor="#5a5a5a [2109]">
+            <v:textbox style="mso-next-textbox:#_x0000_s1474">
               <w:txbxContent>
                 <w:p>
                   <w:pPr>
@@ -38848,8 +38855,8 @@
           <w:lang w:val="en-US"/>
         </w:rPr>
         <w:pict w14:anchorId="7BDD99F3">
-          <v:shape id="_x0000_s1429" type="#_x0000_t202" style="width:442.2pt;height:26.95pt;mso-left-percent:-10001;mso-top-percent:-10001;mso-position-horizontal:absolute;mso-position-horizontal-relative:char;mso-position-vertical:absolute;mso-position-vertical-relative:line;mso-left-percent:-10001;mso-top-percent:-10001;mso-width-relative:margin;mso-height-relative:margin" fillcolor="#5a5a5a [2109]">
-            <v:textbox style="mso-next-textbox:#_x0000_s1429">
+          <v:shape id="_x0000_s1473" type="#_x0000_t202" style="width:442.2pt;height:26.95pt;mso-left-percent:-10001;mso-top-percent:-10001;mso-position-horizontal:absolute;mso-position-horizontal-relative:char;mso-position-vertical:absolute;mso-position-vertical-relative:line;mso-left-percent:-10001;mso-top-percent:-10001;mso-width-relative:margin;mso-height-relative:margin" fillcolor="#5a5a5a [2109]">
+            <v:textbox style="mso-next-textbox:#_x0000_s1473">
               <w:txbxContent>
                 <w:p>
                   <w:pPr>
@@ -39164,8 +39171,8 @@
           <w:lang w:val="en-US"/>
         </w:rPr>
         <w:pict w14:anchorId="363549F8">
-          <v:shape id="_x0000_s1428" type="#_x0000_t202" style="width:442.2pt;height:86.8pt;mso-left-percent:-10001;mso-top-percent:-10001;mso-position-horizontal:absolute;mso-position-horizontal-relative:char;mso-position-vertical:absolute;mso-position-vertical-relative:line;mso-left-percent:-10001;mso-top-percent:-10001;mso-width-relative:margin;mso-height-relative:margin" fillcolor="#5a5a5a [2109]">
-            <v:textbox style="mso-next-textbox:#_x0000_s1428">
+          <v:shape id="_x0000_s1472" type="#_x0000_t202" style="width:442.2pt;height:86.8pt;mso-left-percent:-10001;mso-top-percent:-10001;mso-position-horizontal:absolute;mso-position-horizontal-relative:char;mso-position-vertical:absolute;mso-position-vertical-relative:line;mso-left-percent:-10001;mso-top-percent:-10001;mso-width-relative:margin;mso-height-relative:margin" fillcolor="#5a5a5a [2109]">
+            <v:textbox style="mso-next-textbox:#_x0000_s1472">
               <w:txbxContent>
                 <w:p>
                   <w:pPr>
@@ -40057,8 +40064,8 @@
           <w:lang w:val="en-US"/>
         </w:rPr>
         <w:pict w14:anchorId="199EE77F">
-          <v:shape id="_x0000_s1427" type="#_x0000_t202" style="width:442.2pt;height:88.45pt;mso-left-percent:-10001;mso-top-percent:-10001;mso-position-horizontal:absolute;mso-position-horizontal-relative:char;mso-position-vertical:absolute;mso-position-vertical-relative:line;mso-left-percent:-10001;mso-top-percent:-10001;mso-width-relative:margin;mso-height-relative:margin" fillcolor="#5a5a5a [2109]">
-            <v:textbox style="mso-next-textbox:#_x0000_s1427">
+          <v:shape id="_x0000_s1471" type="#_x0000_t202" style="width:442.2pt;height:88.45pt;mso-left-percent:-10001;mso-top-percent:-10001;mso-position-horizontal:absolute;mso-position-horizontal-relative:char;mso-position-vertical:absolute;mso-position-vertical-relative:line;mso-left-percent:-10001;mso-top-percent:-10001;mso-width-relative:margin;mso-height-relative:margin" fillcolor="#5a5a5a [2109]">
+            <v:textbox style="mso-next-textbox:#_x0000_s1471">
               <w:txbxContent>
                 <w:p>
                   <w:pPr>
@@ -40854,8 +40861,8 @@
           <w:lang w:val="en-US"/>
         </w:rPr>
         <w:pict w14:anchorId="17B71602">
-          <v:shape id="_x0000_s1426" type="#_x0000_t202" style="width:442.2pt;height:69.35pt;mso-left-percent:-10001;mso-top-percent:-10001;mso-position-horizontal:absolute;mso-position-horizontal-relative:char;mso-position-vertical:absolute;mso-position-vertical-relative:line;mso-left-percent:-10001;mso-top-percent:-10001;mso-width-relative:margin;mso-height-relative:margin" fillcolor="#5a5a5a [2109]">
-            <v:textbox style="mso-next-textbox:#_x0000_s1426">
+          <v:shape id="_x0000_s1470" type="#_x0000_t202" style="width:442.2pt;height:69.35pt;mso-left-percent:-10001;mso-top-percent:-10001;mso-position-horizontal:absolute;mso-position-horizontal-relative:char;mso-position-vertical:absolute;mso-position-vertical-relative:line;mso-left-percent:-10001;mso-top-percent:-10001;mso-width-relative:margin;mso-height-relative:margin" fillcolor="#5a5a5a [2109]">
+            <v:textbox style="mso-next-textbox:#_x0000_s1470">
               <w:txbxContent>
                 <w:p>
                   <w:pPr>
@@ -41347,8 +41354,8 @@
           <w:lang w:val="en-US"/>
         </w:rPr>
         <w:pict w14:anchorId="3E91D846">
-          <v:shape id="_x0000_s1425" type="#_x0000_t202" style="width:442.2pt;height:41.3pt;mso-left-percent:-10001;mso-top-percent:-10001;mso-position-horizontal:absolute;mso-position-horizontal-relative:char;mso-position-vertical:absolute;mso-position-vertical-relative:line;mso-left-percent:-10001;mso-top-percent:-10001;mso-width-relative:margin;mso-height-relative:margin" fillcolor="#5a5a5a [2109]">
-            <v:textbox style="mso-next-textbox:#_x0000_s1425">
+          <v:shape id="_x0000_s1469" type="#_x0000_t202" style="width:442.2pt;height:41.3pt;mso-left-percent:-10001;mso-top-percent:-10001;mso-position-horizontal:absolute;mso-position-horizontal-relative:char;mso-position-vertical:absolute;mso-position-vertical-relative:line;mso-left-percent:-10001;mso-top-percent:-10001;mso-width-relative:margin;mso-height-relative:margin" fillcolor="#5a5a5a [2109]">
+            <v:textbox style="mso-next-textbox:#_x0000_s1469">
               <w:txbxContent>
                 <w:p>
                   <w:pPr>
@@ -41635,8 +41642,8 @@
           <w:lang w:val="en-US"/>
         </w:rPr>
         <w:pict w14:anchorId="60453261">
-          <v:shape id="_x0000_s1424" type="#_x0000_t202" style="width:442.2pt;height:84.3pt;mso-left-percent:-10001;mso-top-percent:-10001;mso-position-horizontal:absolute;mso-position-horizontal-relative:char;mso-position-vertical:absolute;mso-position-vertical-relative:line;mso-left-percent:-10001;mso-top-percent:-10001;mso-width-relative:margin;mso-height-relative:margin" fillcolor="#5a5a5a [2109]">
-            <v:textbox style="mso-next-textbox:#_x0000_s1424">
+          <v:shape id="_x0000_s1468" type="#_x0000_t202" style="width:442.2pt;height:84.3pt;mso-left-percent:-10001;mso-top-percent:-10001;mso-position-horizontal:absolute;mso-position-horizontal-relative:char;mso-position-vertical:absolute;mso-position-vertical-relative:line;mso-left-percent:-10001;mso-top-percent:-10001;mso-width-relative:margin;mso-height-relative:margin" fillcolor="#5a5a5a [2109]">
+            <v:textbox style="mso-next-textbox:#_x0000_s1468">
               <w:txbxContent>
                 <w:p>
                   <w:pPr>
@@ -43037,23 +43044,7 @@
           <w:sz w:val="18"/>
           <w:szCs w:val="18"/>
         </w:rPr>
-        <w:t xml:space="preserve"> Cote, D., Kehler, D. G., </w:t>
-      </w:r>
-      <w:proofErr w:type="spellStart"/>
-      <w:r>
-        <w:rPr>
-          <w:sz w:val="18"/>
-          <w:szCs w:val="18"/>
-        </w:rPr>
-        <w:t>Bourne</w:t>
-      </w:r>
-      <w:proofErr w:type="spellEnd"/>
-      <w:r>
-        <w:rPr>
-          <w:sz w:val="18"/>
-          <w:szCs w:val="18"/>
-        </w:rPr>
-        <w:t xml:space="preserve">, C., &amp; Wiersma, Y. F. (2009). A new measure of longitudinal connectivity for stream networks. </w:t>
+        <w:t xml:space="preserve"> Cote, D., Kehler, D. G., Bourne, C., &amp; Wiersma, Y. F. (2009). A new measure of longitudinal connectivity for stream networks. </w:t>
       </w:r>
       <w:r>
         <w:rPr>
@@ -43119,29 +43110,11 @@
       <w:r>
         <w:t xml:space="preserve">, </w:t>
       </w:r>
-      <w:proofErr w:type="gramStart"/>
-      <w:r>
-        <w:t>D;,</w:t>
-      </w:r>
-      <w:proofErr w:type="gramEnd"/>
-      <w:r>
-        <w:t xml:space="preserve"> Kehler, D.G.; </w:t>
-      </w:r>
-      <w:proofErr w:type="spellStart"/>
-      <w:r>
-        <w:t>Bourne</w:t>
-      </w:r>
-      <w:proofErr w:type="spellEnd"/>
-      <w:r>
-        <w:t>, C.; Wiersma, Y.F.. (2009</w:t>
-      </w:r>
-      <w:proofErr w:type="gramStart"/>
-      <w:r>
-        <w:t>)  A</w:t>
-      </w:r>
-      <w:proofErr w:type="gramEnd"/>
-      <w:r>
-        <w:t xml:space="preserve"> new measure of longitudinal connectivity for stream networks. </w:t>
+      <w:r>
+        <w:t xml:space="preserve">D;, Kehler, D.G.; </w:t>
+      </w:r>
+      <w:r>
+        <w:t xml:space="preserve">Bourne, C.; Wiersma, Y.F.. (2009)  A new measure of longitudinal connectivity for stream networks. </w:t>
       </w:r>
       <w:r>
         <w:rPr>
@@ -43177,13 +43150,8 @@
       <w:r>
         <w:t xml:space="preserve"> The DCI's are semi-structural, in that they incorporate some biological data  in determining barrier </w:t>
       </w:r>
-      <w:proofErr w:type="spellStart"/>
-      <w:r>
-        <w:t>passabilities</w:t>
-      </w:r>
-      <w:proofErr w:type="spellEnd"/>
-      <w:r>
-        <w:t>, but do not consider other biological aspects, such as movement motivation.</w:t>
+      <w:r>
+        <w:t>passabilities, but do not consider other biological aspects, such as movement motivation.</w:t>
       </w:r>
     </w:p>
     <w:p>
@@ -43212,33 +43180,17 @@
       <w:r>
         <w:t xml:space="preserve"> </w:t>
       </w:r>
-      <w:proofErr w:type="spellStart"/>
-      <w:r>
-        <w:rPr>
-          <w:lang w:val="en-US"/>
-        </w:rPr>
-        <w:t>Sharealike</w:t>
-      </w:r>
-      <w:proofErr w:type="spellEnd"/>
-      <w:r>
-        <w:rPr>
-          <w:lang w:val="en-US"/>
-        </w:rPr>
-        <w:t xml:space="preserve"> - all work shared freely between all parties </w:t>
-      </w:r>
-      <w:proofErr w:type="gramStart"/>
-      <w:r>
-        <w:rPr>
-          <w:lang w:val="en-US"/>
-        </w:rPr>
-        <w:t>involved;</w:t>
-      </w:r>
-      <w:proofErr w:type="gramEnd"/>
-      <w:r>
-        <w:rPr>
-          <w:lang w:val="en-US"/>
-        </w:rPr>
-        <w:t xml:space="preserve"> similar to Creative Commons terminology.</w:t>
+      <w:r>
+        <w:rPr>
+          <w:lang w:val="en-US"/>
+        </w:rPr>
+        <w:t xml:space="preserve">Sharealike - all work shared freely between all parties </w:t>
+      </w:r>
+      <w:r>
+        <w:rPr>
+          <w:lang w:val="en-US"/>
+        </w:rPr>
+        <w:t>involved; similar to Creative Commons terminology.</w:t>
       </w:r>
     </w:p>
   </w:footnote>

</xml_diff>

<commit_message>
changes to max order num
</commit_message>
<xml_diff>
--- a/Documentation/FIPEX_User_Doc_10.4.docx
+++ b/Documentation/FIPEX_User_Doc_10.4.docx
@@ -412,7 +412,7 @@
         </w:rPr>
         <w:fldChar w:fldCharType="separate"/>
       </w:r>
-      <w:hyperlink w:anchor="_Toc52020067" w:history="1">
+      <w:hyperlink w:anchor="_Toc52295420" w:history="1">
         <w:r>
           <w:rPr>
             <w:rStyle w:val="Hyperlink"/>
@@ -440,7 +440,7 @@
             <w:noProof/>
             <w:webHidden/>
           </w:rPr>
-          <w:instrText xml:space="preserve"> PAGEREF _Toc52020067 \h </w:instrText>
+          <w:instrText xml:space="preserve"> PAGEREF _Toc52295420 \h </w:instrText>
         </w:r>
         <w:r>
           <w:rPr>
@@ -486,7 +486,7 @@
           <w:szCs w:val="22"/>
         </w:rPr>
       </w:pPr>
-      <w:hyperlink w:anchor="_Toc52020068" w:history="1">
+      <w:hyperlink w:anchor="_Toc52295421" w:history="1">
         <w:r>
           <w:rPr>
             <w:rStyle w:val="Hyperlink"/>
@@ -514,7 +514,7 @@
             <w:noProof/>
             <w:webHidden/>
           </w:rPr>
-          <w:instrText xml:space="preserve"> PAGEREF _Toc52020068 \h </w:instrText>
+          <w:instrText xml:space="preserve"> PAGEREF _Toc52295421 \h </w:instrText>
         </w:r>
         <w:r>
           <w:rPr>
@@ -534,7 +534,7 @@
             <w:noProof/>
             <w:webHidden/>
           </w:rPr>
-          <w:t>6</w:t>
+          <w:t>5</w:t>
         </w:r>
         <w:r>
           <w:rPr>
@@ -561,14 +561,25 @@
           <w:szCs w:val="22"/>
         </w:rPr>
       </w:pPr>
-      <w:hyperlink w:anchor="_Toc52020069" w:history="1">
+      <w:hyperlink w:anchor="_Toc52295422" w:history="1">
         <w:r>
           <w:rPr>
             <w:rStyle w:val="Hyperlink"/>
             <w:noProof/>
             <w:lang w:val="en-US"/>
           </w:rPr>
-          <w:t>1</w:t>
+          <w:t>1.</w:t>
+        </w:r>
+        <w:r>
+          <w:rPr>
+            <w:rFonts w:eastAsiaTheme="minorEastAsia" w:cstheme="minorBidi"/>
+            <w:b w:val="0"/>
+            <w:bCs w:val="0"/>
+            <w:noProof/>
+            <w:sz w:val="22"/>
+            <w:szCs w:val="22"/>
+          </w:rPr>
+          <w:t xml:space="preserve"> </w:t>
         </w:r>
         <w:r>
           <w:rPr>
@@ -576,14 +587,6 @@
             <w:noProof/>
             <w:lang w:val="en-US"/>
           </w:rPr>
-          <w:t xml:space="preserve">. </w:t>
-        </w:r>
-        <w:r>
-          <w:rPr>
-            <w:rStyle w:val="Hyperlink"/>
-            <w:noProof/>
-            <w:lang w:val="en-US"/>
-          </w:rPr>
           <w:t>Preface</w:t>
         </w:r>
         <w:r>
@@ -605,7 +608,7 @@
             <w:noProof/>
             <w:webHidden/>
           </w:rPr>
-          <w:instrText xml:space="preserve"> PAGEREF _Toc52020069 \h </w:instrText>
+          <w:instrText xml:space="preserve"> PAGEREF _Toc52295422 \h </w:instrText>
         </w:r>
         <w:r>
           <w:rPr>
@@ -625,7 +628,7 @@
             <w:noProof/>
             <w:webHidden/>
           </w:rPr>
-          <w:t>8</w:t>
+          <w:t>7</w:t>
         </w:r>
         <w:r>
           <w:rPr>
@@ -651,7 +654,7 @@
           <w:szCs w:val="22"/>
         </w:rPr>
       </w:pPr>
-      <w:hyperlink w:anchor="_Toc52020070" w:history="1">
+      <w:hyperlink w:anchor="_Toc52295423" w:history="1">
         <w:r>
           <w:rPr>
             <w:rStyle w:val="Hyperlink"/>
@@ -680,7 +683,7 @@
             <w:noProof/>
             <w:webHidden/>
           </w:rPr>
-          <w:instrText xml:space="preserve"> PAGEREF _Toc52020070 \h </w:instrText>
+          <w:instrText xml:space="preserve"> PAGEREF _Toc52295423 \h </w:instrText>
         </w:r>
         <w:r>
           <w:rPr>
@@ -700,7 +703,7 @@
             <w:noProof/>
             <w:webHidden/>
           </w:rPr>
-          <w:t>9</w:t>
+          <w:t>8</w:t>
         </w:r>
         <w:r>
           <w:rPr>
@@ -726,7 +729,7 @@
           <w:szCs w:val="22"/>
         </w:rPr>
       </w:pPr>
-      <w:hyperlink w:anchor="_Toc52020071" w:history="1">
+      <w:hyperlink w:anchor="_Toc52295424" w:history="1">
         <w:r>
           <w:rPr>
             <w:rStyle w:val="Hyperlink"/>
@@ -798,7 +801,7 @@
             <w:noProof/>
             <w:webHidden/>
           </w:rPr>
-          <w:instrText xml:space="preserve"> PAGEREF _Toc52020071 \h </w:instrText>
+          <w:instrText xml:space="preserve"> PAGEREF _Toc52295424 \h </w:instrText>
         </w:r>
         <w:r>
           <w:rPr>
@@ -844,7 +847,7 @@
           <w:szCs w:val="22"/>
         </w:rPr>
       </w:pPr>
-      <w:hyperlink w:anchor="_Toc52020072" w:history="1">
+      <w:hyperlink w:anchor="_Toc52295425" w:history="1">
         <w:r>
           <w:rPr>
             <w:rStyle w:val="Hyperlink"/>
@@ -879,7 +882,7 @@
             <w:noProof/>
             <w:webHidden/>
           </w:rPr>
-          <w:instrText xml:space="preserve"> PAGEREF _Toc52020072 \h </w:instrText>
+          <w:instrText xml:space="preserve"> PAGEREF _Toc52295425 \h </w:instrText>
         </w:r>
         <w:r>
           <w:rPr>
@@ -925,21 +928,13 @@
           <w:szCs w:val="22"/>
         </w:rPr>
       </w:pPr>
-      <w:hyperlink w:anchor="_Toc52020073" w:history="1">
+      <w:hyperlink w:anchor="_Toc52295426" w:history="1">
         <w:r>
           <w:rPr>
             <w:rStyle w:val="Hyperlink"/>
             <w:noProof/>
-            <w:lang w:val="en-US"/>
-          </w:rPr>
-          <w:t xml:space="preserve">4. </w:t>
-        </w:r>
-        <w:r>
-          <w:rPr>
-            <w:rStyle w:val="Hyperlink"/>
-            <w:noProof/>
-          </w:rPr>
-          <w:t>Tool Installation</w:t>
+          </w:rPr>
+          <w:t>4. The Dendritic Connectivity Index</w:t>
         </w:r>
         <w:r>
           <w:rPr>
@@ -960,7 +955,7 @@
             <w:noProof/>
             <w:webHidden/>
           </w:rPr>
-          <w:instrText xml:space="preserve"> PAGEREF _Toc52020073 \h </w:instrText>
+          <w:instrText xml:space="preserve"> PAGEREF _Toc52295426 \h </w:instrText>
         </w:r>
         <w:r>
           <w:rPr>
@@ -1006,21 +1001,108 @@
           <w:szCs w:val="22"/>
         </w:rPr>
       </w:pPr>
-      <w:hyperlink w:anchor="_Toc52020074" w:history="1">
+      <w:hyperlink w:anchor="_Toc52295427" w:history="1">
         <w:r>
           <w:rPr>
             <w:rStyle w:val="Hyperlink"/>
             <w:noProof/>
           </w:rPr>
-          <w:t>L</w:t>
+          <w:t>The Linkage Between FIP</w:t>
         </w:r>
         <w:r>
           <w:rPr>
             <w:rStyle w:val="Hyperlink"/>
             <w:noProof/>
+          </w:rPr>
+          <w:t>E</w:t>
+        </w:r>
+        <w:r>
+          <w:rPr>
+            <w:rStyle w:val="Hyperlink"/>
+            <w:noProof/>
+          </w:rPr>
+          <w:t>X and R</w:t>
+        </w:r>
+        <w:r>
+          <w:rPr>
+            <w:noProof/>
+            <w:webHidden/>
+          </w:rPr>
+          <w:t xml:space="preserve"> </w:t>
+        </w:r>
+        <w:r>
+          <w:rPr>
+            <w:noProof/>
+            <w:webHidden/>
+          </w:rPr>
+          <w:fldChar w:fldCharType="begin"/>
+        </w:r>
+        <w:r>
+          <w:rPr>
+            <w:noProof/>
+            <w:webHidden/>
+          </w:rPr>
+          <w:instrText xml:space="preserve"> PAGEREF _Toc52295427 \h </w:instrText>
+        </w:r>
+        <w:r>
+          <w:rPr>
+            <w:noProof/>
+            <w:webHidden/>
+          </w:rPr>
+        </w:r>
+        <w:r>
+          <w:rPr>
+            <w:noProof/>
+            <w:webHidden/>
+          </w:rPr>
+          <w:fldChar w:fldCharType="separate"/>
+        </w:r>
+        <w:r>
+          <w:rPr>
+            <w:noProof/>
+            <w:webHidden/>
+          </w:rPr>
+          <w:t>13</w:t>
+        </w:r>
+        <w:r>
+          <w:rPr>
+            <w:noProof/>
+            <w:webHidden/>
+          </w:rPr>
+          <w:fldChar w:fldCharType="end"/>
+        </w:r>
+      </w:hyperlink>
+    </w:p>
+    <w:p>
+      <w:pPr>
+        <w:pStyle w:val="TOC1"/>
+        <w:tabs>
+          <w:tab w:val="right" w:pos="9372"/>
+        </w:tabs>
+        <w:rPr>
+          <w:rFonts w:eastAsiaTheme="minorEastAsia" w:cstheme="minorBidi"/>
+          <w:b w:val="0"/>
+          <w:bCs w:val="0"/>
+          <w:noProof/>
+          <w:sz w:val="22"/>
+          <w:szCs w:val="22"/>
+        </w:rPr>
+      </w:pPr>
+      <w:hyperlink w:anchor="_Toc52295428" w:history="1">
+        <w:r>
+          <w:rPr>
+            <w:rStyle w:val="Hyperlink"/>
+            <w:noProof/>
             <w:lang w:val="en-US"/>
           </w:rPr>
-          <w:t>icense</w:t>
+          <w:t xml:space="preserve">4. </w:t>
+        </w:r>
+        <w:r>
+          <w:rPr>
+            <w:rStyle w:val="Hyperlink"/>
+            <w:noProof/>
+          </w:rPr>
+          <w:t>Tool Installation</w:t>
         </w:r>
         <w:r>
           <w:rPr>
@@ -1041,7 +1123,7 @@
             <w:noProof/>
             <w:webHidden/>
           </w:rPr>
-          <w:instrText xml:space="preserve"> PAGEREF _Toc52020074 \h </w:instrText>
+          <w:instrText xml:space="preserve"> PAGEREF _Toc52295428 \h </w:instrText>
         </w:r>
         <w:r>
           <w:rPr>
@@ -1061,7 +1143,7 @@
             <w:noProof/>
             <w:webHidden/>
           </w:rPr>
-          <w:t>12</w:t>
+          <w:t>15</w:t>
         </w:r>
         <w:r>
           <w:rPr>
@@ -1087,14 +1169,21 @@
           <w:szCs w:val="22"/>
         </w:rPr>
       </w:pPr>
-      <w:hyperlink w:anchor="_Toc52020075" w:history="1">
+      <w:hyperlink w:anchor="_Toc52295429" w:history="1">
         <w:r>
           <w:rPr>
             <w:rStyle w:val="Hyperlink"/>
             <w:noProof/>
+          </w:rPr>
+          <w:t>L</w:t>
+        </w:r>
+        <w:r>
+          <w:rPr>
+            <w:rStyle w:val="Hyperlink"/>
+            <w:noProof/>
             <w:lang w:val="en-US"/>
           </w:rPr>
-          <w:t>Software Requirements</w:t>
+          <w:t>icense</w:t>
         </w:r>
         <w:r>
           <w:rPr>
@@ -1115,7 +1204,7 @@
             <w:noProof/>
             <w:webHidden/>
           </w:rPr>
-          <w:instrText xml:space="preserve"> PAGEREF _Toc52020075 \h </w:instrText>
+          <w:instrText xml:space="preserve"> PAGEREF _Toc52295429 \h </w:instrText>
         </w:r>
         <w:r>
           <w:rPr>
@@ -1135,7 +1224,7 @@
             <w:noProof/>
             <w:webHidden/>
           </w:rPr>
-          <w:t>12</w:t>
+          <w:t>15</w:t>
         </w:r>
         <w:r>
           <w:rPr>
@@ -1161,14 +1250,14 @@
           <w:szCs w:val="22"/>
         </w:rPr>
       </w:pPr>
-      <w:hyperlink w:anchor="_Toc52020076" w:history="1">
+      <w:hyperlink w:anchor="_Toc52295430" w:history="1">
         <w:r>
           <w:rPr>
             <w:rStyle w:val="Hyperlink"/>
             <w:noProof/>
             <w:lang w:val="en-US"/>
           </w:rPr>
-          <w:t>Hardware Requirements</w:t>
+          <w:t>Software Requirements</w:t>
         </w:r>
         <w:r>
           <w:rPr>
@@ -1189,7 +1278,7 @@
             <w:noProof/>
             <w:webHidden/>
           </w:rPr>
-          <w:instrText xml:space="preserve"> PAGEREF _Toc52020076 \h </w:instrText>
+          <w:instrText xml:space="preserve"> PAGEREF _Toc52295430 \h </w:instrText>
         </w:r>
         <w:r>
           <w:rPr>
@@ -1209,7 +1298,7 @@
             <w:noProof/>
             <w:webHidden/>
           </w:rPr>
-          <w:t>12</w:t>
+          <w:t>15</w:t>
         </w:r>
         <w:r>
           <w:rPr>
@@ -1235,14 +1324,14 @@
           <w:szCs w:val="22"/>
         </w:rPr>
       </w:pPr>
-      <w:hyperlink w:anchor="_Toc52020077" w:history="1">
+      <w:hyperlink w:anchor="_Toc52295431" w:history="1">
         <w:r>
           <w:rPr>
             <w:rStyle w:val="Hyperlink"/>
             <w:noProof/>
             <w:lang w:val="en-US"/>
           </w:rPr>
-          <w:t>Prerequisites</w:t>
+          <w:t>Hardware Requirements</w:t>
         </w:r>
         <w:r>
           <w:rPr>
@@ -1263,7 +1352,7 @@
             <w:noProof/>
             <w:webHidden/>
           </w:rPr>
-          <w:instrText xml:space="preserve"> PAGEREF _Toc52020077 \h </w:instrText>
+          <w:instrText xml:space="preserve"> PAGEREF _Toc52295431 \h </w:instrText>
         </w:r>
         <w:r>
           <w:rPr>
@@ -1283,7 +1372,7 @@
             <w:noProof/>
             <w:webHidden/>
           </w:rPr>
-          <w:t>12</w:t>
+          <w:t>15</w:t>
         </w:r>
         <w:r>
           <w:rPr>
@@ -1309,13 +1398,14 @@
           <w:szCs w:val="22"/>
         </w:rPr>
       </w:pPr>
-      <w:hyperlink w:anchor="_Toc52020078" w:history="1">
+      <w:hyperlink w:anchor="_Toc52295432" w:history="1">
         <w:r>
           <w:rPr>
             <w:rStyle w:val="Hyperlink"/>
             <w:noProof/>
-          </w:rPr>
-          <w:t>Downloading FIPEX</w:t>
+            <w:lang w:val="en-US"/>
+          </w:rPr>
+          <w:t>Prerequisites</w:t>
         </w:r>
         <w:r>
           <w:rPr>
@@ -1336,7 +1426,7 @@
             <w:noProof/>
             <w:webHidden/>
           </w:rPr>
-          <w:instrText xml:space="preserve"> PAGEREF _Toc52020078 \h </w:instrText>
+          <w:instrText xml:space="preserve"> PAGEREF _Toc52295432 \h </w:instrText>
         </w:r>
         <w:r>
           <w:rPr>
@@ -1356,7 +1446,7 @@
             <w:noProof/>
             <w:webHidden/>
           </w:rPr>
-          <w:t>12</w:t>
+          <w:t>15</w:t>
         </w:r>
         <w:r>
           <w:rPr>
@@ -1382,13 +1472,13 @@
           <w:szCs w:val="22"/>
         </w:rPr>
       </w:pPr>
-      <w:hyperlink w:anchor="_Toc52020079" w:history="1">
+      <w:hyperlink w:anchor="_Toc52295433" w:history="1">
         <w:r>
           <w:rPr>
             <w:rStyle w:val="Hyperlink"/>
             <w:noProof/>
           </w:rPr>
-          <w:t>Installing FIPEX</w:t>
+          <w:t>Downloading FIPEX</w:t>
         </w:r>
         <w:r>
           <w:rPr>
@@ -1409,7 +1499,7 @@
             <w:noProof/>
             <w:webHidden/>
           </w:rPr>
-          <w:instrText xml:space="preserve"> PAGEREF _Toc52020079 \h </w:instrText>
+          <w:instrText xml:space="preserve"> PAGEREF _Toc52295433 \h </w:instrText>
         </w:r>
         <w:r>
           <w:rPr>
@@ -1429,78 +1519,7 @@
             <w:noProof/>
             <w:webHidden/>
           </w:rPr>
-          <w:t>13</w:t>
-        </w:r>
-        <w:r>
-          <w:rPr>
-            <w:noProof/>
-            <w:webHidden/>
-          </w:rPr>
-          <w:fldChar w:fldCharType="end"/>
-        </w:r>
-      </w:hyperlink>
-    </w:p>
-    <w:p>
-      <w:pPr>
-        <w:pStyle w:val="TOC3"/>
-        <w:tabs>
-          <w:tab w:val="right" w:pos="9372"/>
-        </w:tabs>
-        <w:rPr>
-          <w:rFonts w:eastAsiaTheme="minorEastAsia" w:cstheme="minorBidi"/>
-          <w:noProof/>
-          <w:sz w:val="22"/>
-          <w:szCs w:val="22"/>
-        </w:rPr>
-      </w:pPr>
-      <w:hyperlink w:anchor="_Toc52020080" w:history="1">
-        <w:r>
-          <w:rPr>
-            <w:rStyle w:val="Hyperlink"/>
-            <w:noProof/>
-          </w:rPr>
-          <w:t>Installing the R Statistical software for Windows</w:t>
-        </w:r>
-        <w:r>
-          <w:rPr>
-            <w:noProof/>
-            <w:webHidden/>
-          </w:rPr>
-          <w:t xml:space="preserve"> </w:t>
-        </w:r>
-        <w:r>
-          <w:rPr>
-            <w:noProof/>
-            <w:webHidden/>
-          </w:rPr>
-          <w:fldChar w:fldCharType="begin"/>
-        </w:r>
-        <w:r>
-          <w:rPr>
-            <w:noProof/>
-            <w:webHidden/>
-          </w:rPr>
-          <w:instrText xml:space="preserve"> PAGEREF _Toc52020080 \h </w:instrText>
-        </w:r>
-        <w:r>
-          <w:rPr>
-            <w:noProof/>
-            <w:webHidden/>
-          </w:rPr>
-        </w:r>
-        <w:r>
-          <w:rPr>
-            <w:noProof/>
-            <w:webHidden/>
-          </w:rPr>
-          <w:fldChar w:fldCharType="separate"/>
-        </w:r>
-        <w:r>
-          <w:rPr>
-            <w:noProof/>
-            <w:webHidden/>
-          </w:rPr>
-          <w:t>14</w:t>
+          <w:t>15</w:t>
         </w:r>
         <w:r>
           <w:rPr>
@@ -1526,21 +1545,13 @@
           <w:szCs w:val="22"/>
         </w:rPr>
       </w:pPr>
-      <w:hyperlink w:anchor="_Toc52020081" w:history="1">
+      <w:hyperlink w:anchor="_Toc52295434" w:history="1">
         <w:r>
           <w:rPr>
             <w:rStyle w:val="Hyperlink"/>
             <w:noProof/>
           </w:rPr>
-          <w:t>Configuring FIPEX</w:t>
-        </w:r>
-        <w:r>
-          <w:rPr>
-            <w:rStyle w:val="Hyperlink"/>
-            <w:noProof/>
-            <w:lang w:val="en-US"/>
-          </w:rPr>
-          <w:t xml:space="preserve"> - Network Build and Options Config Walkthrough</w:t>
+          <w:t>Installing FIPEX</w:t>
         </w:r>
         <w:r>
           <w:rPr>
@@ -1561,7 +1572,7 @@
             <w:noProof/>
             <w:webHidden/>
           </w:rPr>
-          <w:instrText xml:space="preserve"> PAGEREF _Toc52020081 \h </w:instrText>
+          <w:instrText xml:space="preserve"> PAGEREF _Toc52295434 \h </w:instrText>
         </w:r>
         <w:r>
           <w:rPr>
@@ -1581,7 +1592,7 @@
             <w:noProof/>
             <w:webHidden/>
           </w:rPr>
-          <w:t>18</w:t>
+          <w:t>16</w:t>
         </w:r>
         <w:r>
           <w:rPr>
@@ -1605,13 +1616,13 @@
           <w:szCs w:val="22"/>
         </w:rPr>
       </w:pPr>
-      <w:hyperlink w:anchor="_Toc52020082" w:history="1">
+      <w:hyperlink w:anchor="_Toc52295435" w:history="1">
         <w:r>
           <w:rPr>
             <w:rStyle w:val="Hyperlink"/>
             <w:noProof/>
           </w:rPr>
-          <w:t>Network Creation</w:t>
+          <w:t>Installing the R Statistical software for Windows</w:t>
         </w:r>
         <w:r>
           <w:rPr>
@@ -1632,7 +1643,7 @@
             <w:noProof/>
             <w:webHidden/>
           </w:rPr>
-          <w:instrText xml:space="preserve"> PAGEREF _Toc52020082 \h </w:instrText>
+          <w:instrText xml:space="preserve"> PAGEREF _Toc52295435 \h </w:instrText>
         </w:r>
         <w:r>
           <w:rPr>
@@ -1652,220 +1663,7 @@
             <w:noProof/>
             <w:webHidden/>
           </w:rPr>
-          <w:t>18</w:t>
-        </w:r>
-        <w:r>
-          <w:rPr>
-            <w:noProof/>
-            <w:webHidden/>
-          </w:rPr>
-          <w:fldChar w:fldCharType="end"/>
-        </w:r>
-      </w:hyperlink>
-    </w:p>
-    <w:p>
-      <w:pPr>
-        <w:pStyle w:val="TOC3"/>
-        <w:tabs>
-          <w:tab w:val="right" w:pos="9372"/>
-        </w:tabs>
-        <w:rPr>
-          <w:rFonts w:eastAsiaTheme="minorEastAsia" w:cstheme="minorBidi"/>
-          <w:noProof/>
-          <w:sz w:val="22"/>
-          <w:szCs w:val="22"/>
-        </w:rPr>
-      </w:pPr>
-      <w:hyperlink w:anchor="_Toc52020083" w:history="1">
-        <w:r>
-          <w:rPr>
-            <w:rStyle w:val="Hyperlink"/>
-            <w:noProof/>
-          </w:rPr>
-          <w:t>Quality Control</w:t>
-        </w:r>
-        <w:r>
-          <w:rPr>
-            <w:noProof/>
-            <w:webHidden/>
-          </w:rPr>
-          <w:t xml:space="preserve"> </w:t>
-        </w:r>
-        <w:r>
-          <w:rPr>
-            <w:noProof/>
-            <w:webHidden/>
-          </w:rPr>
-          <w:fldChar w:fldCharType="begin"/>
-        </w:r>
-        <w:r>
-          <w:rPr>
-            <w:noProof/>
-            <w:webHidden/>
-          </w:rPr>
-          <w:instrText xml:space="preserve"> PAGEREF _Toc52020083 \h </w:instrText>
-        </w:r>
-        <w:r>
-          <w:rPr>
-            <w:noProof/>
-            <w:webHidden/>
-          </w:rPr>
-        </w:r>
-        <w:r>
-          <w:rPr>
-            <w:noProof/>
-            <w:webHidden/>
-          </w:rPr>
-          <w:fldChar w:fldCharType="separate"/>
-        </w:r>
-        <w:r>
-          <w:rPr>
-            <w:noProof/>
-            <w:webHidden/>
-          </w:rPr>
-          <w:t>22</w:t>
-        </w:r>
-        <w:r>
-          <w:rPr>
-            <w:noProof/>
-            <w:webHidden/>
-          </w:rPr>
-          <w:fldChar w:fldCharType="end"/>
-        </w:r>
-      </w:hyperlink>
-    </w:p>
-    <w:p>
-      <w:pPr>
-        <w:pStyle w:val="TOC3"/>
-        <w:tabs>
-          <w:tab w:val="right" w:pos="9372"/>
-        </w:tabs>
-        <w:rPr>
-          <w:rFonts w:eastAsiaTheme="minorEastAsia" w:cstheme="minorBidi"/>
-          <w:noProof/>
-          <w:sz w:val="22"/>
-          <w:szCs w:val="22"/>
-        </w:rPr>
-      </w:pPr>
-      <w:hyperlink w:anchor="_Toc52020084" w:history="1">
-        <w:r>
-          <w:rPr>
-            <w:rStyle w:val="Hyperlink"/>
-            <w:noProof/>
-          </w:rPr>
-          <w:t>Set up the FIPEX Options</w:t>
-        </w:r>
-        <w:r>
-          <w:rPr>
-            <w:noProof/>
-            <w:webHidden/>
-          </w:rPr>
-          <w:t xml:space="preserve"> </w:t>
-        </w:r>
-        <w:r>
-          <w:rPr>
-            <w:noProof/>
-            <w:webHidden/>
-          </w:rPr>
-          <w:fldChar w:fldCharType="begin"/>
-        </w:r>
-        <w:r>
-          <w:rPr>
-            <w:noProof/>
-            <w:webHidden/>
-          </w:rPr>
-          <w:instrText xml:space="preserve"> PAGEREF _Toc52020084 \h </w:instrText>
-        </w:r>
-        <w:r>
-          <w:rPr>
-            <w:noProof/>
-            <w:webHidden/>
-          </w:rPr>
-        </w:r>
-        <w:r>
-          <w:rPr>
-            <w:noProof/>
-            <w:webHidden/>
-          </w:rPr>
-          <w:fldChar w:fldCharType="separate"/>
-        </w:r>
-        <w:r>
-          <w:rPr>
-            <w:noProof/>
-            <w:webHidden/>
-          </w:rPr>
-          <w:t>23</w:t>
-        </w:r>
-        <w:r>
-          <w:rPr>
-            <w:noProof/>
-            <w:webHidden/>
-          </w:rPr>
-          <w:fldChar w:fldCharType="end"/>
-        </w:r>
-      </w:hyperlink>
-    </w:p>
-    <w:p>
-      <w:pPr>
-        <w:pStyle w:val="TOC3"/>
-        <w:tabs>
-          <w:tab w:val="right" w:pos="9372"/>
-        </w:tabs>
-        <w:rPr>
-          <w:rFonts w:eastAsiaTheme="minorEastAsia" w:cstheme="minorBidi"/>
-          <w:noProof/>
-          <w:sz w:val="22"/>
-          <w:szCs w:val="22"/>
-        </w:rPr>
-      </w:pPr>
-      <w:hyperlink w:anchor="_Toc52020085" w:history="1">
-        <w:r>
-          <w:rPr>
-            <w:rStyle w:val="Hyperlink"/>
-            <w:noProof/>
-          </w:rPr>
-          <w:t>Run a One-Click (One Barrier) analysis</w:t>
-        </w:r>
-        <w:r>
-          <w:rPr>
-            <w:noProof/>
-            <w:webHidden/>
-          </w:rPr>
-          <w:t xml:space="preserve"> </w:t>
-        </w:r>
-        <w:r>
-          <w:rPr>
-            <w:noProof/>
-            <w:webHidden/>
-          </w:rPr>
-          <w:fldChar w:fldCharType="begin"/>
-        </w:r>
-        <w:r>
-          <w:rPr>
-            <w:noProof/>
-            <w:webHidden/>
-          </w:rPr>
-          <w:instrText xml:space="preserve"> PAGEREF _Toc52020085 \h </w:instrText>
-        </w:r>
-        <w:r>
-          <w:rPr>
-            <w:noProof/>
-            <w:webHidden/>
-          </w:rPr>
-        </w:r>
-        <w:r>
-          <w:rPr>
-            <w:noProof/>
-            <w:webHidden/>
-          </w:rPr>
-          <w:fldChar w:fldCharType="separate"/>
-        </w:r>
-        <w:r>
-          <w:rPr>
-            <w:noProof/>
-            <w:webHidden/>
-          </w:rPr>
-          <w:t>24</w:t>
+          <w:t>17</w:t>
         </w:r>
         <w:r>
           <w:rPr>
@@ -1891,13 +1689,378 @@
           <w:szCs w:val="22"/>
         </w:rPr>
       </w:pPr>
-      <w:hyperlink w:anchor="_Toc52020086" w:history="1">
+      <w:hyperlink w:anchor="_Toc52295436" w:history="1">
         <w:r>
           <w:rPr>
             <w:rStyle w:val="Hyperlink"/>
             <w:noProof/>
+          </w:rPr>
+          <w:t>Configuring FIPEX</w:t>
+        </w:r>
+        <w:r>
+          <w:rPr>
+            <w:rStyle w:val="Hyperlink"/>
+            <w:noProof/>
             <w:lang w:val="en-US"/>
           </w:rPr>
+          <w:t xml:space="preserve"> - Network Build and Options Config Walkthrough</w:t>
+        </w:r>
+        <w:r>
+          <w:rPr>
+            <w:noProof/>
+            <w:webHidden/>
+          </w:rPr>
+          <w:t xml:space="preserve"> </w:t>
+        </w:r>
+        <w:r>
+          <w:rPr>
+            <w:noProof/>
+            <w:webHidden/>
+          </w:rPr>
+          <w:fldChar w:fldCharType="begin"/>
+        </w:r>
+        <w:r>
+          <w:rPr>
+            <w:noProof/>
+            <w:webHidden/>
+          </w:rPr>
+          <w:instrText xml:space="preserve"> PAGEREF _Toc52295436 \h </w:instrText>
+        </w:r>
+        <w:r>
+          <w:rPr>
+            <w:noProof/>
+            <w:webHidden/>
+          </w:rPr>
+        </w:r>
+        <w:r>
+          <w:rPr>
+            <w:noProof/>
+            <w:webHidden/>
+          </w:rPr>
+          <w:fldChar w:fldCharType="separate"/>
+        </w:r>
+        <w:r>
+          <w:rPr>
+            <w:noProof/>
+            <w:webHidden/>
+          </w:rPr>
+          <w:t>21</w:t>
+        </w:r>
+        <w:r>
+          <w:rPr>
+            <w:noProof/>
+            <w:webHidden/>
+          </w:rPr>
+          <w:fldChar w:fldCharType="end"/>
+        </w:r>
+      </w:hyperlink>
+    </w:p>
+    <w:p>
+      <w:pPr>
+        <w:pStyle w:val="TOC3"/>
+        <w:tabs>
+          <w:tab w:val="right" w:pos="9372"/>
+        </w:tabs>
+        <w:rPr>
+          <w:rFonts w:eastAsiaTheme="minorEastAsia" w:cstheme="minorBidi"/>
+          <w:noProof/>
+          <w:sz w:val="22"/>
+          <w:szCs w:val="22"/>
+        </w:rPr>
+      </w:pPr>
+      <w:hyperlink w:anchor="_Toc52295437" w:history="1">
+        <w:r>
+          <w:rPr>
+            <w:rStyle w:val="Hyperlink"/>
+            <w:noProof/>
+          </w:rPr>
+          <w:t>Network Creation</w:t>
+        </w:r>
+        <w:r>
+          <w:rPr>
+            <w:noProof/>
+            <w:webHidden/>
+          </w:rPr>
+          <w:t xml:space="preserve"> </w:t>
+        </w:r>
+        <w:r>
+          <w:rPr>
+            <w:noProof/>
+            <w:webHidden/>
+          </w:rPr>
+          <w:fldChar w:fldCharType="begin"/>
+        </w:r>
+        <w:r>
+          <w:rPr>
+            <w:noProof/>
+            <w:webHidden/>
+          </w:rPr>
+          <w:instrText xml:space="preserve"> PAGEREF _Toc52295437 \h </w:instrText>
+        </w:r>
+        <w:r>
+          <w:rPr>
+            <w:noProof/>
+            <w:webHidden/>
+          </w:rPr>
+        </w:r>
+        <w:r>
+          <w:rPr>
+            <w:noProof/>
+            <w:webHidden/>
+          </w:rPr>
+          <w:fldChar w:fldCharType="separate"/>
+        </w:r>
+        <w:r>
+          <w:rPr>
+            <w:noProof/>
+            <w:webHidden/>
+          </w:rPr>
+          <w:t>21</w:t>
+        </w:r>
+        <w:r>
+          <w:rPr>
+            <w:noProof/>
+            <w:webHidden/>
+          </w:rPr>
+          <w:fldChar w:fldCharType="end"/>
+        </w:r>
+      </w:hyperlink>
+    </w:p>
+    <w:p>
+      <w:pPr>
+        <w:pStyle w:val="TOC3"/>
+        <w:tabs>
+          <w:tab w:val="right" w:pos="9372"/>
+        </w:tabs>
+        <w:rPr>
+          <w:rFonts w:eastAsiaTheme="minorEastAsia" w:cstheme="minorBidi"/>
+          <w:noProof/>
+          <w:sz w:val="22"/>
+          <w:szCs w:val="22"/>
+        </w:rPr>
+      </w:pPr>
+      <w:hyperlink w:anchor="_Toc52295438" w:history="1">
+        <w:r>
+          <w:rPr>
+            <w:rStyle w:val="Hyperlink"/>
+            <w:noProof/>
+          </w:rPr>
+          <w:t>Quality Control</w:t>
+        </w:r>
+        <w:r>
+          <w:rPr>
+            <w:noProof/>
+            <w:webHidden/>
+          </w:rPr>
+          <w:t xml:space="preserve"> </w:t>
+        </w:r>
+        <w:r>
+          <w:rPr>
+            <w:noProof/>
+            <w:webHidden/>
+          </w:rPr>
+          <w:fldChar w:fldCharType="begin"/>
+        </w:r>
+        <w:r>
+          <w:rPr>
+            <w:noProof/>
+            <w:webHidden/>
+          </w:rPr>
+          <w:instrText xml:space="preserve"> PAGEREF _Toc52295438 \h </w:instrText>
+        </w:r>
+        <w:r>
+          <w:rPr>
+            <w:noProof/>
+            <w:webHidden/>
+          </w:rPr>
+        </w:r>
+        <w:r>
+          <w:rPr>
+            <w:noProof/>
+            <w:webHidden/>
+          </w:rPr>
+          <w:fldChar w:fldCharType="separate"/>
+        </w:r>
+        <w:r>
+          <w:rPr>
+            <w:noProof/>
+            <w:webHidden/>
+          </w:rPr>
+          <w:t>25</w:t>
+        </w:r>
+        <w:r>
+          <w:rPr>
+            <w:noProof/>
+            <w:webHidden/>
+          </w:rPr>
+          <w:fldChar w:fldCharType="end"/>
+        </w:r>
+      </w:hyperlink>
+    </w:p>
+    <w:p>
+      <w:pPr>
+        <w:pStyle w:val="TOC3"/>
+        <w:tabs>
+          <w:tab w:val="right" w:pos="9372"/>
+        </w:tabs>
+        <w:rPr>
+          <w:rFonts w:eastAsiaTheme="minorEastAsia" w:cstheme="minorBidi"/>
+          <w:noProof/>
+          <w:sz w:val="22"/>
+          <w:szCs w:val="22"/>
+        </w:rPr>
+      </w:pPr>
+      <w:hyperlink w:anchor="_Toc52295439" w:history="1">
+        <w:r>
+          <w:rPr>
+            <w:rStyle w:val="Hyperlink"/>
+            <w:noProof/>
+          </w:rPr>
+          <w:t>Set up the FIPEX Options</w:t>
+        </w:r>
+        <w:r>
+          <w:rPr>
+            <w:noProof/>
+            <w:webHidden/>
+          </w:rPr>
+          <w:t xml:space="preserve"> </w:t>
+        </w:r>
+        <w:r>
+          <w:rPr>
+            <w:noProof/>
+            <w:webHidden/>
+          </w:rPr>
+          <w:fldChar w:fldCharType="begin"/>
+        </w:r>
+        <w:r>
+          <w:rPr>
+            <w:noProof/>
+            <w:webHidden/>
+          </w:rPr>
+          <w:instrText xml:space="preserve"> PAGEREF _Toc52295439 \h </w:instrText>
+        </w:r>
+        <w:r>
+          <w:rPr>
+            <w:noProof/>
+            <w:webHidden/>
+          </w:rPr>
+        </w:r>
+        <w:r>
+          <w:rPr>
+            <w:noProof/>
+            <w:webHidden/>
+          </w:rPr>
+          <w:fldChar w:fldCharType="separate"/>
+        </w:r>
+        <w:r>
+          <w:rPr>
+            <w:noProof/>
+            <w:webHidden/>
+          </w:rPr>
+          <w:t>26</w:t>
+        </w:r>
+        <w:r>
+          <w:rPr>
+            <w:noProof/>
+            <w:webHidden/>
+          </w:rPr>
+          <w:fldChar w:fldCharType="end"/>
+        </w:r>
+      </w:hyperlink>
+    </w:p>
+    <w:p>
+      <w:pPr>
+        <w:pStyle w:val="TOC3"/>
+        <w:tabs>
+          <w:tab w:val="right" w:pos="9372"/>
+        </w:tabs>
+        <w:rPr>
+          <w:rFonts w:eastAsiaTheme="minorEastAsia" w:cstheme="minorBidi"/>
+          <w:noProof/>
+          <w:sz w:val="22"/>
+          <w:szCs w:val="22"/>
+        </w:rPr>
+      </w:pPr>
+      <w:hyperlink w:anchor="_Toc52295440" w:history="1">
+        <w:r>
+          <w:rPr>
+            <w:rStyle w:val="Hyperlink"/>
+            <w:noProof/>
+          </w:rPr>
+          <w:t>Run a One-Click (One Barrier) analysis</w:t>
+        </w:r>
+        <w:r>
+          <w:rPr>
+            <w:noProof/>
+            <w:webHidden/>
+          </w:rPr>
+          <w:t xml:space="preserve"> </w:t>
+        </w:r>
+        <w:r>
+          <w:rPr>
+            <w:noProof/>
+            <w:webHidden/>
+          </w:rPr>
+          <w:fldChar w:fldCharType="begin"/>
+        </w:r>
+        <w:r>
+          <w:rPr>
+            <w:noProof/>
+            <w:webHidden/>
+          </w:rPr>
+          <w:instrText xml:space="preserve"> PAGEREF _Toc52295440 \h </w:instrText>
+        </w:r>
+        <w:r>
+          <w:rPr>
+            <w:noProof/>
+            <w:webHidden/>
+          </w:rPr>
+        </w:r>
+        <w:r>
+          <w:rPr>
+            <w:noProof/>
+            <w:webHidden/>
+          </w:rPr>
+          <w:fldChar w:fldCharType="separate"/>
+        </w:r>
+        <w:r>
+          <w:rPr>
+            <w:noProof/>
+            <w:webHidden/>
+          </w:rPr>
+          <w:t>27</w:t>
+        </w:r>
+        <w:r>
+          <w:rPr>
+            <w:noProof/>
+            <w:webHidden/>
+          </w:rPr>
+          <w:fldChar w:fldCharType="end"/>
+        </w:r>
+      </w:hyperlink>
+    </w:p>
+    <w:p>
+      <w:pPr>
+        <w:pStyle w:val="TOC2"/>
+        <w:tabs>
+          <w:tab w:val="right" w:pos="9372"/>
+        </w:tabs>
+        <w:rPr>
+          <w:rFonts w:eastAsiaTheme="minorEastAsia" w:cstheme="minorBidi"/>
+          <w:i w:val="0"/>
+          <w:iCs w:val="0"/>
+          <w:noProof/>
+          <w:sz w:val="22"/>
+          <w:szCs w:val="22"/>
+        </w:rPr>
+      </w:pPr>
+      <w:hyperlink w:anchor="_Toc52295441" w:history="1">
+        <w:r>
+          <w:rPr>
+            <w:rStyle w:val="Hyperlink"/>
+            <w:noProof/>
+            <w:lang w:val="en-US"/>
+          </w:rPr>
           <w:t>Uninstalling FIPEX</w:t>
         </w:r>
         <w:r>
@@ -1919,7 +2082,7 @@
             <w:noProof/>
             <w:webHidden/>
           </w:rPr>
-          <w:instrText xml:space="preserve"> PAGEREF _Toc52020086 \h </w:instrText>
+          <w:instrText xml:space="preserve"> PAGEREF _Toc52295441 \h </w:instrText>
         </w:r>
         <w:r>
           <w:rPr>
@@ -1939,7 +2102,7 @@
             <w:noProof/>
             <w:webHidden/>
           </w:rPr>
-          <w:t>26</w:t>
+          <w:t>29</w:t>
         </w:r>
         <w:r>
           <w:rPr>
@@ -1965,7 +2128,7 @@
           <w:szCs w:val="22"/>
         </w:rPr>
       </w:pPr>
-      <w:hyperlink w:anchor="_Toc52020087" w:history="1">
+      <w:hyperlink w:anchor="_Toc52295442" w:history="1">
         <w:r>
           <w:rPr>
             <w:rStyle w:val="Hyperlink"/>
@@ -2000,7 +2163,7 @@
             <w:noProof/>
             <w:webHidden/>
           </w:rPr>
-          <w:instrText xml:space="preserve"> PAGEREF _Toc52020087 \h </w:instrText>
+          <w:instrText xml:space="preserve"> PAGEREF _Toc52295442 \h </w:instrText>
         </w:r>
         <w:r>
           <w:rPr>
@@ -2020,7 +2183,7 @@
             <w:noProof/>
             <w:webHidden/>
           </w:rPr>
-          <w:t>28</w:t>
+          <w:t>31</w:t>
         </w:r>
         <w:r>
           <w:rPr>
@@ -2046,7 +2209,7 @@
           <w:szCs w:val="22"/>
         </w:rPr>
       </w:pPr>
-      <w:hyperlink w:anchor="_Toc52020088" w:history="1">
+      <w:hyperlink w:anchor="_Toc52295443" w:history="1">
         <w:r>
           <w:rPr>
             <w:rStyle w:val="Hyperlink"/>
@@ -2073,7 +2236,7 @@
             <w:noProof/>
             <w:webHidden/>
           </w:rPr>
-          <w:instrText xml:space="preserve"> PAGEREF _Toc52020088 \h </w:instrText>
+          <w:instrText xml:space="preserve"> PAGEREF _Toc52295443 \h </w:instrText>
         </w:r>
         <w:r>
           <w:rPr>
@@ -2093,7 +2256,7 @@
             <w:noProof/>
             <w:webHidden/>
           </w:rPr>
-          <w:t>28</w:t>
+          <w:t>31</w:t>
         </w:r>
         <w:r>
           <w:rPr>
@@ -2117,7 +2280,7 @@
           <w:szCs w:val="22"/>
         </w:rPr>
       </w:pPr>
-      <w:hyperlink w:anchor="_Toc52020089" w:history="1">
+      <w:hyperlink w:anchor="_Toc52295444" w:history="1">
         <w:r>
           <w:rPr>
             <w:rStyle w:val="Hyperlink"/>
@@ -2144,7 +2307,7 @@
             <w:noProof/>
             <w:webHidden/>
           </w:rPr>
-          <w:instrText xml:space="preserve"> PAGEREF _Toc52020089 \h </w:instrText>
+          <w:instrText xml:space="preserve"> PAGEREF _Toc52295444 \h </w:instrText>
         </w:r>
         <w:r>
           <w:rPr>
@@ -2164,7 +2327,7 @@
             <w:noProof/>
             <w:webHidden/>
           </w:rPr>
-          <w:t>29</w:t>
+          <w:t>32</w:t>
         </w:r>
         <w:r>
           <w:rPr>
@@ -2188,7 +2351,7 @@
           <w:szCs w:val="22"/>
         </w:rPr>
       </w:pPr>
-      <w:hyperlink w:anchor="_Toc52020090" w:history="1">
+      <w:hyperlink w:anchor="_Toc52295445" w:history="1">
         <w:r>
           <w:rPr>
             <w:rStyle w:val="Hyperlink"/>
@@ -2215,7 +2378,7 @@
             <w:noProof/>
             <w:webHidden/>
           </w:rPr>
-          <w:instrText xml:space="preserve"> PAGEREF _Toc52020090 \h </w:instrText>
+          <w:instrText xml:space="preserve"> PAGEREF _Toc52295445 \h </w:instrText>
         </w:r>
         <w:r>
           <w:rPr>
@@ -2235,7 +2398,7 @@
             <w:noProof/>
             <w:webHidden/>
           </w:rPr>
-          <w:t>31</w:t>
+          <w:t>34</w:t>
         </w:r>
         <w:r>
           <w:rPr>
@@ -2259,7 +2422,7 @@
           <w:szCs w:val="22"/>
         </w:rPr>
       </w:pPr>
-      <w:hyperlink w:anchor="_Toc52020091" w:history="1">
+      <w:hyperlink w:anchor="_Toc52295446" w:history="1">
         <w:r>
           <w:rPr>
             <w:rStyle w:val="Hyperlink"/>
@@ -2286,7 +2449,7 @@
             <w:noProof/>
             <w:webHidden/>
           </w:rPr>
-          <w:instrText xml:space="preserve"> PAGEREF _Toc52020091 \h </w:instrText>
+          <w:instrText xml:space="preserve"> PAGEREF _Toc52295446 \h </w:instrText>
         </w:r>
         <w:r>
           <w:rPr>
@@ -2306,7 +2469,7 @@
             <w:noProof/>
             <w:webHidden/>
           </w:rPr>
-          <w:t>31</w:t>
+          <w:t>34</w:t>
         </w:r>
         <w:r>
           <w:rPr>
@@ -2330,7 +2493,7 @@
           <w:szCs w:val="22"/>
         </w:rPr>
       </w:pPr>
-      <w:hyperlink w:anchor="_Toc52020092" w:history="1">
+      <w:hyperlink w:anchor="_Toc52295447" w:history="1">
         <w:r>
           <w:rPr>
             <w:rStyle w:val="Hyperlink"/>
@@ -2357,7 +2520,7 @@
             <w:noProof/>
             <w:webHidden/>
           </w:rPr>
-          <w:instrText xml:space="preserve"> PAGEREF _Toc52020092 \h </w:instrText>
+          <w:instrText xml:space="preserve"> PAGEREF _Toc52295447 \h </w:instrText>
         </w:r>
         <w:r>
           <w:rPr>
@@ -2377,7 +2540,7 @@
             <w:noProof/>
             <w:webHidden/>
           </w:rPr>
-          <w:t>31</w:t>
+          <w:t>34</w:t>
         </w:r>
         <w:r>
           <w:rPr>
@@ -2403,7 +2566,7 @@
           <w:szCs w:val="22"/>
         </w:rPr>
       </w:pPr>
-      <w:hyperlink w:anchor="_Toc52020093" w:history="1">
+      <w:hyperlink w:anchor="_Toc52295448" w:history="1">
         <w:r>
           <w:rPr>
             <w:rStyle w:val="Hyperlink"/>
@@ -2430,7 +2593,7 @@
             <w:noProof/>
             <w:webHidden/>
           </w:rPr>
-          <w:instrText xml:space="preserve"> PAGEREF _Toc52020093 \h </w:instrText>
+          <w:instrText xml:space="preserve"> PAGEREF _Toc52295448 \h </w:instrText>
         </w:r>
         <w:r>
           <w:rPr>
@@ -2450,7 +2613,7 @@
             <w:noProof/>
             <w:webHidden/>
           </w:rPr>
-          <w:t>33</w:t>
+          <w:t>36</w:t>
         </w:r>
         <w:r>
           <w:rPr>
@@ -2474,7 +2637,7 @@
           <w:szCs w:val="22"/>
         </w:rPr>
       </w:pPr>
-      <w:hyperlink w:anchor="_Toc52020094" w:history="1">
+      <w:hyperlink w:anchor="_Toc52295449" w:history="1">
         <w:r>
           <w:rPr>
             <w:rStyle w:val="Hyperlink"/>
@@ -2501,7 +2664,7 @@
             <w:noProof/>
             <w:webHidden/>
           </w:rPr>
-          <w:instrText xml:space="preserve"> PAGEREF _Toc52020094 \h </w:instrText>
+          <w:instrText xml:space="preserve"> PAGEREF _Toc52295449 \h </w:instrText>
         </w:r>
         <w:r>
           <w:rPr>
@@ -2521,7 +2684,7 @@
             <w:noProof/>
             <w:webHidden/>
           </w:rPr>
-          <w:t>33</w:t>
+          <w:t>36</w:t>
         </w:r>
         <w:r>
           <w:rPr>
@@ -2545,7 +2708,7 @@
           <w:szCs w:val="22"/>
         </w:rPr>
       </w:pPr>
-      <w:hyperlink w:anchor="_Toc52020095" w:history="1">
+      <w:hyperlink w:anchor="_Toc52295450" w:history="1">
         <w:r>
           <w:rPr>
             <w:rStyle w:val="Hyperlink"/>
@@ -2572,7 +2735,7 @@
             <w:noProof/>
             <w:webHidden/>
           </w:rPr>
-          <w:instrText xml:space="preserve"> PAGEREF _Toc52020095 \h </w:instrText>
+          <w:instrText xml:space="preserve"> PAGEREF _Toc52295450 \h </w:instrText>
         </w:r>
         <w:r>
           <w:rPr>
@@ -2592,7 +2755,7 @@
             <w:noProof/>
             <w:webHidden/>
           </w:rPr>
-          <w:t>34</w:t>
+          <w:t>37</w:t>
         </w:r>
         <w:r>
           <w:rPr>
@@ -2616,7 +2779,7 @@
           <w:szCs w:val="22"/>
         </w:rPr>
       </w:pPr>
-      <w:hyperlink w:anchor="_Toc52020096" w:history="1">
+      <w:hyperlink w:anchor="_Toc52295451" w:history="1">
         <w:r>
           <w:rPr>
             <w:rStyle w:val="Hyperlink"/>
@@ -2643,7 +2806,7 @@
             <w:noProof/>
             <w:webHidden/>
           </w:rPr>
-          <w:instrText xml:space="preserve"> PAGEREF _Toc52020096 \h </w:instrText>
+          <w:instrText xml:space="preserve"> PAGEREF _Toc52295451 \h </w:instrText>
         </w:r>
         <w:r>
           <w:rPr>
@@ -2663,7 +2826,7 @@
             <w:noProof/>
             <w:webHidden/>
           </w:rPr>
-          <w:t>34</w:t>
+          <w:t>37</w:t>
         </w:r>
         <w:r>
           <w:rPr>
@@ -2687,13 +2850,27 @@
           <w:szCs w:val="22"/>
         </w:rPr>
       </w:pPr>
-      <w:hyperlink w:anchor="_Toc52020097" w:history="1">
+      <w:hyperlink w:anchor="_Toc52295452" w:history="1">
         <w:r>
           <w:rPr>
             <w:rStyle w:val="Hyperlink"/>
             <w:noProof/>
           </w:rPr>
-          <w:t>DCI Calculation</w:t>
+          <w:t>DCI Ca</w:t>
+        </w:r>
+        <w:r>
+          <w:rPr>
+            <w:rStyle w:val="Hyperlink"/>
+            <w:noProof/>
+          </w:rPr>
+          <w:t>l</w:t>
+        </w:r>
+        <w:r>
+          <w:rPr>
+            <w:rStyle w:val="Hyperlink"/>
+            <w:noProof/>
+          </w:rPr>
+          <w:t>culation</w:t>
         </w:r>
         <w:r>
           <w:rPr>
@@ -2714,7 +2891,7 @@
             <w:noProof/>
             <w:webHidden/>
           </w:rPr>
-          <w:instrText xml:space="preserve"> PAGEREF _Toc52020097 \h </w:instrText>
+          <w:instrText xml:space="preserve"> PAGEREF _Toc52295452 \h </w:instrText>
         </w:r>
         <w:r>
           <w:rPr>
@@ -2734,7 +2911,7 @@
             <w:noProof/>
             <w:webHidden/>
           </w:rPr>
-          <w:t>34</w:t>
+          <w:t>37</w:t>
         </w:r>
         <w:r>
           <w:rPr>
@@ -2760,7 +2937,7 @@
           <w:szCs w:val="22"/>
         </w:rPr>
       </w:pPr>
-      <w:hyperlink w:anchor="_Toc52020098" w:history="1">
+      <w:hyperlink w:anchor="_Toc52295453" w:history="1">
         <w:r>
           <w:rPr>
             <w:rStyle w:val="Hyperlink"/>
@@ -2795,7 +2972,7 @@
             <w:noProof/>
             <w:webHidden/>
           </w:rPr>
-          <w:instrText xml:space="preserve"> PAGEREF _Toc52020098 \h </w:instrText>
+          <w:instrText xml:space="preserve"> PAGEREF _Toc52295453 \h </w:instrText>
         </w:r>
         <w:r>
           <w:rPr>
@@ -2815,7 +2992,7 @@
             <w:noProof/>
             <w:webHidden/>
           </w:rPr>
-          <w:t>36</w:t>
+          <w:t>39</w:t>
         </w:r>
         <w:r>
           <w:rPr>
@@ -2841,7 +3018,7 @@
           <w:szCs w:val="22"/>
         </w:rPr>
       </w:pPr>
-      <w:hyperlink w:anchor="_Toc52020099" w:history="1">
+      <w:hyperlink w:anchor="_Toc52295454" w:history="1">
         <w:r>
           <w:rPr>
             <w:rStyle w:val="Hyperlink"/>
@@ -2876,7 +3053,7 @@
             <w:noProof/>
             <w:webHidden/>
           </w:rPr>
-          <w:instrText xml:space="preserve"> PAGEREF _Toc52020099 \h </w:instrText>
+          <w:instrText xml:space="preserve"> PAGEREF _Toc52295454 \h </w:instrText>
         </w:r>
         <w:r>
           <w:rPr>
@@ -2896,7 +3073,7 @@
             <w:noProof/>
             <w:webHidden/>
           </w:rPr>
-          <w:t>36</w:t>
+          <w:t>39</w:t>
         </w:r>
         <w:r>
           <w:rPr>
@@ -2922,7 +3099,7 @@
           <w:szCs w:val="22"/>
         </w:rPr>
       </w:pPr>
-      <w:hyperlink w:anchor="_Toc52020100" w:history="1">
+      <w:hyperlink w:anchor="_Toc52295455" w:history="1">
         <w:r>
           <w:rPr>
             <w:rStyle w:val="Hyperlink"/>
@@ -2957,7 +3134,7 @@
             <w:noProof/>
             <w:webHidden/>
           </w:rPr>
-          <w:instrText xml:space="preserve"> PAGEREF _Toc52020100 \h </w:instrText>
+          <w:instrText xml:space="preserve"> PAGEREF _Toc52295455 \h </w:instrText>
         </w:r>
         <w:r>
           <w:rPr>
@@ -2977,7 +3154,7 @@
             <w:noProof/>
             <w:webHidden/>
           </w:rPr>
-          <w:t>36</w:t>
+          <w:t>39</w:t>
         </w:r>
         <w:r>
           <w:rPr>
@@ -3003,7 +3180,7 @@
           <w:szCs w:val="22"/>
         </w:rPr>
       </w:pPr>
-      <w:hyperlink w:anchor="_Toc52020101" w:history="1">
+      <w:hyperlink w:anchor="_Toc52295456" w:history="1">
         <w:r>
           <w:rPr>
             <w:rStyle w:val="Hyperlink"/>
@@ -3038,7 +3215,7 @@
             <w:noProof/>
             <w:webHidden/>
           </w:rPr>
-          <w:instrText xml:space="preserve"> PAGEREF _Toc52020101 \h </w:instrText>
+          <w:instrText xml:space="preserve"> PAGEREF _Toc52295456 \h </w:instrText>
         </w:r>
         <w:r>
           <w:rPr>
@@ -3058,7 +3235,7 @@
             <w:noProof/>
             <w:webHidden/>
           </w:rPr>
-          <w:t>36</w:t>
+          <w:t>39</w:t>
         </w:r>
         <w:r>
           <w:rPr>
@@ -3084,7 +3261,7 @@
           <w:szCs w:val="22"/>
         </w:rPr>
       </w:pPr>
-      <w:hyperlink w:anchor="_Toc52020102" w:history="1">
+      <w:hyperlink w:anchor="_Toc52295457" w:history="1">
         <w:r>
           <w:rPr>
             <w:rStyle w:val="Hyperlink"/>
@@ -3119,7 +3296,7 @@
             <w:noProof/>
             <w:webHidden/>
           </w:rPr>
-          <w:instrText xml:space="preserve"> PAGEREF _Toc52020102 \h </w:instrText>
+          <w:instrText xml:space="preserve"> PAGEREF _Toc52295457 \h </w:instrText>
         </w:r>
         <w:r>
           <w:rPr>
@@ -3139,7 +3316,7 @@
             <w:noProof/>
             <w:webHidden/>
           </w:rPr>
-          <w:t>36</w:t>
+          <w:t>39</w:t>
         </w:r>
         <w:r>
           <w:rPr>
@@ -3165,7 +3342,7 @@
           <w:szCs w:val="22"/>
         </w:rPr>
       </w:pPr>
-      <w:hyperlink w:anchor="_Toc52020103" w:history="1">
+      <w:hyperlink w:anchor="_Toc52295458" w:history="1">
         <w:r>
           <w:rPr>
             <w:rStyle w:val="Hyperlink"/>
@@ -3200,7 +3377,7 @@
             <w:noProof/>
             <w:webHidden/>
           </w:rPr>
-          <w:instrText xml:space="preserve"> PAGEREF _Toc52020103 \h </w:instrText>
+          <w:instrText xml:space="preserve"> PAGEREF _Toc52295458 \h </w:instrText>
         </w:r>
         <w:r>
           <w:rPr>
@@ -3220,7 +3397,7 @@
             <w:noProof/>
             <w:webHidden/>
           </w:rPr>
-          <w:t>37</w:t>
+          <w:t>40</w:t>
         </w:r>
         <w:r>
           <w:rPr>
@@ -3244,7 +3421,7 @@
           <w:szCs w:val="22"/>
         </w:rPr>
       </w:pPr>
-      <w:hyperlink w:anchor="_Toc52020104" w:history="1">
+      <w:hyperlink w:anchor="_Toc52295459" w:history="1">
         <w:r>
           <w:rPr>
             <w:rStyle w:val="Hyperlink"/>
@@ -3279,7 +3456,7 @@
             <w:noProof/>
             <w:webHidden/>
           </w:rPr>
-          <w:instrText xml:space="preserve"> PAGEREF _Toc52020104 \h </w:instrText>
+          <w:instrText xml:space="preserve"> PAGEREF _Toc52295459 \h </w:instrText>
         </w:r>
         <w:r>
           <w:rPr>
@@ -3299,7 +3476,7 @@
             <w:noProof/>
             <w:webHidden/>
           </w:rPr>
-          <w:t>37</w:t>
+          <w:t>40</w:t>
         </w:r>
         <w:r>
           <w:rPr>
@@ -3323,7 +3500,7 @@
           <w:szCs w:val="22"/>
         </w:rPr>
       </w:pPr>
-      <w:hyperlink w:anchor="_Toc52020105" w:history="1">
+      <w:hyperlink w:anchor="_Toc52295460" w:history="1">
         <w:r>
           <w:rPr>
             <w:rStyle w:val="Hyperlink"/>
@@ -3358,7 +3535,7 @@
             <w:noProof/>
             <w:webHidden/>
           </w:rPr>
-          <w:instrText xml:space="preserve"> PAGEREF _Toc52020105 \h </w:instrText>
+          <w:instrText xml:space="preserve"> PAGEREF _Toc52295460 \h </w:instrText>
         </w:r>
         <w:r>
           <w:rPr>
@@ -3378,7 +3555,7 @@
             <w:noProof/>
             <w:webHidden/>
           </w:rPr>
-          <w:t>43</w:t>
+          <w:t>46</w:t>
         </w:r>
         <w:r>
           <w:rPr>
@@ -3402,7 +3579,7 @@
           <w:szCs w:val="22"/>
         </w:rPr>
       </w:pPr>
-      <w:hyperlink w:anchor="_Toc52020106" w:history="1">
+      <w:hyperlink w:anchor="_Toc52295461" w:history="1">
         <w:r>
           <w:rPr>
             <w:rStyle w:val="Hyperlink"/>
@@ -3437,7 +3614,7 @@
             <w:noProof/>
             <w:webHidden/>
           </w:rPr>
-          <w:instrText xml:space="preserve"> PAGEREF _Toc52020106 \h </w:instrText>
+          <w:instrText xml:space="preserve"> PAGEREF _Toc52295461 \h </w:instrText>
         </w:r>
         <w:r>
           <w:rPr>
@@ -3457,7 +3634,7 @@
             <w:noProof/>
             <w:webHidden/>
           </w:rPr>
-          <w:t>44</w:t>
+          <w:t>47</w:t>
         </w:r>
         <w:r>
           <w:rPr>
@@ -3481,7 +3658,7 @@
           <w:szCs w:val="22"/>
         </w:rPr>
       </w:pPr>
-      <w:hyperlink w:anchor="_Toc52020107" w:history="1">
+      <w:hyperlink w:anchor="_Toc52295462" w:history="1">
         <w:r>
           <w:rPr>
             <w:rStyle w:val="Hyperlink"/>
@@ -3516,7 +3693,7 @@
             <w:noProof/>
             <w:webHidden/>
           </w:rPr>
-          <w:instrText xml:space="preserve"> PAGEREF _Toc52020107 \h </w:instrText>
+          <w:instrText xml:space="preserve"> PAGEREF _Toc52295462 \h </w:instrText>
         </w:r>
         <w:r>
           <w:rPr>
@@ -3536,7 +3713,7 @@
             <w:noProof/>
             <w:webHidden/>
           </w:rPr>
-          <w:t>44</w:t>
+          <w:t>47</w:t>
         </w:r>
         <w:r>
           <w:rPr>
@@ -3560,7 +3737,7 @@
           <w:szCs w:val="22"/>
         </w:rPr>
       </w:pPr>
-      <w:hyperlink w:anchor="_Toc52020108" w:history="1">
+      <w:hyperlink w:anchor="_Toc52295463" w:history="1">
         <w:r>
           <w:rPr>
             <w:rStyle w:val="Hyperlink"/>
@@ -3595,7 +3772,7 @@
             <w:noProof/>
             <w:webHidden/>
           </w:rPr>
-          <w:instrText xml:space="preserve"> PAGEREF _Toc52020108 \h </w:instrText>
+          <w:instrText xml:space="preserve"> PAGEREF _Toc52295463 \h </w:instrText>
         </w:r>
         <w:r>
           <w:rPr>
@@ -3615,7 +3792,7 @@
             <w:noProof/>
             <w:webHidden/>
           </w:rPr>
-          <w:t>44</w:t>
+          <w:t>47</w:t>
         </w:r>
         <w:r>
           <w:rPr>
@@ -3639,7 +3816,7 @@
           <w:szCs w:val="22"/>
         </w:rPr>
       </w:pPr>
-      <w:hyperlink w:anchor="_Toc52020109" w:history="1">
+      <w:hyperlink w:anchor="_Toc52295464" w:history="1">
         <w:r>
           <w:rPr>
             <w:rStyle w:val="Hyperlink"/>
@@ -3674,7 +3851,7 @@
             <w:noProof/>
             <w:webHidden/>
           </w:rPr>
-          <w:instrText xml:space="preserve"> PAGEREF _Toc52020109 \h </w:instrText>
+          <w:instrText xml:space="preserve"> PAGEREF _Toc52295464 \h </w:instrText>
         </w:r>
         <w:r>
           <w:rPr>
@@ -3694,7 +3871,7 @@
             <w:noProof/>
             <w:webHidden/>
           </w:rPr>
-          <w:t>44</w:t>
+          <w:t>47</w:t>
         </w:r>
         <w:r>
           <w:rPr>
@@ -3720,7 +3897,7 @@
           <w:szCs w:val="22"/>
         </w:rPr>
       </w:pPr>
-      <w:hyperlink w:anchor="_Toc52020110" w:history="1">
+      <w:hyperlink w:anchor="_Toc52295465" w:history="1">
         <w:r>
           <w:rPr>
             <w:rStyle w:val="Hyperlink"/>
@@ -3755,7 +3932,7 @@
             <w:noProof/>
             <w:webHidden/>
           </w:rPr>
-          <w:instrText xml:space="preserve"> PAGEREF _Toc52020110 \h </w:instrText>
+          <w:instrText xml:space="preserve"> PAGEREF _Toc52295465 \h </w:instrText>
         </w:r>
         <w:r>
           <w:rPr>
@@ -3775,7 +3952,7 @@
             <w:noProof/>
             <w:webHidden/>
           </w:rPr>
-          <w:t>45</w:t>
+          <w:t>48</w:t>
         </w:r>
         <w:r>
           <w:rPr>
@@ -3801,7 +3978,7 @@
           <w:szCs w:val="22"/>
         </w:rPr>
       </w:pPr>
-      <w:hyperlink w:anchor="_Toc52020111" w:history="1">
+      <w:hyperlink w:anchor="_Toc52295466" w:history="1">
         <w:r>
           <w:rPr>
             <w:rStyle w:val="Hyperlink"/>
@@ -3836,7 +4013,7 @@
             <w:noProof/>
             <w:webHidden/>
           </w:rPr>
-          <w:instrText xml:space="preserve"> PAGEREF _Toc52020111 \h </w:instrText>
+          <w:instrText xml:space="preserve"> PAGEREF _Toc52295466 \h </w:instrText>
         </w:r>
         <w:r>
           <w:rPr>
@@ -3856,7 +4033,7 @@
             <w:noProof/>
             <w:webHidden/>
           </w:rPr>
-          <w:t>45</w:t>
+          <w:t>48</w:t>
         </w:r>
         <w:r>
           <w:rPr>
@@ -3882,7 +4059,7 @@
           <w:szCs w:val="22"/>
         </w:rPr>
       </w:pPr>
-      <w:hyperlink w:anchor="_Toc52020112" w:history="1">
+      <w:hyperlink w:anchor="_Toc52295467" w:history="1">
         <w:r>
           <w:rPr>
             <w:rStyle w:val="Hyperlink"/>
@@ -3917,7 +4094,7 @@
             <w:noProof/>
             <w:webHidden/>
           </w:rPr>
-          <w:instrText xml:space="preserve"> PAGEREF _Toc52020112 \h </w:instrText>
+          <w:instrText xml:space="preserve"> PAGEREF _Toc52295467 \h </w:instrText>
         </w:r>
         <w:r>
           <w:rPr>
@@ -3937,7 +4114,7 @@
             <w:noProof/>
             <w:webHidden/>
           </w:rPr>
-          <w:t>45</w:t>
+          <w:t>48</w:t>
         </w:r>
         <w:r>
           <w:rPr>
@@ -3963,7 +4140,7 @@
           <w:szCs w:val="22"/>
         </w:rPr>
       </w:pPr>
-      <w:hyperlink w:anchor="_Toc52020113" w:history="1">
+      <w:hyperlink w:anchor="_Toc52295468" w:history="1">
         <w:r>
           <w:rPr>
             <w:rStyle w:val="Hyperlink"/>
@@ -3990,7 +4167,7 @@
             <w:noProof/>
             <w:webHidden/>
           </w:rPr>
-          <w:instrText xml:space="preserve"> PAGEREF _Toc52020113 \h </w:instrText>
+          <w:instrText xml:space="preserve"> PAGEREF _Toc52295468 \h </w:instrText>
         </w:r>
         <w:r>
           <w:rPr>
@@ -4010,7 +4187,7 @@
             <w:noProof/>
             <w:webHidden/>
           </w:rPr>
-          <w:t>45</w:t>
+          <w:t>48</w:t>
         </w:r>
         <w:r>
           <w:rPr>
@@ -4036,7 +4213,7 @@
           <w:szCs w:val="22"/>
         </w:rPr>
       </w:pPr>
-      <w:hyperlink w:anchor="_Toc52020114" w:history="1">
+      <w:hyperlink w:anchor="_Toc52295469" w:history="1">
         <w:r>
           <w:rPr>
             <w:rStyle w:val="Hyperlink"/>
@@ -4063,7 +4240,7 @@
             <w:noProof/>
             <w:webHidden/>
           </w:rPr>
-          <w:instrText xml:space="preserve"> PAGEREF _Toc52020114 \h </w:instrText>
+          <w:instrText xml:space="preserve"> PAGEREF _Toc52295469 \h </w:instrText>
         </w:r>
         <w:r>
           <w:rPr>
@@ -4083,7 +4260,7 @@
             <w:noProof/>
             <w:webHidden/>
           </w:rPr>
-          <w:t>47</w:t>
+          <w:t>50</w:t>
         </w:r>
         <w:r>
           <w:rPr>
@@ -4107,7 +4284,7 @@
           <w:szCs w:val="22"/>
         </w:rPr>
       </w:pPr>
-      <w:hyperlink w:anchor="_Toc52020115" w:history="1">
+      <w:hyperlink w:anchor="_Toc52295470" w:history="1">
         <w:r>
           <w:rPr>
             <w:rStyle w:val="Hyperlink"/>
@@ -4134,7 +4311,7 @@
             <w:noProof/>
             <w:webHidden/>
           </w:rPr>
-          <w:instrText xml:space="preserve"> PAGEREF _Toc52020115 \h </w:instrText>
+          <w:instrText xml:space="preserve"> PAGEREF _Toc52295470 \h </w:instrText>
         </w:r>
         <w:r>
           <w:rPr>
@@ -4154,7 +4331,7 @@
             <w:noProof/>
             <w:webHidden/>
           </w:rPr>
-          <w:t>48</w:t>
+          <w:t>51</w:t>
         </w:r>
         <w:r>
           <w:rPr>
@@ -4178,7 +4355,7 @@
           <w:szCs w:val="22"/>
         </w:rPr>
       </w:pPr>
-      <w:hyperlink w:anchor="_Toc52020116" w:history="1">
+      <w:hyperlink w:anchor="_Toc52295471" w:history="1">
         <w:r>
           <w:rPr>
             <w:rStyle w:val="Hyperlink"/>
@@ -4205,7 +4382,7 @@
             <w:noProof/>
             <w:webHidden/>
           </w:rPr>
-          <w:instrText xml:space="preserve"> PAGEREF _Toc52020116 \h </w:instrText>
+          <w:instrText xml:space="preserve"> PAGEREF _Toc52295471 \h </w:instrText>
         </w:r>
         <w:r>
           <w:rPr>
@@ -4225,7 +4402,7 @@
             <w:noProof/>
             <w:webHidden/>
           </w:rPr>
-          <w:t>48</w:t>
+          <w:t>51</w:t>
         </w:r>
         <w:r>
           <w:rPr>
@@ -4251,7 +4428,7 @@
           <w:szCs w:val="22"/>
         </w:rPr>
       </w:pPr>
-      <w:hyperlink w:anchor="_Toc52020117" w:history="1">
+      <w:hyperlink w:anchor="_Toc52295472" w:history="1">
         <w:r>
           <w:rPr>
             <w:rStyle w:val="Hyperlink"/>
@@ -4316,7 +4493,7 @@
             <w:noProof/>
             <w:webHidden/>
           </w:rPr>
-          <w:instrText xml:space="preserve"> PAGEREF _Toc52020117 \h </w:instrText>
+          <w:instrText xml:space="preserve"> PAGEREF _Toc52295472 \h </w:instrText>
         </w:r>
         <w:r>
           <w:rPr>
@@ -4336,7 +4513,7 @@
             <w:noProof/>
             <w:webHidden/>
           </w:rPr>
-          <w:t>49</w:t>
+          <w:t>52</w:t>
         </w:r>
         <w:r>
           <w:rPr>
@@ -4362,7 +4539,7 @@
           <w:szCs w:val="22"/>
         </w:rPr>
       </w:pPr>
-      <w:hyperlink w:anchor="_Toc52020118" w:history="1">
+      <w:hyperlink w:anchor="_Toc52295473" w:history="1">
         <w:r>
           <w:rPr>
             <w:rStyle w:val="Hyperlink"/>
@@ -4427,7 +4604,7 @@
             <w:noProof/>
             <w:webHidden/>
           </w:rPr>
-          <w:instrText xml:space="preserve"> PAGEREF _Toc52020118 \h </w:instrText>
+          <w:instrText xml:space="preserve"> PAGEREF _Toc52295473 \h </w:instrText>
         </w:r>
         <w:r>
           <w:rPr>
@@ -4447,7 +4624,7 @@
             <w:noProof/>
             <w:webHidden/>
           </w:rPr>
-          <w:t>52</w:t>
+          <w:t>55</w:t>
         </w:r>
         <w:r>
           <w:rPr>
@@ -4473,7 +4650,7 @@
           <w:szCs w:val="22"/>
         </w:rPr>
       </w:pPr>
-      <w:hyperlink w:anchor="_Toc52020119" w:history="1">
+      <w:hyperlink w:anchor="_Toc52295474" w:history="1">
         <w:r>
           <w:rPr>
             <w:rStyle w:val="Hyperlink"/>
@@ -4508,7 +4685,7 @@
             <w:noProof/>
             <w:webHidden/>
           </w:rPr>
-          <w:instrText xml:space="preserve"> PAGEREF _Toc52020119 \h </w:instrText>
+          <w:instrText xml:space="preserve"> PAGEREF _Toc52295474 \h </w:instrText>
         </w:r>
         <w:r>
           <w:rPr>
@@ -4528,7 +4705,7 @@
             <w:noProof/>
             <w:webHidden/>
           </w:rPr>
-          <w:t>56</w:t>
+          <w:t>59</w:t>
         </w:r>
         <w:r>
           <w:rPr>
@@ -4554,7 +4731,7 @@
           <w:szCs w:val="22"/>
         </w:rPr>
       </w:pPr>
-      <w:hyperlink w:anchor="_Toc52020120" w:history="1">
+      <w:hyperlink w:anchor="_Toc52295475" w:history="1">
         <w:r>
           <w:rPr>
             <w:rStyle w:val="Hyperlink"/>
@@ -4589,7 +4766,7 @@
             <w:noProof/>
             <w:webHidden/>
           </w:rPr>
-          <w:instrText xml:space="preserve"> PAGEREF _Toc52020120 \h </w:instrText>
+          <w:instrText xml:space="preserve"> PAGEREF _Toc52295475 \h </w:instrText>
         </w:r>
         <w:r>
           <w:rPr>
@@ -4609,7 +4786,7 @@
             <w:noProof/>
             <w:webHidden/>
           </w:rPr>
-          <w:t>61</w:t>
+          <w:t>64</w:t>
         </w:r>
         <w:r>
           <w:rPr>
@@ -4635,7 +4812,7 @@
           <w:szCs w:val="22"/>
         </w:rPr>
       </w:pPr>
-      <w:hyperlink w:anchor="_Toc52020121" w:history="1">
+      <w:hyperlink w:anchor="_Toc52295476" w:history="1">
         <w:r>
           <w:rPr>
             <w:rStyle w:val="Hyperlink"/>
@@ -4663,7 +4840,7 @@
             <w:noProof/>
             <w:webHidden/>
           </w:rPr>
-          <w:instrText xml:space="preserve"> PAGEREF _Toc52020121 \h </w:instrText>
+          <w:instrText xml:space="preserve"> PAGEREF _Toc52295476 \h </w:instrText>
         </w:r>
         <w:r>
           <w:rPr>
@@ -4683,7 +4860,7 @@
             <w:noProof/>
             <w:webHidden/>
           </w:rPr>
-          <w:t>62</w:t>
+          <w:t>65</w:t>
         </w:r>
         <w:r>
           <w:rPr>
@@ -4709,7 +4886,7 @@
           <w:szCs w:val="22"/>
         </w:rPr>
       </w:pPr>
-      <w:hyperlink w:anchor="_Toc52020122" w:history="1">
+      <w:hyperlink w:anchor="_Toc52295477" w:history="1">
         <w:r>
           <w:rPr>
             <w:rStyle w:val="Hyperlink"/>
@@ -4774,7 +4951,7 @@
             <w:noProof/>
             <w:webHidden/>
           </w:rPr>
-          <w:instrText xml:space="preserve"> PAGEREF _Toc52020122 \h </w:instrText>
+          <w:instrText xml:space="preserve"> PAGEREF _Toc52295477 \h </w:instrText>
         </w:r>
         <w:r>
           <w:rPr>
@@ -4794,7 +4971,7 @@
             <w:noProof/>
             <w:webHidden/>
           </w:rPr>
-          <w:t>62</w:t>
+          <w:t>65</w:t>
         </w:r>
         <w:r>
           <w:rPr>
@@ -4820,7 +4997,7 @@
           <w:szCs w:val="22"/>
         </w:rPr>
       </w:pPr>
-      <w:hyperlink w:anchor="_Toc52020123" w:history="1">
+      <w:hyperlink w:anchor="_Toc52295478" w:history="1">
         <w:r>
           <w:rPr>
             <w:rStyle w:val="Hyperlink"/>
@@ -4907,7 +5084,7 @@
             <w:noProof/>
             <w:webHidden/>
           </w:rPr>
-          <w:instrText xml:space="preserve"> PAGEREF _Toc52020123 \h </w:instrText>
+          <w:instrText xml:space="preserve"> PAGEREF _Toc52295478 \h </w:instrText>
         </w:r>
         <w:r>
           <w:rPr>
@@ -4927,7 +5104,7 @@
             <w:noProof/>
             <w:webHidden/>
           </w:rPr>
-          <w:t>63</w:t>
+          <w:t>66</w:t>
         </w:r>
         <w:r>
           <w:rPr>
@@ -4953,7 +5130,7 @@
           <w:szCs w:val="22"/>
         </w:rPr>
       </w:pPr>
-      <w:hyperlink w:anchor="_Toc52020124" w:history="1">
+      <w:hyperlink w:anchor="_Toc52295479" w:history="1">
         <w:r>
           <w:rPr>
             <w:rStyle w:val="Hyperlink"/>
@@ -4980,7 +5157,7 @@
             <w:noProof/>
             <w:webHidden/>
           </w:rPr>
-          <w:instrText xml:space="preserve"> PAGEREF _Toc52020124 \h </w:instrText>
+          <w:instrText xml:space="preserve"> PAGEREF _Toc52295479 \h </w:instrText>
         </w:r>
         <w:r>
           <w:rPr>
@@ -5000,7 +5177,7 @@
             <w:noProof/>
             <w:webHidden/>
           </w:rPr>
-          <w:t>65</w:t>
+          <w:t>68</w:t>
         </w:r>
         <w:r>
           <w:rPr>
@@ -5026,7 +5203,7 @@
           <w:szCs w:val="22"/>
         </w:rPr>
       </w:pPr>
-      <w:hyperlink w:anchor="_Toc52020125" w:history="1">
+      <w:hyperlink w:anchor="_Toc52295480" w:history="1">
         <w:r>
           <w:rPr>
             <w:rStyle w:val="Hyperlink"/>
@@ -5053,7 +5230,7 @@
             <w:noProof/>
             <w:webHidden/>
           </w:rPr>
-          <w:instrText xml:space="preserve"> PAGEREF _Toc52020125 \h </w:instrText>
+          <w:instrText xml:space="preserve"> PAGEREF _Toc52295480 \h </w:instrText>
         </w:r>
         <w:r>
           <w:rPr>
@@ -5073,7 +5250,7 @@
             <w:noProof/>
             <w:webHidden/>
           </w:rPr>
-          <w:t>65</w:t>
+          <w:t>68</w:t>
         </w:r>
         <w:r>
           <w:rPr>
@@ -5099,7 +5276,7 @@
           <w:szCs w:val="22"/>
         </w:rPr>
       </w:pPr>
-      <w:hyperlink w:anchor="_Toc52020126" w:history="1">
+      <w:hyperlink w:anchor="_Toc52295481" w:history="1">
         <w:r>
           <w:rPr>
             <w:rStyle w:val="Hyperlink"/>
@@ -5126,7 +5303,7 @@
             <w:noProof/>
             <w:webHidden/>
           </w:rPr>
-          <w:instrText xml:space="preserve"> PAGEREF _Toc52020126 \h </w:instrText>
+          <w:instrText xml:space="preserve"> PAGEREF _Toc52295481 \h </w:instrText>
         </w:r>
         <w:r>
           <w:rPr>
@@ -5146,7 +5323,7 @@
             <w:noProof/>
             <w:webHidden/>
           </w:rPr>
-          <w:t>66</w:t>
+          <w:t>69</w:t>
         </w:r>
         <w:r>
           <w:rPr>
@@ -5172,7 +5349,7 @@
           <w:szCs w:val="22"/>
         </w:rPr>
       </w:pPr>
-      <w:hyperlink w:anchor="_Toc52020127" w:history="1">
+      <w:hyperlink w:anchor="_Toc52295482" w:history="1">
         <w:r>
           <w:rPr>
             <w:rStyle w:val="Hyperlink"/>
@@ -5199,7 +5376,7 @@
             <w:noProof/>
             <w:webHidden/>
           </w:rPr>
-          <w:instrText xml:space="preserve"> PAGEREF _Toc52020127 \h </w:instrText>
+          <w:instrText xml:space="preserve"> PAGEREF _Toc52295482 \h </w:instrText>
         </w:r>
         <w:r>
           <w:rPr>
@@ -5219,7 +5396,7 @@
             <w:noProof/>
             <w:webHidden/>
           </w:rPr>
-          <w:t>67</w:t>
+          <w:t>70</w:t>
         </w:r>
         <w:r>
           <w:rPr>
@@ -5245,7 +5422,7 @@
           <w:szCs w:val="22"/>
         </w:rPr>
       </w:pPr>
-      <w:hyperlink w:anchor="_Toc52020128" w:history="1">
+      <w:hyperlink w:anchor="_Toc52295483" w:history="1">
         <w:r>
           <w:rPr>
             <w:rStyle w:val="Hyperlink"/>
@@ -5287,7 +5464,7 @@
             <w:noProof/>
             <w:webHidden/>
           </w:rPr>
-          <w:instrText xml:space="preserve"> PAGEREF _Toc52020128 \h </w:instrText>
+          <w:instrText xml:space="preserve"> PAGEREF _Toc52295483 \h </w:instrText>
         </w:r>
         <w:r>
           <w:rPr>
@@ -5307,7 +5484,7 @@
             <w:noProof/>
             <w:webHidden/>
           </w:rPr>
-          <w:t>68</w:t>
+          <w:t>71</w:t>
         </w:r>
         <w:r>
           <w:rPr>
@@ -5333,7 +5510,7 @@
           <w:szCs w:val="22"/>
         </w:rPr>
       </w:pPr>
-      <w:hyperlink w:anchor="_Toc52020129" w:history="1">
+      <w:hyperlink w:anchor="_Toc52295484" w:history="1">
         <w:r>
           <w:rPr>
             <w:rStyle w:val="Hyperlink"/>
@@ -5368,7 +5545,7 @@
             <w:noProof/>
             <w:webHidden/>
           </w:rPr>
-          <w:instrText xml:space="preserve"> PAGEREF _Toc52020129 \h </w:instrText>
+          <w:instrText xml:space="preserve"> PAGEREF _Toc52295484 \h </w:instrText>
         </w:r>
         <w:r>
           <w:rPr>
@@ -5388,7 +5565,7 @@
             <w:noProof/>
             <w:webHidden/>
           </w:rPr>
-          <w:t>68</w:t>
+          <w:t>71</w:t>
         </w:r>
         <w:r>
           <w:rPr>
@@ -5414,7 +5591,7 @@
           <w:szCs w:val="22"/>
         </w:rPr>
       </w:pPr>
-      <w:hyperlink w:anchor="_Toc52020130" w:history="1">
+      <w:hyperlink w:anchor="_Toc52295485" w:history="1">
         <w:r>
           <w:rPr>
             <w:rStyle w:val="Hyperlink"/>
@@ -5441,7 +5618,7 @@
             <w:noProof/>
             <w:webHidden/>
           </w:rPr>
-          <w:instrText xml:space="preserve"> PAGEREF _Toc52020130 \h </w:instrText>
+          <w:instrText xml:space="preserve"> PAGEREF _Toc52295485 \h </w:instrText>
         </w:r>
         <w:r>
           <w:rPr>
@@ -5461,7 +5638,7 @@
             <w:noProof/>
             <w:webHidden/>
           </w:rPr>
-          <w:t>68</w:t>
+          <w:t>71</w:t>
         </w:r>
         <w:r>
           <w:rPr>
@@ -5487,7 +5664,7 @@
           <w:szCs w:val="22"/>
         </w:rPr>
       </w:pPr>
-      <w:hyperlink w:anchor="_Toc52020131" w:history="1">
+      <w:hyperlink w:anchor="_Toc52295486" w:history="1">
         <w:r>
           <w:rPr>
             <w:rStyle w:val="Hyperlink"/>
@@ -5522,7 +5699,7 @@
             <w:noProof/>
             <w:webHidden/>
           </w:rPr>
-          <w:instrText xml:space="preserve"> PAGEREF _Toc52020131 \h </w:instrText>
+          <w:instrText xml:space="preserve"> PAGEREF _Toc52295486 \h </w:instrText>
         </w:r>
         <w:r>
           <w:rPr>
@@ -5542,7 +5719,7 @@
             <w:noProof/>
             <w:webHidden/>
           </w:rPr>
-          <w:t>70</w:t>
+          <w:t>73</w:t>
         </w:r>
         <w:r>
           <w:rPr>
@@ -5606,7 +5783,7 @@
           <w:shd w:val="clear" w:color="auto" w:fill="FFFFFF"/>
         </w:rPr>
       </w:pPr>
-      <w:bookmarkStart w:id="3" w:name="_Toc52020067"/>
+      <w:bookmarkStart w:id="3" w:name="_Toc52295420"/>
       <w:r>
         <w:rPr>
           <w:shd w:val="clear" w:color="auto" w:fill="FFFFFF"/>
@@ -6655,7 +6832,7 @@
         </w:rPr>
       </w:pPr>
       <w:bookmarkStart w:id="6" w:name="_Ref45368779"/>
-      <w:bookmarkStart w:id="7" w:name="_Toc52020068"/>
+      <w:bookmarkStart w:id="7" w:name="_Toc52295421"/>
       <w:bookmarkEnd w:id="4"/>
       <w:bookmarkEnd w:id="5"/>
       <w:r>
@@ -7687,7 +7864,7 @@
           <w:lang w:val="en-US"/>
         </w:rPr>
       </w:pPr>
-      <w:bookmarkStart w:id="9" w:name="_Toc52020069"/>
+      <w:bookmarkStart w:id="9" w:name="_Toc52295422"/>
       <w:r>
         <w:rPr>
           <w:rFonts w:asciiTheme="minorHAnsi" w:hAnsiTheme="minorHAnsi" w:cstheme="minorHAnsi"/>
@@ -8317,7 +8494,7 @@
         </w:rPr>
       </w:pPr>
       <w:bookmarkStart w:id="11" w:name="_Toc343038076"/>
-      <w:bookmarkStart w:id="12" w:name="_Toc52020070"/>
+      <w:bookmarkStart w:id="12" w:name="_Toc52295423"/>
       <w:bookmarkEnd w:id="10"/>
       <w:r>
         <w:rPr>
@@ -9276,7 +9453,7 @@
       <w:pPr>
         <w:pStyle w:val="Heading2"/>
       </w:pPr>
-      <w:bookmarkStart w:id="14" w:name="_Toc52020071"/>
+      <w:bookmarkStart w:id="14" w:name="_Toc52295424"/>
       <w:r>
         <w:lastRenderedPageBreak/>
         <w:t xml:space="preserve">Who is </w:t>
@@ -9522,7 +9699,7 @@
         <w:pStyle w:val="Heading1"/>
       </w:pPr>
       <w:bookmarkStart w:id="15" w:name="_Toc343038078"/>
-      <w:bookmarkStart w:id="16" w:name="_Toc52020072"/>
+      <w:bookmarkStart w:id="16" w:name="_Toc52295425"/>
       <w:r>
         <w:rPr>
           <w:lang w:val="en-US"/>
@@ -10173,11 +10350,22 @@
     <w:p>
       <w:pPr>
         <w:pStyle w:val="Heading1"/>
-      </w:pPr>
+        <w:rPr>
+          <w:lang w:val="en-CA"/>
+        </w:rPr>
+      </w:pPr>
+      <w:bookmarkStart w:id="17" w:name="_Toc52295426"/>
       <w:r>
         <w:lastRenderedPageBreak/>
         <w:t>4. The Dendritic Connectivity Index</w:t>
       </w:r>
+      <w:bookmarkEnd w:id="17"/>
+      <w:r>
+        <w:rPr>
+          <w:lang w:val="en-CA"/>
+        </w:rPr>
+        <w:t xml:space="preserve"> (DCI)</w:t>
+      </w:r>
     </w:p>
     <w:p>
       <w:pPr>
@@ -10198,7 +10386,21 @@
             <w:rStyle w:val="Hyperlink"/>
             <w:rFonts w:asciiTheme="minorHAnsi" w:hAnsiTheme="minorHAnsi" w:cstheme="minorHAnsi"/>
           </w:rPr>
-          <w:t>Back to Top</w:t>
+          <w:t xml:space="preserve">Back </w:t>
+        </w:r>
+        <w:r>
+          <w:rPr>
+            <w:rStyle w:val="Hyperlink"/>
+            <w:rFonts w:asciiTheme="minorHAnsi" w:hAnsiTheme="minorHAnsi" w:cstheme="minorHAnsi"/>
+          </w:rPr>
+          <w:t>t</w:t>
+        </w:r>
+        <w:r>
+          <w:rPr>
+            <w:rStyle w:val="Hyperlink"/>
+            <w:rFonts w:asciiTheme="minorHAnsi" w:hAnsiTheme="minorHAnsi" w:cstheme="minorHAnsi"/>
+          </w:rPr>
+          <w:t>o Top</w:t>
         </w:r>
       </w:hyperlink>
       <w:r>
@@ -10250,21 +10452,31 @@
         <w:rPr>
           <w:rFonts w:ascii="Calibri" w:hAnsi="Calibri"/>
         </w:rPr>
-        <w:t xml:space="preserve">. The framework calculates the expected connectivity of a river system given the barriers present, barrier passability, barrier type, </w:t>
-      </w:r>
-      <w:proofErr w:type="gramStart"/>
-      <w:r>
-        <w:rPr>
-          <w:rFonts w:ascii="Calibri" w:hAnsi="Calibri"/>
-        </w:rPr>
-        <w:t>habitat</w:t>
-      </w:r>
-      <w:proofErr w:type="gramEnd"/>
-      <w:r>
-        <w:rPr>
-          <w:rFonts w:ascii="Calibri" w:hAnsi="Calibri"/>
-        </w:rPr>
-        <w:t xml:space="preserve"> and river quantity. The DCI comes in several ‘flavours’: </w:t>
+        <w:t>. The framework calculates the expected connectivity of a river system given the barriers present, barrier passability, barrier type, habitat</w:t>
+      </w:r>
+      <w:r>
+        <w:rPr>
+          <w:rFonts w:ascii="Calibri" w:hAnsi="Calibri"/>
+        </w:rPr>
+        <w:t xml:space="preserve"> quantity</w:t>
+      </w:r>
+      <w:r>
+        <w:rPr>
+          <w:rFonts w:ascii="Calibri" w:hAnsi="Calibri"/>
+        </w:rPr>
+        <w:t xml:space="preserve"> and river </w:t>
+      </w:r>
+      <w:r>
+        <w:rPr>
+          <w:rFonts w:ascii="Calibri" w:hAnsi="Calibri"/>
+        </w:rPr>
+        <w:t>length</w:t>
+      </w:r>
+      <w:r>
+        <w:rPr>
+          <w:rFonts w:ascii="Calibri" w:hAnsi="Calibri"/>
+        </w:rPr>
+        <w:t xml:space="preserve">. The DCI comes in several ‘flavours’: </w:t>
       </w:r>
     </w:p>
     <w:p>
@@ -10479,9 +10691,9 @@
           <w:lang w:val="en-US"/>
         </w:rPr>
       </w:pPr>
-      <w:bookmarkStart w:id="17" w:name="River_Networks_in_GIS_17035870"/>
-      <w:bookmarkStart w:id="18" w:name="_Toc343038079"/>
-      <w:bookmarkEnd w:id="17"/>
+      <w:bookmarkStart w:id="18" w:name="River_Networks_in_GIS_17035870"/>
+      <w:bookmarkStart w:id="19" w:name="_Toc343038079"/>
+      <w:bookmarkEnd w:id="18"/>
     </w:p>
     <w:p>
       <w:pPr>
@@ -10584,13 +10796,20 @@
       </w:pPr>
     </w:p>
     <w:p>
+      <w:bookmarkStart w:id="20" w:name="_Toc52295427"/>
+      <w:r>
+        <w:lastRenderedPageBreak/>
+        <w:t xml:space="preserve">For more information about the DCI please see ‘Advanced Analysis’ section and the Cote et al., 2009, publication. </w:t>
+      </w:r>
+    </w:p>
+    <w:p>
       <w:pPr>
         <w:pStyle w:val="Heading2"/>
       </w:pPr>
       <w:r>
-        <w:lastRenderedPageBreak/>
         <w:t>The Linkage Between FIPEX and R</w:t>
       </w:r>
+      <w:bookmarkEnd w:id="20"/>
     </w:p>
     <w:p>
       <w:pPr>
@@ -11014,21 +11233,27 @@
           <w:lang w:val="en-CA"/>
         </w:rPr>
       </w:pPr>
-      <w:bookmarkStart w:id="19" w:name="_4._Tool_Installation"/>
-      <w:bookmarkStart w:id="20" w:name="_Toc52020073"/>
+      <w:bookmarkStart w:id="21" w:name="_4._Tool_Installation"/>
+      <w:bookmarkStart w:id="22" w:name="_Toc52295428"/>
+      <w:bookmarkEnd w:id="21"/>
+      <w:r>
+        <w:rPr>
+          <w:lang w:val="en-US"/>
+        </w:rPr>
+        <w:lastRenderedPageBreak/>
+        <w:t>5</w:t>
+      </w:r>
+      <w:r>
+        <w:rPr>
+          <w:lang w:val="en-US"/>
+        </w:rPr>
+        <w:t xml:space="preserve">. </w:t>
+      </w:r>
+      <w:r>
+        <w:t>Tool Installation</w:t>
+      </w:r>
       <w:bookmarkEnd w:id="19"/>
-      <w:r>
-        <w:rPr>
-          <w:lang w:val="en-US"/>
-        </w:rPr>
-        <w:lastRenderedPageBreak/>
-        <w:t xml:space="preserve">4. </w:t>
-      </w:r>
-      <w:r>
-        <w:t>Tool Installation</w:t>
-      </w:r>
-      <w:bookmarkEnd w:id="18"/>
-      <w:bookmarkEnd w:id="20"/>
+      <w:bookmarkEnd w:id="22"/>
     </w:p>
     <w:p>
       <w:pPr>
@@ -11073,8 +11298,8 @@
           <w:lang w:val="en-US"/>
         </w:rPr>
       </w:pPr>
-      <w:bookmarkStart w:id="21" w:name="_Toc343038080"/>
-      <w:bookmarkStart w:id="22" w:name="_Toc52020074"/>
+      <w:bookmarkStart w:id="23" w:name="_Toc343038080"/>
+      <w:bookmarkStart w:id="24" w:name="_Toc52295429"/>
       <w:r>
         <w:t>L</w:t>
       </w:r>
@@ -11084,139 +11309,139 @@
           <w:lang w:val="en-US"/>
         </w:rPr>
         <w:t>icense</w:t>
-      </w:r>
-      <w:bookmarkEnd w:id="21"/>
-      <w:bookmarkEnd w:id="22"/>
-      <w:proofErr w:type="spellEnd"/>
-    </w:p>
-    <w:p>
-      <w:pPr>
-        <w:rPr>
-          <w:rFonts w:asciiTheme="minorHAnsi" w:hAnsiTheme="minorHAnsi" w:cstheme="minorHAnsi"/>
-        </w:rPr>
-      </w:pPr>
-      <w:r>
-        <w:rPr>
-          <w:rFonts w:asciiTheme="minorHAnsi" w:hAnsiTheme="minorHAnsi" w:cstheme="minorHAnsi"/>
-        </w:rPr>
-        <w:t xml:space="preserve">Prior to installation please read and accept the disclaimer and license.  </w:t>
-      </w:r>
-      <w:r>
-        <w:rPr>
-          <w:rFonts w:asciiTheme="minorHAnsi" w:hAnsiTheme="minorHAnsi" w:cstheme="minorHAnsi"/>
-        </w:rPr>
-        <w:t>The FIPEX toolset is provided as is, where is (see</w:t>
-      </w:r>
-      <w:r>
-        <w:rPr>
-          <w:rFonts w:asciiTheme="minorHAnsi" w:hAnsiTheme="minorHAnsi" w:cstheme="minorHAnsi"/>
-        </w:rPr>
-        <w:t xml:space="preserve"> </w:t>
-      </w:r>
-      <w:r>
-        <w:rPr>
-          <w:rFonts w:asciiTheme="minorHAnsi" w:hAnsiTheme="minorHAnsi" w:cstheme="minorHAnsi"/>
-        </w:rPr>
-        <w:fldChar w:fldCharType="begin"/>
-      </w:r>
-      <w:r>
-        <w:rPr>
-          <w:rFonts w:asciiTheme="minorHAnsi" w:hAnsiTheme="minorHAnsi" w:cstheme="minorHAnsi"/>
-        </w:rPr>
-        <w:instrText xml:space="preserve"> REF _Ref45368779 \h </w:instrText>
-      </w:r>
-      <w:r>
-        <w:rPr>
-          <w:rFonts w:asciiTheme="minorHAnsi" w:hAnsiTheme="minorHAnsi" w:cstheme="minorHAnsi"/>
-        </w:rPr>
-      </w:r>
-      <w:r>
-        <w:rPr>
-          <w:rFonts w:asciiTheme="minorHAnsi" w:hAnsiTheme="minorHAnsi" w:cstheme="minorHAnsi"/>
-        </w:rPr>
-        <w:fldChar w:fldCharType="separate"/>
-      </w:r>
-      <w:r>
-        <w:rPr>
-          <w:shd w:val="clear" w:color="auto" w:fill="FFFFFF"/>
-        </w:rPr>
-        <w:t>Disclaimer and Licence</w:t>
-      </w:r>
-      <w:r>
-        <w:rPr>
-          <w:rFonts w:asciiTheme="minorHAnsi" w:hAnsiTheme="minorHAnsi" w:cstheme="minorHAnsi"/>
-        </w:rPr>
-        <w:fldChar w:fldCharType="end"/>
-      </w:r>
-      <w:r>
-        <w:rPr>
-          <w:rFonts w:asciiTheme="minorHAnsi" w:hAnsiTheme="minorHAnsi" w:cstheme="minorHAnsi"/>
-        </w:rPr>
-        <w:t>)</w:t>
-      </w:r>
-    </w:p>
-    <w:p>
-      <w:pPr>
-        <w:rPr>
-          <w:rFonts w:asciiTheme="minorHAnsi" w:hAnsiTheme="minorHAnsi" w:cstheme="minorHAnsi"/>
-        </w:rPr>
-      </w:pPr>
-    </w:p>
-    <w:p>
-      <w:pPr>
-        <w:rPr>
-          <w:rFonts w:asciiTheme="minorHAnsi" w:hAnsiTheme="minorHAnsi" w:cstheme="minorHAnsi"/>
-        </w:rPr>
-      </w:pPr>
-      <w:r>
-        <w:rPr>
-          <w:rFonts w:asciiTheme="minorHAnsi" w:hAnsiTheme="minorHAnsi" w:cstheme="minorHAnsi"/>
-        </w:rPr>
-        <w:t xml:space="preserve">When redistributing this software, leveraging it, or presenting results based on the usage of this software we request that you adhere to </w:t>
-      </w:r>
-      <w:r>
-        <w:rPr>
-          <w:rFonts w:asciiTheme="minorHAnsi" w:hAnsiTheme="minorHAnsi" w:cstheme="minorHAnsi"/>
-        </w:rPr>
-        <w:t>the terms of</w:t>
-      </w:r>
-      <w:r>
-        <w:rPr>
-          <w:rFonts w:asciiTheme="minorHAnsi" w:hAnsiTheme="minorHAnsi" w:cstheme="minorHAnsi"/>
-        </w:rPr>
-        <w:t xml:space="preserve"> license and provide attribution</w:t>
-      </w:r>
-      <w:r>
-        <w:rPr>
-          <w:rFonts w:asciiTheme="minorHAnsi" w:hAnsiTheme="minorHAnsi" w:cstheme="minorHAnsi"/>
-        </w:rPr>
-        <w:t xml:space="preserve">. </w:t>
-      </w:r>
-    </w:p>
-    <w:p>
-      <w:pPr>
-        <w:rPr>
-          <w:rFonts w:asciiTheme="minorHAnsi" w:hAnsiTheme="minorHAnsi" w:cstheme="minorHAnsi"/>
-        </w:rPr>
-      </w:pPr>
-    </w:p>
-    <w:p>
-      <w:pPr>
-        <w:pStyle w:val="Heading2"/>
-        <w:rPr>
-          <w:lang w:val="en-US"/>
-        </w:rPr>
-      </w:pPr>
-      <w:bookmarkStart w:id="23" w:name="_Toc343038082"/>
-      <w:bookmarkStart w:id="24" w:name="_Toc52020075"/>
-      <w:r>
-        <w:rPr>
-          <w:lang w:val="en-US"/>
-        </w:rPr>
-        <w:t>Software Requirements</w:t>
       </w:r>
       <w:bookmarkEnd w:id="23"/>
       <w:bookmarkEnd w:id="24"/>
+      <w:proofErr w:type="spellEnd"/>
+    </w:p>
+    <w:p>
+      <w:pPr>
+        <w:rPr>
+          <w:rFonts w:asciiTheme="minorHAnsi" w:hAnsiTheme="minorHAnsi" w:cstheme="minorHAnsi"/>
+        </w:rPr>
+      </w:pPr>
+      <w:r>
+        <w:rPr>
+          <w:rFonts w:asciiTheme="minorHAnsi" w:hAnsiTheme="minorHAnsi" w:cstheme="minorHAnsi"/>
+        </w:rPr>
+        <w:t xml:space="preserve">Prior to installation please read and accept the disclaimer and license.  </w:t>
+      </w:r>
+      <w:r>
+        <w:rPr>
+          <w:rFonts w:asciiTheme="minorHAnsi" w:hAnsiTheme="minorHAnsi" w:cstheme="minorHAnsi"/>
+        </w:rPr>
+        <w:t>The FIPEX toolset is provided as is, where is (see</w:t>
+      </w:r>
+      <w:r>
+        <w:rPr>
+          <w:rFonts w:asciiTheme="minorHAnsi" w:hAnsiTheme="minorHAnsi" w:cstheme="minorHAnsi"/>
+        </w:rPr>
+        <w:t xml:space="preserve"> </w:t>
+      </w:r>
+      <w:r>
+        <w:rPr>
+          <w:rFonts w:asciiTheme="minorHAnsi" w:hAnsiTheme="minorHAnsi" w:cstheme="minorHAnsi"/>
+        </w:rPr>
+        <w:fldChar w:fldCharType="begin"/>
+      </w:r>
+      <w:r>
+        <w:rPr>
+          <w:rFonts w:asciiTheme="minorHAnsi" w:hAnsiTheme="minorHAnsi" w:cstheme="minorHAnsi"/>
+        </w:rPr>
+        <w:instrText xml:space="preserve"> REF _Ref45368779 \h </w:instrText>
+      </w:r>
+      <w:r>
+        <w:rPr>
+          <w:rFonts w:asciiTheme="minorHAnsi" w:hAnsiTheme="minorHAnsi" w:cstheme="minorHAnsi"/>
+        </w:rPr>
+      </w:r>
+      <w:r>
+        <w:rPr>
+          <w:rFonts w:asciiTheme="minorHAnsi" w:hAnsiTheme="minorHAnsi" w:cstheme="minorHAnsi"/>
+        </w:rPr>
+        <w:fldChar w:fldCharType="separate"/>
+      </w:r>
+      <w:r>
+        <w:rPr>
+          <w:shd w:val="clear" w:color="auto" w:fill="FFFFFF"/>
+        </w:rPr>
+        <w:t>Disclaimer and Licence</w:t>
+      </w:r>
+      <w:r>
+        <w:rPr>
+          <w:rFonts w:asciiTheme="minorHAnsi" w:hAnsiTheme="minorHAnsi" w:cstheme="minorHAnsi"/>
+        </w:rPr>
+        <w:fldChar w:fldCharType="end"/>
+      </w:r>
+      <w:r>
+        <w:rPr>
+          <w:rFonts w:asciiTheme="minorHAnsi" w:hAnsiTheme="minorHAnsi" w:cstheme="minorHAnsi"/>
+        </w:rPr>
+        <w:t>)</w:t>
+      </w:r>
+    </w:p>
+    <w:p>
+      <w:pPr>
+        <w:rPr>
+          <w:rFonts w:asciiTheme="minorHAnsi" w:hAnsiTheme="minorHAnsi" w:cstheme="minorHAnsi"/>
+        </w:rPr>
+      </w:pPr>
+    </w:p>
+    <w:p>
+      <w:pPr>
+        <w:rPr>
+          <w:rFonts w:asciiTheme="minorHAnsi" w:hAnsiTheme="minorHAnsi" w:cstheme="minorHAnsi"/>
+        </w:rPr>
+      </w:pPr>
+      <w:r>
+        <w:rPr>
+          <w:rFonts w:asciiTheme="minorHAnsi" w:hAnsiTheme="minorHAnsi" w:cstheme="minorHAnsi"/>
+        </w:rPr>
+        <w:t xml:space="preserve">When redistributing this software, leveraging it, or presenting results based on the usage of this software we request that you adhere to </w:t>
+      </w:r>
+      <w:r>
+        <w:rPr>
+          <w:rFonts w:asciiTheme="minorHAnsi" w:hAnsiTheme="minorHAnsi" w:cstheme="minorHAnsi"/>
+        </w:rPr>
+        <w:t>the terms of</w:t>
+      </w:r>
+      <w:r>
+        <w:rPr>
+          <w:rFonts w:asciiTheme="minorHAnsi" w:hAnsiTheme="minorHAnsi" w:cstheme="minorHAnsi"/>
+        </w:rPr>
+        <w:t xml:space="preserve"> license and provide attribution</w:t>
+      </w:r>
+      <w:r>
+        <w:rPr>
+          <w:rFonts w:asciiTheme="minorHAnsi" w:hAnsiTheme="minorHAnsi" w:cstheme="minorHAnsi"/>
+        </w:rPr>
+        <w:t xml:space="preserve">. </w:t>
+      </w:r>
+    </w:p>
+    <w:p>
+      <w:pPr>
+        <w:rPr>
+          <w:rFonts w:asciiTheme="minorHAnsi" w:hAnsiTheme="minorHAnsi" w:cstheme="minorHAnsi"/>
+        </w:rPr>
+      </w:pPr>
+    </w:p>
+    <w:p>
+      <w:pPr>
+        <w:pStyle w:val="Heading2"/>
+        <w:rPr>
+          <w:lang w:val="en-US"/>
+        </w:rPr>
+      </w:pPr>
+      <w:bookmarkStart w:id="25" w:name="_Toc343038082"/>
+      <w:bookmarkStart w:id="26" w:name="_Toc52295430"/>
+      <w:r>
+        <w:rPr>
+          <w:lang w:val="en-US"/>
+        </w:rPr>
+        <w:t>Software Requirements</w:t>
+      </w:r>
+      <w:bookmarkEnd w:id="25"/>
+      <w:bookmarkEnd w:id="26"/>
     </w:p>
     <w:p>
       <w:pPr>
@@ -11419,16 +11644,16 @@
           <w:lang w:val="en-US"/>
         </w:rPr>
       </w:pPr>
-      <w:bookmarkStart w:id="25" w:name="_Toc343038083"/>
-      <w:bookmarkStart w:id="26" w:name="_Toc52020076"/>
+      <w:bookmarkStart w:id="27" w:name="_Toc343038083"/>
+      <w:bookmarkStart w:id="28" w:name="_Toc52295431"/>
       <w:r>
         <w:rPr>
           <w:lang w:val="en-US"/>
         </w:rPr>
         <w:t>Hardware Requirements</w:t>
       </w:r>
-      <w:bookmarkEnd w:id="25"/>
-      <w:bookmarkEnd w:id="26"/>
+      <w:bookmarkEnd w:id="27"/>
+      <w:bookmarkEnd w:id="28"/>
     </w:p>
     <w:p>
       <w:pPr>
@@ -11543,16 +11768,16 @@
           <w:lang w:val="en-US"/>
         </w:rPr>
       </w:pPr>
-      <w:bookmarkStart w:id="27" w:name="_Toc343038084"/>
-      <w:bookmarkStart w:id="28" w:name="_Toc52020077"/>
+      <w:bookmarkStart w:id="29" w:name="_Toc343038084"/>
+      <w:bookmarkStart w:id="30" w:name="_Toc52295432"/>
       <w:r>
         <w:rPr>
           <w:lang w:val="en-US"/>
         </w:rPr>
         <w:t>Prerequisites</w:t>
       </w:r>
-      <w:bookmarkEnd w:id="27"/>
-      <w:bookmarkEnd w:id="28"/>
+      <w:bookmarkEnd w:id="29"/>
+      <w:bookmarkEnd w:id="30"/>
     </w:p>
     <w:p>
       <w:pPr>
@@ -11763,15 +11988,15 @@
           <w:lang w:val="en-CA"/>
         </w:rPr>
       </w:pPr>
-      <w:bookmarkStart w:id="29" w:name="_Toc52020078"/>
-      <w:bookmarkStart w:id="30" w:name="_Toc343038085"/>
+      <w:bookmarkStart w:id="31" w:name="_Toc343038085"/>
+      <w:bookmarkStart w:id="32" w:name="_Toc52295433"/>
       <w:r>
         <w:rPr>
           <w:lang w:val="en-CA"/>
         </w:rPr>
         <w:t>Downloading FIPEX</w:t>
       </w:r>
-      <w:bookmarkEnd w:id="29"/>
+      <w:bookmarkEnd w:id="32"/>
     </w:p>
     <w:p>
       <w:pPr>
@@ -12062,18 +12287,18 @@
           <w:lang w:val="en-CA"/>
         </w:rPr>
       </w:pPr>
-      <w:bookmarkStart w:id="31" w:name="_Toc52020079"/>
+      <w:bookmarkStart w:id="33" w:name="_Toc52295434"/>
       <w:r>
         <w:t xml:space="preserve">Installing </w:t>
       </w:r>
       <w:r>
         <w:t>FIPEX</w:t>
       </w:r>
+      <w:bookmarkEnd w:id="33"/>
+      <w:r>
+        <w:t xml:space="preserve"> </w:t>
+      </w:r>
       <w:bookmarkEnd w:id="31"/>
-      <w:r>
-        <w:t xml:space="preserve"> </w:t>
-      </w:r>
-      <w:bookmarkEnd w:id="30"/>
     </w:p>
     <w:p>
       <w:pPr>
@@ -12437,13 +12662,13 @@
           <w:lang w:val="en-CA"/>
         </w:rPr>
       </w:pPr>
-      <w:bookmarkStart w:id="32" w:name="_Ref343121082"/>
-      <w:bookmarkStart w:id="33" w:name="_Toc52020080"/>
+      <w:bookmarkStart w:id="34" w:name="_Ref343121082"/>
+      <w:bookmarkStart w:id="35" w:name="_Toc52295435"/>
       <w:r>
         <w:t>Installing the R Statistical software for Windows</w:t>
       </w:r>
-      <w:bookmarkEnd w:id="32"/>
-      <w:bookmarkEnd w:id="33"/>
+      <w:bookmarkEnd w:id="34"/>
+      <w:bookmarkEnd w:id="35"/>
     </w:p>
     <w:p>
       <w:pPr>
@@ -14205,19 +14430,19 @@
           <w:lang w:val="en-US"/>
         </w:rPr>
       </w:pPr>
-      <w:bookmarkStart w:id="34" w:name="_Toc343038086"/>
-      <w:bookmarkStart w:id="35" w:name="_Toc52020081"/>
+      <w:bookmarkStart w:id="36" w:name="_Toc343038086"/>
+      <w:bookmarkStart w:id="37" w:name="_Toc52295436"/>
       <w:r>
         <w:t>Configuring FIPEX</w:t>
       </w:r>
-      <w:bookmarkEnd w:id="34"/>
+      <w:bookmarkEnd w:id="36"/>
       <w:r>
         <w:rPr>
           <w:lang w:val="en-US"/>
         </w:rPr>
         <w:t xml:space="preserve"> - Network Build and Options Config Walkthrough</w:t>
       </w:r>
-      <w:bookmarkEnd w:id="35"/>
+      <w:bookmarkEnd w:id="37"/>
     </w:p>
     <w:p>
       <w:pPr>
@@ -14682,15 +14907,15 @@
           <w:lang w:val="en-CA"/>
         </w:rPr>
       </w:pPr>
-      <w:bookmarkStart w:id="36" w:name="_Toc343038087"/>
-      <w:bookmarkStart w:id="37" w:name="_Ref343702141"/>
-      <w:bookmarkStart w:id="38" w:name="_Toc52020082"/>
+      <w:bookmarkStart w:id="38" w:name="_Toc343038087"/>
+      <w:bookmarkStart w:id="39" w:name="_Ref343702141"/>
+      <w:bookmarkStart w:id="40" w:name="_Toc52295437"/>
       <w:r>
         <w:t>Network Creation</w:t>
       </w:r>
-      <w:bookmarkEnd w:id="36"/>
-      <w:bookmarkEnd w:id="37"/>
       <w:bookmarkEnd w:id="38"/>
+      <w:bookmarkEnd w:id="39"/>
+      <w:bookmarkEnd w:id="40"/>
       <w:r>
         <w:t xml:space="preserve"> </w:t>
       </w:r>
@@ -15321,8 +15546,8 @@
         </w:rPr>
       </w:pPr>
     </w:p>
-    <w:bookmarkStart w:id="39" w:name="DFO_Maritimes_American_Eel_Dec_403059115"/>
-    <w:bookmarkEnd w:id="39"/>
+    <w:bookmarkStart w:id="41" w:name="DFO_Maritimes_American_Eel_Dec_403059115"/>
+    <w:bookmarkEnd w:id="41"/>
     <w:p>
       <w:pPr>
         <w:ind w:left="360" w:right="639" w:hanging="274"/>
@@ -16558,13 +16783,13 @@
           <w:lang w:val="en-CA"/>
         </w:rPr>
       </w:pPr>
-      <w:bookmarkStart w:id="40" w:name="_Toc343038088"/>
-      <w:bookmarkStart w:id="41" w:name="_Toc52020083"/>
+      <w:bookmarkStart w:id="42" w:name="_Toc343038088"/>
+      <w:bookmarkStart w:id="43" w:name="_Toc52295438"/>
       <w:r>
         <w:t>Quality Control</w:t>
       </w:r>
-      <w:bookmarkEnd w:id="40"/>
-      <w:bookmarkEnd w:id="41"/>
+      <w:bookmarkEnd w:id="42"/>
+      <w:bookmarkEnd w:id="43"/>
       <w:r>
         <w:t xml:space="preserve"> </w:t>
       </w:r>
@@ -17427,13 +17652,13 @@
           <w:lang w:val="en-CA"/>
         </w:rPr>
       </w:pPr>
-      <w:bookmarkStart w:id="42" w:name="_Toc343038089"/>
-      <w:bookmarkStart w:id="43" w:name="_Toc52020084"/>
+      <w:bookmarkStart w:id="44" w:name="_Toc343038089"/>
+      <w:bookmarkStart w:id="45" w:name="_Toc52295439"/>
       <w:r>
         <w:t>Set up the FIPEX Options</w:t>
       </w:r>
-      <w:bookmarkEnd w:id="42"/>
-      <w:bookmarkEnd w:id="43"/>
+      <w:bookmarkEnd w:id="44"/>
+      <w:bookmarkEnd w:id="45"/>
     </w:p>
     <w:p>
       <w:pPr>
@@ -18287,11 +18512,11 @@
           <w:lang w:val="en-CA"/>
         </w:rPr>
       </w:pPr>
-      <w:bookmarkStart w:id="44" w:name="_Toc52020085"/>
+      <w:bookmarkStart w:id="46" w:name="_Toc52295440"/>
       <w:r>
         <w:t>Run a One-Click (One Barrier) analysis</w:t>
       </w:r>
-      <w:bookmarkEnd w:id="44"/>
+      <w:bookmarkEnd w:id="46"/>
     </w:p>
     <w:p>
       <w:pPr>
@@ -18731,7 +18956,7 @@
           <w:lang w:val="en-US"/>
         </w:rPr>
       </w:pPr>
-      <w:bookmarkStart w:id="45" w:name="_Toc52020086"/>
+      <w:bookmarkStart w:id="47" w:name="_Toc52295441"/>
       <w:r>
         <w:rPr>
           <w:lang w:val="en-US"/>
@@ -18739,7 +18964,7 @@
         <w:lastRenderedPageBreak/>
         <w:t>Uninstalling FIPEX</w:t>
       </w:r>
-      <w:bookmarkEnd w:id="45"/>
+      <w:bookmarkEnd w:id="47"/>
     </w:p>
     <w:p>
       <w:pPr>
@@ -19041,18 +19266,18 @@
           <w:lang w:val="en-CA"/>
         </w:rPr>
       </w:pPr>
-      <w:bookmarkStart w:id="46" w:name="_5._Overview_of"/>
-      <w:bookmarkEnd w:id="46"/>
+      <w:bookmarkStart w:id="48" w:name="_5._Overview_of"/>
+      <w:bookmarkEnd w:id="48"/>
       <w:r>
         <w:br w:type="page"/>
       </w:r>
-      <w:bookmarkStart w:id="47" w:name="_Toc52020087"/>
+      <w:bookmarkStart w:id="49" w:name="_Toc52295442"/>
       <w:r>
         <w:rPr>
           <w:lang w:val="en-US"/>
         </w:rPr>
         <w:lastRenderedPageBreak/>
-        <w:t>5</w:t>
+        <w:t>6</w:t>
       </w:r>
       <w:r>
         <w:rPr>
@@ -19075,7 +19300,7 @@
       <w:r>
         <w:t xml:space="preserve"> FIPEX Toolset</w:t>
       </w:r>
-      <w:bookmarkEnd w:id="47"/>
+      <w:bookmarkEnd w:id="49"/>
     </w:p>
     <w:p>
       <w:pPr>
@@ -19249,11 +19474,11 @@
           <w:lang w:val="en-CA"/>
         </w:rPr>
       </w:pPr>
-      <w:bookmarkStart w:id="48" w:name="_Toc52020088"/>
+      <w:bookmarkStart w:id="50" w:name="_Toc52295443"/>
       <w:r>
         <w:t>Basic Features</w:t>
       </w:r>
-      <w:bookmarkEnd w:id="48"/>
+      <w:bookmarkEnd w:id="50"/>
     </w:p>
     <w:p>
       <w:pPr>
@@ -19944,13 +20169,13 @@
           <w:lang w:val="en-CA"/>
         </w:rPr>
       </w:pPr>
-      <w:bookmarkStart w:id="49" w:name="_Ref343418819"/>
-      <w:bookmarkStart w:id="50" w:name="_Toc52020089"/>
+      <w:bookmarkStart w:id="51" w:name="_Ref343418819"/>
+      <w:bookmarkStart w:id="52" w:name="_Toc52295444"/>
       <w:r>
         <w:t>Analysis Types</w:t>
       </w:r>
-      <w:bookmarkEnd w:id="49"/>
-      <w:bookmarkEnd w:id="50"/>
+      <w:bookmarkEnd w:id="51"/>
+      <w:bookmarkEnd w:id="52"/>
     </w:p>
     <w:p>
       <w:pPr>
@@ -20807,11 +21032,11 @@
           <w:lang w:val="en-CA"/>
         </w:rPr>
       </w:pPr>
-      <w:bookmarkStart w:id="51" w:name="_Toc52020090"/>
+      <w:bookmarkStart w:id="53" w:name="_Toc52295445"/>
       <w:r>
         <w:t>Classes</w:t>
       </w:r>
-      <w:bookmarkEnd w:id="51"/>
+      <w:bookmarkEnd w:id="53"/>
     </w:p>
     <w:p>
       <w:pPr>
@@ -20868,11 +21093,11 @@
           <w:lang w:val="en-CA"/>
         </w:rPr>
       </w:pPr>
-      <w:bookmarkStart w:id="52" w:name="_Toc52020091"/>
+      <w:bookmarkStart w:id="54" w:name="_Toc52295446"/>
       <w:r>
         <w:t>Exclusions</w:t>
       </w:r>
-      <w:bookmarkEnd w:id="52"/>
+      <w:bookmarkEnd w:id="54"/>
     </w:p>
     <w:p>
       <w:pPr>
@@ -20920,11 +21145,11 @@
           <w:lang w:val="en-CA"/>
         </w:rPr>
       </w:pPr>
-      <w:bookmarkStart w:id="53" w:name="_Toc52020092"/>
+      <w:bookmarkStart w:id="55" w:name="_Toc52295447"/>
       <w:r>
         <w:t>Polygon Inclusion</w:t>
       </w:r>
-      <w:bookmarkEnd w:id="53"/>
+      <w:bookmarkEnd w:id="55"/>
     </w:p>
     <w:p>
       <w:pPr>
@@ -21257,12 +21482,12 @@
           <w:lang w:val="en-CA"/>
         </w:rPr>
       </w:pPr>
-      <w:bookmarkStart w:id="54" w:name="_Toc52020093"/>
+      <w:bookmarkStart w:id="56" w:name="_Toc52295448"/>
       <w:r>
         <w:lastRenderedPageBreak/>
         <w:t>Advanced Features</w:t>
       </w:r>
-      <w:bookmarkEnd w:id="54"/>
+      <w:bookmarkEnd w:id="56"/>
       <w:r>
         <w:t xml:space="preserve"> </w:t>
       </w:r>
@@ -21572,7 +21797,7 @@
           <w:lang w:val="en-US"/>
         </w:rPr>
       </w:pPr>
-      <w:bookmarkStart w:id="55" w:name="_Toc52020094"/>
+      <w:bookmarkStart w:id="57" w:name="_Toc52295449"/>
       <w:r>
         <w:t>"</w:t>
       </w:r>
@@ -21582,7 +21807,7 @@
       <w:r>
         <w:t>" of analysis</w:t>
       </w:r>
-      <w:bookmarkEnd w:id="55"/>
+      <w:bookmarkEnd w:id="57"/>
       <w:r>
         <w:t xml:space="preserve"> </w:t>
       </w:r>
@@ -21752,11 +21977,11 @@
           <w:lang w:val="en-US"/>
         </w:rPr>
       </w:pPr>
-      <w:bookmarkStart w:id="56" w:name="_Toc52020095"/>
+      <w:bookmarkStart w:id="58" w:name="_Toc52295450"/>
       <w:r>
         <w:t>Analysis Direction</w:t>
       </w:r>
-      <w:bookmarkEnd w:id="56"/>
+      <w:bookmarkEnd w:id="58"/>
     </w:p>
     <w:p>
       <w:pPr>
@@ -21790,11 +22015,11 @@
           <w:lang w:val="en-US"/>
         </w:rPr>
       </w:pPr>
-      <w:bookmarkStart w:id="57" w:name="_Toc52020096"/>
+      <w:bookmarkStart w:id="59" w:name="_Toc52295451"/>
       <w:r>
         <w:t>Output to DBF Tables</w:t>
       </w:r>
-      <w:bookmarkEnd w:id="57"/>
+      <w:bookmarkEnd w:id="59"/>
     </w:p>
     <w:p>
       <w:pPr>
@@ -21832,13 +22057,13 @@
       <w:pPr>
         <w:pStyle w:val="Heading3"/>
       </w:pPr>
-      <w:bookmarkStart w:id="58" w:name="_Ref343720998"/>
-      <w:bookmarkStart w:id="59" w:name="_Toc52020097"/>
+      <w:bookmarkStart w:id="60" w:name="_Ref343720998"/>
+      <w:bookmarkStart w:id="61" w:name="_Toc52295452"/>
       <w:r>
         <w:t>DCI Calculation</w:t>
       </w:r>
-      <w:bookmarkEnd w:id="58"/>
-      <w:bookmarkEnd w:id="59"/>
+      <w:bookmarkEnd w:id="60"/>
+      <w:bookmarkEnd w:id="61"/>
       <w:r>
         <w:t xml:space="preserve">  </w:t>
       </w:r>
@@ -21855,49 +22080,319 @@
           <w:rFonts w:ascii="Calibri" w:hAnsi="Calibri"/>
           <w:lang w:val="en-US"/>
         </w:rPr>
-        <w:t xml:space="preserve">The Dendritic Connectivity Index (DCI) is a scaled index of </w:t>
-      </w:r>
-      <w:proofErr w:type="gramStart"/>
-      <w:r>
-        <w:rPr>
-          <w:rFonts w:ascii="Calibri" w:hAnsi="Calibri"/>
-          <w:lang w:val="en-US"/>
-        </w:rPr>
-        <w:t>connectivity  (</w:t>
-      </w:r>
-      <w:proofErr w:type="gramEnd"/>
-      <w:r>
-        <w:rPr>
-          <w:rFonts w:ascii="Calibri" w:hAnsi="Calibri"/>
-        </w:rPr>
-        <w:t>Cote et al., 2009</w:t>
+        <w:t xml:space="preserve">The Dendritic Connectivity Index (DCI) is </w:t>
+      </w:r>
+      <w:r>
+        <w:rPr>
+          <w:rFonts w:ascii="Calibri" w:hAnsi="Calibri"/>
+          <w:lang w:val="en-US"/>
+        </w:rPr>
+        <w:t>a measure of longitudinal connectivity for an entire river, from headwaters to outflow (</w:t>
+      </w:r>
+      <w:r>
+        <w:rPr>
+          <w:rFonts w:ascii="Calibri" w:hAnsi="Calibri"/>
+        </w:rPr>
+        <w:t>Cote et al., 2009)</w:t>
       </w:r>
       <w:r>
         <w:rPr>
           <w:rStyle w:val="FootnoteReference"/>
           <w:rFonts w:ascii="Calibri" w:hAnsi="Calibri"/>
         </w:rPr>
+        <w:t xml:space="preserve"> </w:t>
+      </w:r>
+      <w:r>
+        <w:rPr>
+          <w:rStyle w:val="FootnoteReference"/>
+          <w:rFonts w:ascii="Calibri" w:hAnsi="Calibri"/>
+        </w:rPr>
         <w:footnoteReference w:id="2"/>
       </w:r>
       <w:r>
         <w:rPr>
           <w:rFonts w:ascii="Calibri" w:hAnsi="Calibri"/>
         </w:rPr>
-        <w:t xml:space="preserve">).  It measures the likelihood that a fish can move from a point in the river system to any other point in the river system. There are three measures: the DCI for diadromous fish movement (movement between the river system and the ocean), the DCI for </w:t>
+        <w:t xml:space="preserve">.  It </w:t>
+      </w:r>
+      <w:r>
+        <w:rPr>
+          <w:rFonts w:ascii="Calibri" w:hAnsi="Calibri"/>
+        </w:rPr>
+        <w:t>reflects</w:t>
+      </w:r>
+      <w:r>
+        <w:rPr>
+          <w:rFonts w:ascii="Calibri" w:hAnsi="Calibri"/>
+        </w:rPr>
+        <w:t xml:space="preserve"> the </w:t>
+      </w:r>
+      <w:r>
+        <w:rPr>
+          <w:rFonts w:ascii="Calibri" w:hAnsi="Calibri"/>
+        </w:rPr>
+        <w:t xml:space="preserve">expected proportion of the river </w:t>
+      </w:r>
+      <w:r>
+        <w:rPr>
+          <w:rFonts w:ascii="Calibri" w:hAnsi="Calibri"/>
+        </w:rPr>
+        <w:t xml:space="preserve">that </w:t>
+      </w:r>
+      <w:r>
+        <w:rPr>
+          <w:rFonts w:ascii="Calibri" w:hAnsi="Calibri"/>
+        </w:rPr>
+        <w:t xml:space="preserve">is connected relative to a state with no barriers. It can be used assess the expected connectivity for fish, other aquatic organisms, or as a generic landscape-scale metric. </w:t>
+      </w:r>
+      <w:r>
+        <w:rPr>
+          <w:rFonts w:ascii="Calibri" w:hAnsi="Calibri"/>
+        </w:rPr>
+        <w:t xml:space="preserve">There are </w:t>
+      </w:r>
+      <w:r>
+        <w:rPr>
+          <w:rFonts w:ascii="Calibri" w:hAnsi="Calibri"/>
+        </w:rPr>
+        <w:t>several</w:t>
+      </w:r>
+      <w:r>
+        <w:rPr>
+          <w:rFonts w:ascii="Calibri" w:hAnsi="Calibri"/>
+        </w:rPr>
+        <w:t xml:space="preserve"> </w:t>
+      </w:r>
+      <w:r>
+        <w:rPr>
+          <w:rFonts w:ascii="Calibri" w:hAnsi="Calibri"/>
+        </w:rPr>
+        <w:t xml:space="preserve">types of DCI </w:t>
+      </w:r>
+      <w:r>
+        <w:rPr>
+          <w:rFonts w:ascii="Calibri" w:hAnsi="Calibri"/>
+        </w:rPr>
+        <w:t>m</w:t>
+      </w:r>
+      <w:r>
+        <w:rPr>
+          <w:rFonts w:ascii="Calibri" w:hAnsi="Calibri"/>
+        </w:rPr>
+        <w:t>etric</w:t>
+      </w:r>
+      <w:r>
+        <w:rPr>
+          <w:rFonts w:ascii="Calibri" w:hAnsi="Calibri"/>
+        </w:rPr>
+        <w:t xml:space="preserve">: </w:t>
+      </w:r>
+    </w:p>
+    <w:p>
+      <w:pPr>
+        <w:pStyle w:val="ListParagraph"/>
+        <w:numPr>
+          <w:ilvl w:val="0"/>
+          <w:numId w:val="23"/>
+        </w:numPr>
+        <w:ind w:right="639"/>
+        <w:rPr>
+          <w:rFonts w:ascii="Calibri" w:hAnsi="Calibri"/>
+        </w:rPr>
+      </w:pPr>
+      <w:r>
+        <w:rPr>
+          <w:rFonts w:ascii="Calibri" w:hAnsi="Calibri"/>
+          <w:b/>
+          <w:bCs/>
+        </w:rPr>
+        <w:t>DCI diadromous (</w:t>
       </w:r>
       <w:proofErr w:type="spellStart"/>
       <w:r>
         <w:rPr>
           <w:rFonts w:ascii="Calibri" w:hAnsi="Calibri"/>
-        </w:rPr>
-        <w:t>potadromous</w:t>
+          <w:b/>
+          <w:bCs/>
+        </w:rPr>
+        <w:t>DCI</w:t>
+      </w:r>
+      <w:r>
+        <w:rPr>
+          <w:rFonts w:ascii="Calibri" w:hAnsi="Calibri"/>
+          <w:b/>
+          <w:bCs/>
+          <w:vertAlign w:val="subscript"/>
+        </w:rPr>
+        <w:t>d</w:t>
       </w:r>
       <w:proofErr w:type="spellEnd"/>
       <w:r>
         <w:rPr>
           <w:rFonts w:ascii="Calibri" w:hAnsi="Calibri"/>
-        </w:rPr>
-        <w:t xml:space="preserve"> movement (for within the system only), and the segmental DCI (for the connectivity of individual reaches of river).  </w:t>
+          <w:b/>
+          <w:bCs/>
+        </w:rPr>
+        <w:t>):</w:t>
+      </w:r>
+      <w:r>
+        <w:rPr>
+          <w:rFonts w:ascii="Calibri" w:hAnsi="Calibri"/>
+        </w:rPr>
+        <w:t xml:space="preserve"> connectivity to / from the sink or outflow</w:t>
+      </w:r>
+    </w:p>
+    <w:p>
+      <w:pPr>
+        <w:pStyle w:val="ListParagraph"/>
+        <w:numPr>
+          <w:ilvl w:val="0"/>
+          <w:numId w:val="23"/>
+        </w:numPr>
+        <w:ind w:right="639"/>
+        <w:rPr>
+          <w:rFonts w:ascii="Calibri" w:hAnsi="Calibri"/>
+        </w:rPr>
+      </w:pPr>
+      <w:r>
+        <w:rPr>
+          <w:rFonts w:ascii="Calibri" w:hAnsi="Calibri"/>
+          <w:b/>
+          <w:bCs/>
+        </w:rPr>
+        <w:t>DCI potamodromous (</w:t>
+      </w:r>
+      <w:proofErr w:type="spellStart"/>
+      <w:r>
+        <w:rPr>
+          <w:rFonts w:ascii="Calibri" w:hAnsi="Calibri"/>
+          <w:b/>
+          <w:bCs/>
+        </w:rPr>
+        <w:t>DCI</w:t>
+      </w:r>
+      <w:r>
+        <w:rPr>
+          <w:rFonts w:ascii="Calibri" w:hAnsi="Calibri"/>
+          <w:b/>
+          <w:bCs/>
+          <w:vertAlign w:val="subscript"/>
+        </w:rPr>
+        <w:t>p</w:t>
+      </w:r>
+      <w:proofErr w:type="spellEnd"/>
+      <w:r>
+        <w:rPr>
+          <w:rFonts w:ascii="Calibri" w:hAnsi="Calibri"/>
+          <w:b/>
+          <w:bCs/>
+        </w:rPr>
+        <w:t>):</w:t>
+      </w:r>
+      <w:r>
+        <w:rPr>
+          <w:rFonts w:ascii="Calibri" w:hAnsi="Calibri"/>
+        </w:rPr>
+        <w:t xml:space="preserve"> connectivity to / from every river segment to every other river segment</w:t>
+      </w:r>
+    </w:p>
+    <w:p>
+      <w:pPr>
+        <w:pStyle w:val="ListParagraph"/>
+        <w:numPr>
+          <w:ilvl w:val="0"/>
+          <w:numId w:val="23"/>
+        </w:numPr>
+        <w:ind w:right="639"/>
+        <w:rPr>
+          <w:rFonts w:ascii="Calibri" w:hAnsi="Calibri"/>
+        </w:rPr>
+      </w:pPr>
+      <w:r>
+        <w:rPr>
+          <w:rFonts w:ascii="Calibri" w:hAnsi="Calibri"/>
+          <w:b/>
+          <w:bCs/>
+        </w:rPr>
+        <w:t>DCI sectional (DCI</w:t>
+      </w:r>
+      <w:r>
+        <w:rPr>
+          <w:rFonts w:ascii="Calibri" w:hAnsi="Calibri"/>
+          <w:b/>
+          <w:bCs/>
+          <w:vertAlign w:val="subscript"/>
+        </w:rPr>
+        <w:t>s</w:t>
+      </w:r>
+      <w:r>
+        <w:rPr>
+          <w:rFonts w:ascii="Calibri" w:hAnsi="Calibri"/>
+          <w:b/>
+          <w:bCs/>
+        </w:rPr>
+        <w:t>):</w:t>
+      </w:r>
+      <w:r>
+        <w:rPr>
+          <w:rFonts w:ascii="Calibri" w:hAnsi="Calibri"/>
+        </w:rPr>
+        <w:t xml:space="preserve"> connectivity to / from a given segment</w:t>
+      </w:r>
+    </w:p>
+    <w:p>
+      <w:pPr>
+        <w:pStyle w:val="ListParagraph"/>
+        <w:numPr>
+          <w:ilvl w:val="0"/>
+          <w:numId w:val="23"/>
+        </w:numPr>
+        <w:ind w:right="639"/>
+        <w:rPr>
+          <w:rFonts w:ascii="Calibri" w:hAnsi="Calibri"/>
+        </w:rPr>
+      </w:pPr>
+      <w:r>
+        <w:rPr>
+          <w:rFonts w:ascii="Calibri" w:hAnsi="Calibri"/>
+          <w:b/>
+          <w:bCs/>
+        </w:rPr>
+        <w:lastRenderedPageBreak/>
+        <w:t>DCI (natural-only):</w:t>
+      </w:r>
+      <w:r>
+        <w:rPr>
+          <w:rFonts w:ascii="Calibri" w:hAnsi="Calibri"/>
+        </w:rPr>
+        <w:t xml:space="preserve"> connectivity considering only natural barriers</w:t>
+      </w:r>
+    </w:p>
+    <w:p>
+      <w:pPr>
+        <w:pStyle w:val="ListParagraph"/>
+        <w:numPr>
+          <w:ilvl w:val="0"/>
+          <w:numId w:val="23"/>
+        </w:numPr>
+        <w:ind w:right="639"/>
+        <w:rPr>
+          <w:rFonts w:ascii="Calibri" w:hAnsi="Calibri"/>
+        </w:rPr>
+      </w:pPr>
+      <w:r>
+        <w:rPr>
+          <w:rFonts w:ascii="Calibri" w:hAnsi="Calibri"/>
+          <w:b/>
+          <w:bCs/>
+        </w:rPr>
+        <w:t>DCI with distance decay:</w:t>
+      </w:r>
+      <w:r>
+        <w:rPr>
+          <w:rFonts w:ascii="Calibri" w:hAnsi="Calibri"/>
+        </w:rPr>
+        <w:t xml:space="preserve"> connectivity considering maximum distance threshold or distance decay function (can be applied to any of the DCI ‘flavours’ above)</w:t>
       </w:r>
     </w:p>
     <w:p>
@@ -21913,7 +22408,6 @@
         <w:ind w:left="86" w:right="639"/>
         <w:rPr>
           <w:rFonts w:ascii="Calibri" w:hAnsi="Calibri"/>
-          <w:lang w:val="en-US"/>
         </w:rPr>
       </w:pPr>
       <w:r>
@@ -21970,14 +22464,7 @@
         <w:rPr>
           <w:rFonts w:ascii="Calibri" w:hAnsi="Calibri"/>
         </w:rPr>
-        <w:t xml:space="preserve"> for </w:t>
-      </w:r>
-      <w:r>
-        <w:rPr>
-          <w:rFonts w:ascii="Calibri" w:hAnsi="Calibri"/>
-        </w:rPr>
-        <w:lastRenderedPageBreak/>
-        <w:t>details) then</w:t>
+        <w:t xml:space="preserve"> for details) then</w:t>
       </w:r>
       <w:r>
         <w:rPr>
@@ -21989,7 +22476,52 @@
         <w:rPr>
           <w:rFonts w:ascii="Calibri" w:hAnsi="Calibri"/>
         </w:rPr>
-        <w:t xml:space="preserve">e statistics during the Advanced Analysis.  The resulting DCI statistics are output to a form and to the Metrics table.  </w:t>
+        <w:t xml:space="preserve">e statistics during the Advanced Analysis.  </w:t>
+      </w:r>
+    </w:p>
+    <w:p>
+      <w:pPr>
+        <w:ind w:left="86" w:right="639"/>
+        <w:rPr>
+          <w:rFonts w:ascii="Calibri" w:hAnsi="Calibri"/>
+        </w:rPr>
+      </w:pPr>
+    </w:p>
+    <w:p>
+      <w:pPr>
+        <w:ind w:left="86" w:right="639"/>
+        <w:rPr>
+          <w:rFonts w:ascii="Calibri" w:hAnsi="Calibri"/>
+        </w:rPr>
+      </w:pPr>
+      <w:r>
+        <w:rPr>
+          <w:rFonts w:ascii="Calibri" w:hAnsi="Calibri"/>
+        </w:rPr>
+        <w:t>To run the DCI the following options are required to be set in the FIPEX Menu:</w:t>
+      </w:r>
+    </w:p>
+    <w:p>
+      <w:pPr>
+        <w:ind w:left="86" w:right="639"/>
+        <w:rPr>
+          <w:rFonts w:ascii="Calibri" w:hAnsi="Calibri"/>
+        </w:rPr>
+      </w:pPr>
+    </w:p>
+    <w:p>
+      <w:pPr>
+        <w:ind w:left="86" w:right="639"/>
+        <w:rPr>
+          <w:rFonts w:ascii="Calibri" w:hAnsi="Calibri"/>
+          <w:lang w:val="en-US"/>
+        </w:rPr>
+      </w:pPr>
+      <w:r>
+        <w:rPr>
+          <w:rFonts w:ascii="Calibri" w:hAnsi="Calibri"/>
+        </w:rPr>
+        <w:t xml:space="preserve"> </w:t>
       </w:r>
     </w:p>
     <w:p>
@@ -22049,8 +22581,8 @@
           <w:lang w:val="en-US" w:eastAsia="ru-RU"/>
         </w:rPr>
       </w:pPr>
-      <w:bookmarkStart w:id="60" w:name="_Toc231370697"/>
-      <w:bookmarkStart w:id="61" w:name="_Toc343038098"/>
+      <w:bookmarkStart w:id="62" w:name="_Toc231370697"/>
+      <w:bookmarkStart w:id="63" w:name="_Toc343038098"/>
       <w:r>
         <w:rPr>
           <w:rFonts w:ascii="Calibri" w:hAnsi="Calibri"/>
@@ -22069,17 +22601,17 @@
           <w:lang w:val="en-CA"/>
         </w:rPr>
       </w:pPr>
-      <w:bookmarkStart w:id="62" w:name="_6._FIPEX_Tools"/>
-      <w:bookmarkStart w:id="63" w:name="_Toc52020098"/>
-      <w:bookmarkEnd w:id="60"/>
-      <w:bookmarkEnd w:id="61"/>
+      <w:bookmarkStart w:id="64" w:name="_6._FIPEX_Tools"/>
+      <w:bookmarkStart w:id="65" w:name="_Toc52295453"/>
       <w:bookmarkEnd w:id="62"/>
+      <w:bookmarkEnd w:id="63"/>
+      <w:bookmarkEnd w:id="64"/>
       <w:r>
         <w:rPr>
           <w:lang w:val="en-US"/>
         </w:rPr>
         <w:lastRenderedPageBreak/>
-        <w:t>6</w:t>
+        <w:t>7</w:t>
       </w:r>
       <w:r>
         <w:rPr>
@@ -22090,7 +22622,7 @@
       <w:r>
         <w:t>FIPEX Tools and Commands</w:t>
       </w:r>
-      <w:bookmarkEnd w:id="63"/>
+      <w:bookmarkEnd w:id="65"/>
     </w:p>
     <w:p>
       <w:pPr>
@@ -22143,8 +22675,8 @@
           <w:szCs w:val="24"/>
         </w:rPr>
       </w:pPr>
-      <w:bookmarkStart w:id="64" w:name="References_09627839769502838_2_668408935"/>
-      <w:bookmarkEnd w:id="64"/>
+      <w:bookmarkStart w:id="66" w:name="References_09627839769502838_2_668408935"/>
+      <w:bookmarkEnd w:id="66"/>
     </w:p>
     <w:p>
       <w:pPr>
@@ -22248,7 +22780,7 @@
           <w:lang w:val="en-CA"/>
         </w:rPr>
       </w:pPr>
-      <w:bookmarkStart w:id="65" w:name="_Toc52020099"/>
+      <w:bookmarkStart w:id="67" w:name="_Toc52295454"/>
       <w:r>
         <w:rPr>
           <w:lang w:val="en-US"/>
@@ -22258,7 +22790,7 @@
       <w:r>
         <w:t>. Place / Remove Flag Tool</w:t>
       </w:r>
-      <w:bookmarkEnd w:id="65"/>
+      <w:bookmarkEnd w:id="67"/>
       <w:r>
         <w:t xml:space="preserve"> </w:t>
       </w:r>
@@ -22419,7 +22951,7 @@
           <w:lang w:val="en-CA"/>
         </w:rPr>
       </w:pPr>
-      <w:bookmarkStart w:id="66" w:name="_Toc52020100"/>
+      <w:bookmarkStart w:id="68" w:name="_Toc52295455"/>
       <w:r>
         <w:rPr>
           <w:lang w:val="en-US"/>
@@ -22429,7 +22961,7 @@
       <w:r>
         <w:t>. Place / Remove Barrier Tool</w:t>
       </w:r>
-      <w:bookmarkEnd w:id="66"/>
+      <w:bookmarkEnd w:id="68"/>
       <w:r>
         <w:t xml:space="preserve"> </w:t>
       </w:r>
@@ -22585,7 +23117,7 @@
           <w:lang w:val="en-CA"/>
         </w:rPr>
       </w:pPr>
-      <w:bookmarkStart w:id="67" w:name="_Toc52020101"/>
+      <w:bookmarkStart w:id="69" w:name="_Toc52295456"/>
       <w:r>
         <w:rPr>
           <w:lang w:val="en-US"/>
@@ -22595,7 +23127,7 @@
       <w:r>
         <w:t>. Place Flags on Selected</w:t>
       </w:r>
-      <w:bookmarkEnd w:id="67"/>
+      <w:bookmarkEnd w:id="69"/>
       <w:r>
         <w:t xml:space="preserve"> </w:t>
       </w:r>
@@ -22768,7 +23300,7 @@
           <w:lang w:val="en-CA"/>
         </w:rPr>
       </w:pPr>
-      <w:bookmarkStart w:id="68" w:name="_Toc52020102"/>
+      <w:bookmarkStart w:id="70" w:name="_Toc52295457"/>
       <w:r>
         <w:rPr>
           <w:lang w:val="en-US"/>
@@ -22778,7 +23310,7 @@
       <w:r>
         <w:t>. Place Barriers on Selected</w:t>
       </w:r>
-      <w:bookmarkEnd w:id="68"/>
+      <w:bookmarkEnd w:id="70"/>
       <w:r>
         <w:t xml:space="preserve"> </w:t>
       </w:r>
@@ -23026,7 +23558,7 @@
           <w:lang w:val="en-CA"/>
         </w:rPr>
       </w:pPr>
-      <w:bookmarkStart w:id="69" w:name="_Toc52020103"/>
+      <w:bookmarkStart w:id="71" w:name="_Toc52295458"/>
       <w:r>
         <w:rPr>
           <w:lang w:val="en-US"/>
@@ -23039,7 +23571,7 @@
       <w:r>
         <w:t>The FIPEX Menu</w:t>
       </w:r>
-      <w:bookmarkEnd w:id="69"/>
+      <w:bookmarkEnd w:id="71"/>
       <w:r>
         <w:t xml:space="preserve"> </w:t>
       </w:r>
@@ -23266,7 +23798,7 @@
           <w:lang w:val="en-US"/>
         </w:rPr>
       </w:pPr>
-      <w:bookmarkStart w:id="70" w:name="_Toc52020104"/>
+      <w:bookmarkStart w:id="72" w:name="_Toc52295459"/>
       <w:r>
         <w:rPr>
           <w:lang w:val="en-US"/>
@@ -23276,7 +23808,7 @@
       <w:r>
         <w:t xml:space="preserve"> FIPEX Options</w:t>
       </w:r>
-      <w:bookmarkEnd w:id="70"/>
+      <w:bookmarkEnd w:id="72"/>
     </w:p>
     <w:p>
       <w:pPr>
@@ -25062,11 +25594,11 @@
           <w:lang w:val="en-US"/>
         </w:rPr>
       </w:pPr>
-      <w:bookmarkStart w:id="71" w:name="_Ref343424781"/>
+      <w:bookmarkStart w:id="73" w:name="_Ref343424781"/>
       <w:r>
         <w:t>The Advanced Tab</w:t>
       </w:r>
-      <w:bookmarkEnd w:id="71"/>
+      <w:bookmarkEnd w:id="73"/>
     </w:p>
     <w:p>
       <w:pPr>
@@ -26904,7 +27436,7 @@
       <w:pPr>
         <w:pStyle w:val="Heading3"/>
       </w:pPr>
-      <w:bookmarkStart w:id="72" w:name="_Toc52020105"/>
+      <w:bookmarkStart w:id="74" w:name="_Toc52295460"/>
       <w:r>
         <w:rPr>
           <w:lang w:val="en-US"/>
@@ -26914,7 +27446,7 @@
       <w:r>
         <w:t>2 Display Arrows</w:t>
       </w:r>
-      <w:bookmarkEnd w:id="72"/>
+      <w:bookmarkEnd w:id="74"/>
     </w:p>
     <w:p>
       <w:pPr>
@@ -27051,7 +27583,7 @@
       <w:pPr>
         <w:pStyle w:val="Heading3"/>
       </w:pPr>
-      <w:bookmarkStart w:id="73" w:name="_Toc52020106"/>
+      <w:bookmarkStart w:id="75" w:name="_Toc52295461"/>
       <w:r>
         <w:rPr>
           <w:lang w:val="en-US"/>
@@ -27061,7 +27593,7 @@
       <w:r>
         <w:t>3 Properties</w:t>
       </w:r>
-      <w:bookmarkEnd w:id="73"/>
+      <w:bookmarkEnd w:id="75"/>
     </w:p>
     <w:p>
       <w:pPr>
@@ -27211,7 +27743,7 @@
       <w:pPr>
         <w:pStyle w:val="Heading3"/>
       </w:pPr>
-      <w:bookmarkStart w:id="74" w:name="_Toc52020107"/>
+      <w:bookmarkStart w:id="76" w:name="_Toc52295462"/>
       <w:r>
         <w:rPr>
           <w:lang w:val="en-US"/>
@@ -27221,7 +27753,7 @@
       <w:r>
         <w:t>4 Clear Results</w:t>
       </w:r>
-      <w:bookmarkEnd w:id="74"/>
+      <w:bookmarkEnd w:id="76"/>
     </w:p>
     <w:p>
       <w:pPr>
@@ -27288,7 +27820,7 @@
       <w:pPr>
         <w:pStyle w:val="Heading3"/>
       </w:pPr>
-      <w:bookmarkStart w:id="75" w:name="_Toc52020108"/>
+      <w:bookmarkStart w:id="77" w:name="_Toc52295463"/>
       <w:r>
         <w:rPr>
           <w:lang w:val="en-US"/>
@@ -27298,7 +27830,7 @@
       <w:r>
         <w:t>5 Clear Barriers</w:t>
       </w:r>
-      <w:bookmarkEnd w:id="75"/>
+      <w:bookmarkEnd w:id="77"/>
     </w:p>
     <w:p>
       <w:pPr>
@@ -27357,7 +27889,7 @@
       <w:pPr>
         <w:pStyle w:val="Heading3"/>
       </w:pPr>
-      <w:bookmarkStart w:id="76" w:name="_Toc52020109"/>
+      <w:bookmarkStart w:id="78" w:name="_Toc52295464"/>
       <w:r>
         <w:rPr>
           <w:lang w:val="en-US"/>
@@ -27367,7 +27899,7 @@
       <w:r>
         <w:t>6 Clear Flags</w:t>
       </w:r>
-      <w:bookmarkEnd w:id="76"/>
+      <w:bookmarkEnd w:id="78"/>
     </w:p>
     <w:p>
       <w:pPr>
@@ -27429,7 +27961,7 @@
           <w:lang w:val="en-CA"/>
         </w:rPr>
       </w:pPr>
-      <w:bookmarkStart w:id="77" w:name="_Toc52020110"/>
+      <w:bookmarkStart w:id="79" w:name="_Toc52295465"/>
       <w:r>
         <w:rPr>
           <w:lang w:val="en-US"/>
@@ -27440,7 +27972,7 @@
       <w:r>
         <w:t>. One-Click Analysis Tool</w:t>
       </w:r>
-      <w:bookmarkEnd w:id="77"/>
+      <w:bookmarkEnd w:id="79"/>
     </w:p>
     <w:p>
       <w:pPr>
@@ -27654,7 +28186,7 @@
           <w:lang w:val="en-CA"/>
         </w:rPr>
       </w:pPr>
-      <w:bookmarkStart w:id="78" w:name="_Toc52020111"/>
+      <w:bookmarkStart w:id="80" w:name="_Toc52295466"/>
       <w:r>
         <w:rPr>
           <w:lang w:val="en-US"/>
@@ -27664,7 +28196,7 @@
       <w:r>
         <w:t>. Advanced Analysis Command</w:t>
       </w:r>
-      <w:bookmarkEnd w:id="78"/>
+      <w:bookmarkEnd w:id="80"/>
     </w:p>
     <w:p>
       <w:pPr>
@@ -28011,7 +28543,7 @@
           <w:lang w:val="en-CA"/>
         </w:rPr>
       </w:pPr>
-      <w:bookmarkStart w:id="79" w:name="_Toc52020112"/>
+      <w:bookmarkStart w:id="81" w:name="_Toc52295467"/>
       <w:r>
         <w:rPr>
           <w:lang w:val="en-US"/>
@@ -28021,7 +28553,7 @@
       <w:r>
         <w:t>. Batch Snap Barriers to Points</w:t>
       </w:r>
-      <w:bookmarkEnd w:id="79"/>
+      <w:bookmarkEnd w:id="81"/>
     </w:p>
     <w:p>
       <w:pPr>
@@ -28226,11 +28758,11 @@
           <w:lang w:val="en-CA"/>
         </w:rPr>
       </w:pPr>
-      <w:bookmarkStart w:id="80" w:name="_Toc52020113"/>
+      <w:bookmarkStart w:id="82" w:name="_Toc52295468"/>
       <w:r>
         <w:t>FIPEX Output Form</w:t>
       </w:r>
-      <w:bookmarkEnd w:id="80"/>
+      <w:bookmarkEnd w:id="82"/>
       <w:r>
         <w:t xml:space="preserve"> </w:t>
       </w:r>
@@ -29208,13 +29740,13 @@
           <w:lang w:val="en-CA"/>
         </w:rPr>
       </w:pPr>
-      <w:bookmarkStart w:id="81" w:name="_Ref343718925"/>
-      <w:bookmarkStart w:id="82" w:name="_Toc52020114"/>
+      <w:bookmarkStart w:id="83" w:name="_Ref343718925"/>
+      <w:bookmarkStart w:id="84" w:name="_Toc52295469"/>
       <w:r>
         <w:t>FIPEX Output Tables</w:t>
       </w:r>
-      <w:bookmarkEnd w:id="81"/>
-      <w:bookmarkEnd w:id="82"/>
+      <w:bookmarkEnd w:id="83"/>
+      <w:bookmarkEnd w:id="84"/>
       <w:r>
         <w:t xml:space="preserve"> </w:t>
       </w:r>
@@ -29527,11 +30059,11 @@
       <w:pPr>
         <w:pStyle w:val="Heading3"/>
       </w:pPr>
-      <w:bookmarkStart w:id="83" w:name="_Toc52020115"/>
+      <w:bookmarkStart w:id="85" w:name="_Toc52295470"/>
       <w:r>
         <w:t>The Habitat Table</w:t>
       </w:r>
-      <w:bookmarkEnd w:id="83"/>
+      <w:bookmarkEnd w:id="85"/>
     </w:p>
     <w:p>
       <w:pPr>
@@ -30074,11 +30606,11 @@
           <w:lang w:val="en-CA"/>
         </w:rPr>
       </w:pPr>
-      <w:bookmarkStart w:id="84" w:name="_Toc52020116"/>
+      <w:bookmarkStart w:id="86" w:name="_Toc52295471"/>
       <w:r>
         <w:t>The Metrics Table</w:t>
       </w:r>
-      <w:bookmarkEnd w:id="84"/>
+      <w:bookmarkEnd w:id="86"/>
     </w:p>
     <w:p>
       <w:pPr>
@@ -30691,12 +31223,12 @@
           <w:lang w:val="en-CA"/>
         </w:rPr>
       </w:pPr>
-      <w:bookmarkStart w:id="85" w:name="_Toc52020117"/>
-      <w:r>
-        <w:rPr>
-          <w:lang w:val="en-US"/>
-        </w:rPr>
-        <w:t>7</w:t>
+      <w:bookmarkStart w:id="87" w:name="_Toc52295472"/>
+      <w:r>
+        <w:rPr>
+          <w:lang w:val="en-US"/>
+        </w:rPr>
+        <w:t>8</w:t>
       </w:r>
       <w:r>
         <w:rPr>
@@ -30704,7 +31236,7 @@
         </w:rPr>
         <w:t xml:space="preserve">. </w:t>
       </w:r>
-      <w:bookmarkStart w:id="86" w:name="_Ref343716971"/>
+      <w:bookmarkStart w:id="88" w:name="_Ref343716971"/>
       <w:r>
         <w:t xml:space="preserve">A </w:t>
       </w:r>
@@ -30726,8 +31258,8 @@
       <w:r>
         <w:t xml:space="preserve"> Walkthrough</w:t>
       </w:r>
-      <w:bookmarkEnd w:id="85"/>
-      <w:bookmarkEnd w:id="86"/>
+      <w:bookmarkEnd w:id="87"/>
+      <w:bookmarkEnd w:id="88"/>
       <w:r>
         <w:t xml:space="preserve"> </w:t>
       </w:r>
@@ -32607,12 +33139,12 @@
           <w:lang w:val="en-CA"/>
         </w:rPr>
       </w:pPr>
-      <w:bookmarkStart w:id="87" w:name="_Toc52020118"/>
-      <w:r>
-        <w:rPr>
-          <w:lang w:val="en-US"/>
-        </w:rPr>
-        <w:t>8</w:t>
+      <w:bookmarkStart w:id="89" w:name="_Toc52295473"/>
+      <w:r>
+        <w:rPr>
+          <w:lang w:val="en-US"/>
+        </w:rPr>
+        <w:t>9</w:t>
       </w:r>
       <w:r>
         <w:rPr>
@@ -32620,7 +33152,7 @@
         </w:rPr>
         <w:t xml:space="preserve">. </w:t>
       </w:r>
-      <w:bookmarkStart w:id="88" w:name="_Ref343847201"/>
+      <w:bookmarkStart w:id="90" w:name="_Ref343847201"/>
       <w:r>
         <w:t xml:space="preserve">An </w:t>
       </w:r>
@@ -32642,8 +33174,8 @@
       <w:r>
         <w:t xml:space="preserve"> Walkthrough</w:t>
       </w:r>
-      <w:bookmarkEnd w:id="87"/>
-      <w:bookmarkEnd w:id="88"/>
+      <w:bookmarkEnd w:id="89"/>
+      <w:bookmarkEnd w:id="90"/>
     </w:p>
     <w:p>
       <w:pPr>
@@ -35124,13 +35656,13 @@
           <w:lang w:val="en-CA"/>
         </w:rPr>
       </w:pPr>
-      <w:bookmarkStart w:id="89" w:name="_Ref343864963"/>
-      <w:bookmarkStart w:id="90" w:name="_Toc52020119"/>
-      <w:r>
-        <w:rPr>
-          <w:lang w:val="en-US"/>
-        </w:rPr>
-        <w:t>9</w:t>
+      <w:bookmarkStart w:id="91" w:name="_Ref343864963"/>
+      <w:bookmarkStart w:id="92" w:name="_Toc52295474"/>
+      <w:r>
+        <w:rPr>
+          <w:lang w:val="en-US"/>
+        </w:rPr>
+        <w:t>10</w:t>
       </w:r>
       <w:r>
         <w:t xml:space="preserve">. </w:t>
@@ -35138,8 +35670,8 @@
       <w:r>
         <w:t>A DCI Calculation Walkthrough</w:t>
       </w:r>
-      <w:bookmarkEnd w:id="89"/>
-      <w:bookmarkEnd w:id="90"/>
+      <w:bookmarkEnd w:id="91"/>
+      <w:bookmarkEnd w:id="92"/>
     </w:p>
     <w:p>
       <w:pPr>
@@ -38123,15 +38655,27 @@
           <w:lang w:val="en-CA"/>
         </w:rPr>
       </w:pPr>
-      <w:bookmarkStart w:id="91" w:name="_10._Getting_Started"/>
-      <w:bookmarkStart w:id="92" w:name="_Toc343038090"/>
-      <w:bookmarkStart w:id="93" w:name="_Toc52020120"/>
-      <w:bookmarkEnd w:id="91"/>
-      <w:r>
-        <w:rPr>
-          <w:lang w:val="en-US"/>
-        </w:rPr>
-        <w:t>10.</w:t>
+      <w:bookmarkStart w:id="93" w:name="_10._Getting_Started"/>
+      <w:bookmarkStart w:id="94" w:name="_Toc343038090"/>
+      <w:bookmarkStart w:id="95" w:name="_Toc52295475"/>
+      <w:bookmarkEnd w:id="93"/>
+      <w:r>
+        <w:rPr>
+          <w:lang w:val="en-US"/>
+        </w:rPr>
+        <w:t>1</w:t>
+      </w:r>
+      <w:r>
+        <w:rPr>
+          <w:lang w:val="en-US"/>
+        </w:rPr>
+        <w:t>1</w:t>
+      </w:r>
+      <w:r>
+        <w:rPr>
+          <w:lang w:val="en-US"/>
+        </w:rPr>
+        <w:t>.</w:t>
       </w:r>
       <w:r>
         <w:t xml:space="preserve"> </w:t>
@@ -38139,11 +38683,11 @@
       <w:r>
         <w:t xml:space="preserve">Getting Started -- </w:t>
       </w:r>
-      <w:bookmarkEnd w:id="92"/>
+      <w:bookmarkEnd w:id="94"/>
       <w:r>
         <w:t>Network Building Tips</w:t>
       </w:r>
-      <w:bookmarkEnd w:id="93"/>
+      <w:bookmarkEnd w:id="95"/>
     </w:p>
     <w:p>
       <w:pPr>
@@ -38189,8 +38733,8 @@
           <w:lang w:val="en-US"/>
         </w:rPr>
       </w:pPr>
-      <w:bookmarkStart w:id="94" w:name="Installation_3480890897102843__378842386"/>
-      <w:bookmarkEnd w:id="94"/>
+      <w:bookmarkStart w:id="96" w:name="Installation_3480890897102843__378842386"/>
+      <w:bookmarkEnd w:id="96"/>
     </w:p>
     <w:p>
       <w:pPr>
@@ -38224,7 +38768,7 @@
           <w:lang w:val="en-US"/>
         </w:rPr>
       </w:pPr>
-      <w:bookmarkStart w:id="95" w:name="_Toc52020121"/>
+      <w:bookmarkStart w:id="97" w:name="_Toc52295476"/>
       <w:r>
         <w:rPr>
           <w:lang w:val="en-US"/>
@@ -38232,7 +38776,7 @@
         <w:lastRenderedPageBreak/>
         <w:t>Use a 'File Geodatabase'</w:t>
       </w:r>
-      <w:bookmarkEnd w:id="95"/>
+      <w:bookmarkEnd w:id="97"/>
     </w:p>
     <w:p>
       <w:pPr>
@@ -38310,8 +38854,8 @@
       <w:pPr>
         <w:pStyle w:val="Heading2"/>
       </w:pPr>
-      <w:bookmarkStart w:id="96" w:name="_Ref343425000"/>
-      <w:bookmarkStart w:id="97" w:name="_Toc52020122"/>
+      <w:bookmarkStart w:id="98" w:name="_Ref343425000"/>
+      <w:bookmarkStart w:id="99" w:name="_Toc52295477"/>
       <w:r>
         <w:t xml:space="preserve">'Clean' the </w:t>
       </w:r>
@@ -38339,8 +38883,8 @@
         </w:rPr>
         <w:t>Building the Network</w:t>
       </w:r>
-      <w:bookmarkEnd w:id="96"/>
-      <w:bookmarkEnd w:id="97"/>
+      <w:bookmarkEnd w:id="98"/>
+      <w:bookmarkEnd w:id="99"/>
       <w:r>
         <w:t xml:space="preserve">  </w:t>
       </w:r>
@@ -39346,7 +39890,7 @@
       <w:r>
         <w:t xml:space="preserve"> </w:t>
       </w:r>
-      <w:bookmarkStart w:id="98" w:name="_Toc52020123"/>
+      <w:bookmarkStart w:id="100" w:name="_Toc52295478"/>
       <w:r>
         <w:t xml:space="preserve">Use a </w:t>
       </w:r>
@@ -39386,7 +39930,7 @@
       <w:r>
         <w:t>ataset</w:t>
       </w:r>
-      <w:bookmarkEnd w:id="98"/>
+      <w:bookmarkEnd w:id="100"/>
     </w:p>
     <w:p>
       <w:pPr>
@@ -40276,11 +40820,11 @@
       <w:pPr>
         <w:pStyle w:val="Heading2"/>
       </w:pPr>
-      <w:bookmarkStart w:id="99" w:name="_Toc52020124"/>
+      <w:bookmarkStart w:id="101" w:name="_Toc52295479"/>
       <w:r>
         <w:t>Problem Lines or Points may Cause Other Features to be Disconnected</w:t>
       </w:r>
-      <w:bookmarkEnd w:id="99"/>
+      <w:bookmarkEnd w:id="101"/>
       <w:r>
         <w:t xml:space="preserve"> </w:t>
       </w:r>
@@ -40421,11 +40965,11 @@
       <w:pPr>
         <w:pStyle w:val="Heading2"/>
       </w:pPr>
-      <w:bookmarkStart w:id="100" w:name="_Toc52020125"/>
+      <w:bookmarkStart w:id="102" w:name="_Toc52295480"/>
       <w:r>
         <w:t>Check the table of Network Build Errors for Error Codes</w:t>
       </w:r>
-      <w:bookmarkEnd w:id="100"/>
+      <w:bookmarkEnd w:id="102"/>
     </w:p>
     <w:p>
       <w:pPr>
@@ -40730,11 +41274,11 @@
       <w:pPr>
         <w:pStyle w:val="Heading2"/>
       </w:pPr>
-      <w:bookmarkStart w:id="101" w:name="_Toc52020126"/>
+      <w:bookmarkStart w:id="103" w:name="_Toc52295481"/>
       <w:r>
         <w:t>Deal with 'Loops' or 'Braids' on a Case-by-Case Basis</w:t>
       </w:r>
-      <w:bookmarkEnd w:id="101"/>
+      <w:bookmarkEnd w:id="103"/>
     </w:p>
     <w:p>
       <w:pPr>
@@ -41251,11 +41795,11 @@
       <w:pPr>
         <w:pStyle w:val="Heading2"/>
       </w:pPr>
-      <w:bookmarkStart w:id="102" w:name="_Toc52020127"/>
+      <w:bookmarkStart w:id="104" w:name="_Toc52295482"/>
       <w:r>
         <w:t>Thoroughly Check for Duplicate (i.e. stacked) Barriers</w:t>
       </w:r>
-      <w:bookmarkEnd w:id="102"/>
+      <w:bookmarkEnd w:id="104"/>
     </w:p>
     <w:p>
       <w:pPr>
@@ -41431,7 +41975,7 @@
       <w:pPr>
         <w:pStyle w:val="Heading2"/>
       </w:pPr>
-      <w:bookmarkStart w:id="103" w:name="_Toc52020128"/>
+      <w:bookmarkStart w:id="105" w:name="_Toc52295483"/>
       <w:r>
         <w:t xml:space="preserve">Check with the Data Provider </w:t>
       </w:r>
@@ -41444,7 +41988,7 @@
       <w:r>
         <w:t xml:space="preserve"> Hydrographic Specifications</w:t>
       </w:r>
-      <w:bookmarkEnd w:id="103"/>
+      <w:bookmarkEnd w:id="105"/>
       <w:r>
         <w:t xml:space="preserve">  </w:t>
       </w:r>
@@ -41528,7 +42072,7 @@
       <w:pPr>
         <w:pStyle w:val="Heading2"/>
       </w:pPr>
-      <w:bookmarkStart w:id="104" w:name="_Toc52020129"/>
+      <w:bookmarkStart w:id="106" w:name="_Toc52295484"/>
       <w:r>
         <w:t>Creat</w:t>
       </w:r>
@@ -41541,7 +42085,7 @@
         </w:rPr>
         <w:t>a separate 'Sinks' layer</w:t>
       </w:r>
-      <w:bookmarkEnd w:id="104"/>
+      <w:bookmarkEnd w:id="106"/>
       <w:r>
         <w:rPr>
           <w:lang w:val="en-US"/>
@@ -41691,11 +42235,11 @@
       <w:pPr>
         <w:pStyle w:val="Heading2"/>
       </w:pPr>
-      <w:bookmarkStart w:id="105" w:name="_Toc52020130"/>
+      <w:bookmarkStart w:id="107" w:name="_Toc52295485"/>
       <w:r>
         <w:t>Create a single sink for multiple watersheds</w:t>
       </w:r>
-      <w:bookmarkEnd w:id="105"/>
+      <w:bookmarkEnd w:id="107"/>
     </w:p>
     <w:p>
       <w:pPr>
@@ -41944,38 +42488,38 @@
       <w:r>
         <w:br w:type="page"/>
       </w:r>
-      <w:bookmarkStart w:id="106" w:name="_Toc343038075"/>
-      <w:bookmarkStart w:id="107" w:name="_Toc52020131"/>
+      <w:bookmarkStart w:id="108" w:name="_Toc343038075"/>
+      <w:bookmarkStart w:id="109" w:name="_Toc52295486"/>
       <w:r>
         <w:rPr>
           <w:rFonts w:asciiTheme="minorHAnsi" w:hAnsiTheme="minorHAnsi" w:cstheme="minorHAnsi"/>
           <w:lang w:val="en-US"/>
         </w:rPr>
         <w:lastRenderedPageBreak/>
-        <w:t>11</w:t>
+        <w:t>1</w:t>
       </w:r>
       <w:r>
         <w:rPr>
           <w:rFonts w:asciiTheme="minorHAnsi" w:hAnsiTheme="minorHAnsi" w:cstheme="minorHAnsi"/>
           <w:lang w:val="en-US"/>
         </w:rPr>
+        <w:t>2</w:t>
+      </w:r>
+      <w:r>
+        <w:rPr>
+          <w:rFonts w:asciiTheme="minorHAnsi" w:hAnsiTheme="minorHAnsi" w:cstheme="minorHAnsi"/>
+          <w:lang w:val="en-US"/>
+        </w:rPr>
         <w:t xml:space="preserve">. </w:t>
       </w:r>
       <w:r>
         <w:rPr>
           <w:rFonts w:asciiTheme="minorHAnsi" w:hAnsiTheme="minorHAnsi" w:cstheme="minorHAnsi"/>
-          <w:lang w:val="en-US"/>
-        </w:rPr>
-        <w:t xml:space="preserve">General </w:t>
-      </w:r>
-      <w:r>
-        <w:rPr>
-          <w:rFonts w:asciiTheme="minorHAnsi" w:hAnsiTheme="minorHAnsi" w:cstheme="minorHAnsi"/>
         </w:rPr>
         <w:t>Timeline of Development</w:t>
       </w:r>
-      <w:bookmarkEnd w:id="106"/>
-      <w:bookmarkEnd w:id="107"/>
+      <w:bookmarkEnd w:id="108"/>
+      <w:bookmarkEnd w:id="109"/>
     </w:p>
     <w:p>
       <w:pPr>
@@ -42694,8 +43238,8 @@
           <w:lang w:val="en-US" w:eastAsia="ru-RU"/>
         </w:rPr>
       </w:pPr>
-      <w:bookmarkStart w:id="108" w:name="FiPEx_43674521416248746_170370_245795510"/>
-      <w:bookmarkEnd w:id="108"/>
+      <w:bookmarkStart w:id="110" w:name="FiPEx_43674521416248746_170370_245795510"/>
+      <w:bookmarkEnd w:id="110"/>
     </w:p>
     <w:p>
       <w:pPr>
@@ -43110,11 +43654,29 @@
       <w:r>
         <w:t xml:space="preserve">, </w:t>
       </w:r>
-      <w:r>
-        <w:t xml:space="preserve">D;, Kehler, D.G.; </w:t>
-      </w:r>
-      <w:r>
-        <w:t xml:space="preserve">Bourne, C.; Wiersma, Y.F.. (2009)  A new measure of longitudinal connectivity for stream networks. </w:t>
+      <w:proofErr w:type="gramStart"/>
+      <w:r>
+        <w:t>D;,</w:t>
+      </w:r>
+      <w:proofErr w:type="gramEnd"/>
+      <w:r>
+        <w:t xml:space="preserve"> Kehler, D.G.; </w:t>
+      </w:r>
+      <w:proofErr w:type="spellStart"/>
+      <w:r>
+        <w:t>Bourne</w:t>
+      </w:r>
+      <w:proofErr w:type="spellEnd"/>
+      <w:r>
+        <w:t>, C.; Wiersma, Y.F.. (2009</w:t>
+      </w:r>
+      <w:proofErr w:type="gramStart"/>
+      <w:r>
+        <w:t>)  A</w:t>
+      </w:r>
+      <w:proofErr w:type="gramEnd"/>
+      <w:r>
+        <w:t xml:space="preserve"> new measure of longitudinal connectivity for stream networks. </w:t>
       </w:r>
       <w:r>
         <w:rPr>
@@ -43148,10 +43710,23 @@
         <w:footnoteRef/>
       </w:r>
       <w:r>
-        <w:t xml:space="preserve"> The DCI's are semi-structural, in that they incorporate some biological data  in determining barrier </w:t>
-      </w:r>
-      <w:r>
-        <w:t>passabilities, but do not consider other biological aspects, such as movement motivation.</w:t>
+        <w:t xml:space="preserve"> The DCI's are semi-structural, in that they incorporate some biological </w:t>
+      </w:r>
+      <w:proofErr w:type="gramStart"/>
+      <w:r>
+        <w:t>data  in</w:t>
+      </w:r>
+      <w:proofErr w:type="gramEnd"/>
+      <w:r>
+        <w:t xml:space="preserve"> determining barrier </w:t>
+      </w:r>
+      <w:proofErr w:type="spellStart"/>
+      <w:r>
+        <w:t>passabilities</w:t>
+      </w:r>
+      <w:proofErr w:type="spellEnd"/>
+      <w:r>
+        <w:t>, but do not consider other biological aspects, such as movement motivation.</w:t>
       </w:r>
     </w:p>
     <w:p>
@@ -43184,13 +43759,7 @@
         <w:rPr>
           <w:lang w:val="en-US"/>
         </w:rPr>
-        <w:t xml:space="preserve">Sharealike - all work shared freely between all parties </w:t>
-      </w:r>
-      <w:r>
-        <w:rPr>
-          <w:lang w:val="en-US"/>
-        </w:rPr>
-        <w:t>involved; similar to Creative Commons terminology.</w:t>
+        <w:t>Sharealike - all work shared freely between all parties involved; similar to Creative Commons terminology.</w:t>
       </w:r>
     </w:p>
   </w:footnote>

</xml_diff>

<commit_message>
edits to documentation and new resetbarriersflags sub
</commit_message>
<xml_diff>
--- a/Documentation/FIPEX_User_Doc_10.4.docx
+++ b/Documentation/FIPEX_User_Doc_10.4.docx
@@ -7028,6 +7028,7 @@
         </w:rPr>
         <w:t xml:space="preserve"> 10.4</w:t>
       </w:r>
+      <w:proofErr w:type="gramStart"/>
       <w:r>
         <w:rPr>
           <w:rFonts w:asciiTheme="minorHAnsi" w:hAnsiTheme="minorHAnsi" w:cstheme="minorHAnsi"/>
@@ -7036,7 +7037,18 @@
           <w:szCs w:val="22"/>
           <w:shd w:val="clear" w:color="auto" w:fill="FFFFFF"/>
         </w:rPr>
-        <w:t xml:space="preserve">)  "add-in" / extension for the ESRI™ ArcGIS™ Desktop™ </w:t>
+        <w:t>)  "</w:t>
+      </w:r>
+      <w:proofErr w:type="gramEnd"/>
+      <w:r>
+        <w:rPr>
+          <w:rFonts w:asciiTheme="minorHAnsi" w:hAnsiTheme="minorHAnsi" w:cstheme="minorHAnsi"/>
+          <w:bCs/>
+          <w:sz w:val="22"/>
+          <w:szCs w:val="22"/>
+          <w:shd w:val="clear" w:color="auto" w:fill="FFFFFF"/>
+        </w:rPr>
+        <w:t xml:space="preserve">add-in" / extension for the ESRI™ ArcGIS™ Desktop™ </w:t>
       </w:r>
       <w:r>
         <w:rPr>
@@ -7716,7 +7728,29 @@
                       <w:sz w:val="20"/>
                       <w:szCs w:val="20"/>
                     </w:rPr>
-                    <w:t xml:space="preserve">Oldford, G .(2013).  </w:t>
+                    <w:t xml:space="preserve">Oldford, </w:t>
+                  </w:r>
+                  <w:proofErr w:type="gramStart"/>
+                  <w:r>
+                    <w:rPr>
+                      <w:rFonts w:asciiTheme="minorHAnsi" w:hAnsiTheme="minorHAnsi" w:cstheme="minorHAnsi"/>
+                      <w:b/>
+                      <w:color w:val="595959" w:themeColor="text1" w:themeTint="A6"/>
+                      <w:sz w:val="20"/>
+                      <w:szCs w:val="20"/>
+                    </w:rPr>
+                    <w:t>G .</w:t>
+                  </w:r>
+                  <w:proofErr w:type="gramEnd"/>
+                  <w:r>
+                    <w:rPr>
+                      <w:rFonts w:asciiTheme="minorHAnsi" w:hAnsiTheme="minorHAnsi" w:cstheme="minorHAnsi"/>
+                      <w:b/>
+                      <w:color w:val="595959" w:themeColor="text1" w:themeTint="A6"/>
+                      <w:sz w:val="20"/>
+                      <w:szCs w:val="20"/>
+                    </w:rPr>
+                    <w:t xml:space="preserve">(2013).  </w:t>
                   </w:r>
                   <w:r>
                     <w:rPr>
@@ -9331,13 +9365,27 @@
         <w:rPr>
           <w:rFonts w:ascii="Calibri" w:hAnsi="Calibri"/>
         </w:rPr>
-        <w:t xml:space="preserve"> connectivity</w:t>
-      </w:r>
-      <w:r>
-        <w:rPr>
-          <w:rFonts w:ascii="Calibri" w:hAnsi="Calibri"/>
-        </w:rPr>
-        <w:t>; assessing connectivity within the system ignoring flow direction (i.e., undirected connectivity)</w:t>
+        <w:t xml:space="preserve"> </w:t>
+      </w:r>
+      <w:proofErr w:type="gramStart"/>
+      <w:r>
+        <w:rPr>
+          <w:rFonts w:ascii="Calibri" w:hAnsi="Calibri"/>
+        </w:rPr>
+        <w:t>connectivity</w:t>
+      </w:r>
+      <w:r>
+        <w:rPr>
+          <w:rFonts w:ascii="Calibri" w:hAnsi="Calibri"/>
+        </w:rPr>
+        <w:t>;</w:t>
+      </w:r>
+      <w:proofErr w:type="gramEnd"/>
+      <w:r>
+        <w:rPr>
+          <w:rFonts w:ascii="Calibri" w:hAnsi="Calibri"/>
+        </w:rPr>
+        <w:t xml:space="preserve"> assessing connectivity within the system ignoring flow direction (i.e., undirected connectivity)</w:t>
       </w:r>
     </w:p>
     <w:p>
@@ -11524,7 +11572,13 @@
         <w:rPr>
           <w:rFonts w:asciiTheme="minorHAnsi" w:hAnsiTheme="minorHAnsi"/>
         </w:rPr>
-        <w:t>+ installed.</w:t>
+        <w:t>+ installed</w:t>
+      </w:r>
+      <w:r>
+        <w:rPr>
+          <w:rFonts w:asciiTheme="minorHAnsi" w:hAnsiTheme="minorHAnsi"/>
+        </w:rPr>
+        <w:t xml:space="preserve"> (usually installed automatically with ArcMap)</w:t>
       </w:r>
     </w:p>
     <w:p>
@@ -11961,7 +12015,23 @@
           <w:rFonts w:asciiTheme="minorHAnsi" w:hAnsiTheme="minorHAnsi"/>
           <w:lang w:eastAsia="ru-RU"/>
         </w:rPr>
-        <w:t xml:space="preserve"> contains the Add-in that you will use to install the working version. Any other ‘FIPEX…’ folder contains uncompiled source code meant for collaborative development using VB.NET and Visual Studio (you will not be editing these files unless your are a developer). </w:t>
+        <w:t xml:space="preserve"> contains the Add-in that you will use to install the working version. Any other ‘FIPEX…’ folder contains uncompiled source code meant for collaborative development using VB.NET and Visual Studio (you will not be editing these files unless </w:t>
+      </w:r>
+      <w:proofErr w:type="gramStart"/>
+      <w:r>
+        <w:rPr>
+          <w:rFonts w:asciiTheme="minorHAnsi" w:hAnsiTheme="minorHAnsi"/>
+          <w:lang w:eastAsia="ru-RU"/>
+        </w:rPr>
+        <w:t>your</w:t>
+      </w:r>
+      <w:proofErr w:type="gramEnd"/>
+      <w:r>
+        <w:rPr>
+          <w:rFonts w:asciiTheme="minorHAnsi" w:hAnsiTheme="minorHAnsi"/>
+          <w:lang w:eastAsia="ru-RU"/>
+        </w:rPr>
+        <w:t xml:space="preserve"> are a developer). </w:t>
       </w:r>
     </w:p>
     <w:p>
@@ -14389,7 +14459,23 @@
           <w:rFonts w:ascii="Calibri" w:hAnsi="Calibri"/>
           <w:lang w:val="en-US"/>
         </w:rPr>
-        <w:t xml:space="preserve"> set up the FIPEX 'Options' , </w:t>
+        <w:t xml:space="preserve"> set up the FIPEX 'Options</w:t>
+      </w:r>
+      <w:proofErr w:type="gramStart"/>
+      <w:r>
+        <w:rPr>
+          <w:rFonts w:ascii="Calibri" w:hAnsi="Calibri"/>
+          <w:lang w:val="en-US"/>
+        </w:rPr>
+        <w:t>' ,</w:t>
+      </w:r>
+      <w:proofErr w:type="gramEnd"/>
+      <w:r>
+        <w:rPr>
+          <w:rFonts w:ascii="Calibri" w:hAnsi="Calibri"/>
+          <w:lang w:val="en-US"/>
+        </w:rPr>
+        <w:t xml:space="preserve"> </w:t>
       </w:r>
       <w:r>
         <w:rPr>
@@ -14518,7 +14604,23 @@
           <w:rFonts w:ascii="Calibri" w:hAnsi="Calibri"/>
           <w:lang w:val="en-US"/>
         </w:rPr>
-        <w:t xml:space="preserve">Navigate to the FIPEX install directory and into the demo geodatabase (named similar to </w:t>
+        <w:t xml:space="preserve">Navigate to the FIPEX install directory and into the demo geodatabase (named </w:t>
+      </w:r>
+      <w:proofErr w:type="gramStart"/>
+      <w:r>
+        <w:rPr>
+          <w:rFonts w:ascii="Calibri" w:hAnsi="Calibri"/>
+          <w:lang w:val="en-US"/>
+        </w:rPr>
+        <w:t>similar to</w:t>
+      </w:r>
+      <w:proofErr w:type="gramEnd"/>
+      <w:r>
+        <w:rPr>
+          <w:rFonts w:ascii="Calibri" w:hAnsi="Calibri"/>
+          <w:lang w:val="en-US"/>
+        </w:rPr>
+        <w:t xml:space="preserve"> </w:t>
       </w:r>
       <w:r>
         <w:rPr>
@@ -15583,8 +15685,17 @@
           <w:rFonts w:ascii="Calibri" w:hAnsi="Calibri"/>
           <w:lang w:val="en-US"/>
         </w:rPr>
-        <w:t>.  The network should built</w:t>
-      </w:r>
+        <w:t xml:space="preserve">.  The network should </w:t>
+      </w:r>
+      <w:proofErr w:type="gramStart"/>
+      <w:r>
+        <w:rPr>
+          <w:rFonts w:ascii="Calibri" w:hAnsi="Calibri"/>
+          <w:lang w:val="en-US"/>
+        </w:rPr>
+        <w:t>built</w:t>
+      </w:r>
+      <w:proofErr w:type="gramEnd"/>
       <w:r>
         <w:rPr>
           <w:rFonts w:ascii="Calibri" w:hAnsi="Calibri"/>
@@ -16713,14 +16824,31 @@
           <w:b/>
           <w:lang w:val="en-US"/>
         </w:rPr>
-        <w:t>'Add Junction Flag Tool'</w:t>
-      </w:r>
-      <w:r>
-        <w:rPr>
-          <w:rFonts w:ascii="Calibri" w:hAnsi="Calibri"/>
-          <w:lang w:val="en-US"/>
-        </w:rPr>
-        <w:t xml:space="preserve">  (there is a similar tool in FIPEX, but use this one for now). </w:t>
+        <w:t>'Add Junction Flag Tool</w:t>
+      </w:r>
+      <w:proofErr w:type="gramStart"/>
+      <w:r>
+        <w:rPr>
+          <w:rFonts w:ascii="Calibri" w:hAnsi="Calibri"/>
+          <w:b/>
+          <w:lang w:val="en-US"/>
+        </w:rPr>
+        <w:t>'</w:t>
+      </w:r>
+      <w:r>
+        <w:rPr>
+          <w:rFonts w:ascii="Calibri" w:hAnsi="Calibri"/>
+          <w:lang w:val="en-US"/>
+        </w:rPr>
+        <w:t xml:space="preserve">  (</w:t>
+      </w:r>
+      <w:proofErr w:type="gramEnd"/>
+      <w:r>
+        <w:rPr>
+          <w:rFonts w:ascii="Calibri" w:hAnsi="Calibri"/>
+          <w:lang w:val="en-US"/>
+        </w:rPr>
+        <w:t xml:space="preserve">there is a similar tool in FIPEX, but use this one for now). </w:t>
       </w:r>
     </w:p>
     <w:p>
@@ -16793,7 +16921,39 @@
           <w:rFonts w:ascii="Calibri" w:hAnsi="Calibri"/>
           <w:lang w:val="en-US"/>
         </w:rPr>
-        <w:t xml:space="preserve">A green box (called the 'flag') should appear.  This is a the analysis 'start point'.  A number of options are now available in the Utility Network Analyst toolbar.  Select </w:t>
+        <w:t xml:space="preserve">A green box (called the 'flag') should appear.  This is </w:t>
+      </w:r>
+      <w:proofErr w:type="gramStart"/>
+      <w:r>
+        <w:rPr>
+          <w:rFonts w:ascii="Calibri" w:hAnsi="Calibri"/>
+          <w:lang w:val="en-US"/>
+        </w:rPr>
+        <w:t>a the</w:t>
+      </w:r>
+      <w:proofErr w:type="gramEnd"/>
+      <w:r>
+        <w:rPr>
+          <w:rFonts w:ascii="Calibri" w:hAnsi="Calibri"/>
+          <w:lang w:val="en-US"/>
+        </w:rPr>
+        <w:t xml:space="preserve"> analysis 'start point'.  </w:t>
+      </w:r>
+      <w:proofErr w:type="gramStart"/>
+      <w:r>
+        <w:rPr>
+          <w:rFonts w:ascii="Calibri" w:hAnsi="Calibri"/>
+          <w:lang w:val="en-US"/>
+        </w:rPr>
+        <w:t>A number of</w:t>
+      </w:r>
+      <w:proofErr w:type="gramEnd"/>
+      <w:r>
+        <w:rPr>
+          <w:rFonts w:ascii="Calibri" w:hAnsi="Calibri"/>
+          <w:lang w:val="en-US"/>
+        </w:rPr>
+        <w:t xml:space="preserve"> options are now available in the Utility Network Analyst toolbar.  Select </w:t>
       </w:r>
       <w:r>
         <w:rPr>
@@ -17328,7 +17488,25 @@
                       <w:color w:val="FFFFFF" w:themeColor="background1"/>
                       <w:lang w:val="en-US"/>
                     </w:rPr>
-                    <w:t xml:space="preserve">NOTE: FIPEX can only 'see' Junction barriers - barriers and flags must be placed on existing nodes or barriers, and not on line edges.  </w:t>
+                    <w:t xml:space="preserve">NOTE: FIPEX can only 'see' Junction barriers - barriers and flags must be placed on existing nodes or barriers, and not </w:t>
+                  </w:r>
+                  <w:proofErr w:type="gramStart"/>
+                  <w:r>
+                    <w:rPr>
+                      <w:rFonts w:ascii="Calibri" w:hAnsi="Calibri"/>
+                      <w:color w:val="FFFFFF" w:themeColor="background1"/>
+                      <w:lang w:val="en-US"/>
+                    </w:rPr>
+                    <w:t>on line</w:t>
+                  </w:r>
+                  <w:proofErr w:type="gramEnd"/>
+                  <w:r>
+                    <w:rPr>
+                      <w:rFonts w:ascii="Calibri" w:hAnsi="Calibri"/>
+                      <w:color w:val="FFFFFF" w:themeColor="background1"/>
+                      <w:lang w:val="en-US"/>
+                    </w:rPr>
+                    <w:t xml:space="preserve"> edges.  </w:t>
                   </w:r>
                   <w:r>
                     <w:rPr>
@@ -17555,7 +17733,23 @@
           <w:rFonts w:ascii="Calibri" w:hAnsi="Calibri"/>
           <w:lang w:val="en-US"/>
         </w:rPr>
-        <w:t xml:space="preserve">The menu is described in more detail in later sections.  For now </w:t>
+        <w:t xml:space="preserve">The menu is described in more detail in later sections.  For </w:t>
+      </w:r>
+      <w:proofErr w:type="gramStart"/>
+      <w:r>
+        <w:rPr>
+          <w:rFonts w:ascii="Calibri" w:hAnsi="Calibri"/>
+          <w:lang w:val="en-US"/>
+        </w:rPr>
+        <w:t>now</w:t>
+      </w:r>
+      <w:proofErr w:type="gramEnd"/>
+      <w:r>
+        <w:rPr>
+          <w:rFonts w:ascii="Calibri" w:hAnsi="Calibri"/>
+          <w:lang w:val="en-US"/>
+        </w:rPr>
+        <w:t xml:space="preserve"> </w:t>
       </w:r>
       <w:r>
         <w:rPr>
@@ -18605,7 +18799,25 @@
                       <w:color w:val="FFFFFF" w:themeColor="background1"/>
                       <w:lang w:val="en-US"/>
                     </w:rPr>
-                    <w:t xml:space="preserve">FIPEX is not well-equipped to handle more than one geometric network in a given ArcMap data frame.  It is recommended that layers included in the data frame only participate in a maximum of one geometric network and that network be common among all participating layers.  </w:t>
+                    <w:t xml:space="preserve">FIPEX is not well-equipped to handle more than one geometric network </w:t>
+                  </w:r>
+                  <w:proofErr w:type="gramStart"/>
+                  <w:r>
+                    <w:rPr>
+                      <w:rFonts w:ascii="Calibri" w:hAnsi="Calibri"/>
+                      <w:color w:val="FFFFFF" w:themeColor="background1"/>
+                      <w:lang w:val="en-US"/>
+                    </w:rPr>
+                    <w:t>in a given</w:t>
+                  </w:r>
+                  <w:proofErr w:type="gramEnd"/>
+                  <w:r>
+                    <w:rPr>
+                      <w:rFonts w:ascii="Calibri" w:hAnsi="Calibri"/>
+                      <w:color w:val="FFFFFF" w:themeColor="background1"/>
+                      <w:lang w:val="en-US"/>
+                    </w:rPr>
+                    <w:t xml:space="preserve"> ArcMap data frame.  It is recommended that layers included in the data frame only participate in a maximum of one geometric network and that network be common among all participating layers.  </w:t>
                   </w:r>
                 </w:p>
                 <w:p>
@@ -19100,7 +19312,23 @@
           <w:rFonts w:ascii="Calibri" w:hAnsi="Calibri"/>
           <w:lang w:val="en-US"/>
         </w:rPr>
-        <w:t xml:space="preserve">FIPEX is provided as a toolbar for ArcGIS.  This toolbar contains a number of tools, scripts, menus, and commands which makes analysis of river systems with respect to their </w:t>
+        <w:t xml:space="preserve">FIPEX is provided as a toolbar for ArcGIS.  This toolbar contains </w:t>
+      </w:r>
+      <w:proofErr w:type="gramStart"/>
+      <w:r>
+        <w:rPr>
+          <w:rFonts w:ascii="Calibri" w:hAnsi="Calibri"/>
+          <w:lang w:val="en-US"/>
+        </w:rPr>
+        <w:t>a number of</w:t>
+      </w:r>
+      <w:proofErr w:type="gramEnd"/>
+      <w:r>
+        <w:rPr>
+          <w:rFonts w:ascii="Calibri" w:hAnsi="Calibri"/>
+          <w:lang w:val="en-US"/>
+        </w:rPr>
+        <w:t xml:space="preserve"> tools, scripts, menus, and commands which makes analysis of river systems with respect to their </w:t>
       </w:r>
       <w:r>
         <w:rPr>
@@ -20781,7 +21009,23 @@
           <w:rFonts w:ascii="Calibri" w:hAnsi="Calibri"/>
           <w:lang w:val="en-US"/>
         </w:rPr>
-        <w:t xml:space="preserve">FIPEX offers the ability to define 'classes' for the output.  This effectively summarizes network returned from the analysis.  For example, river network may be summarized by 'large river', 'small river', or 'stream'.  Alternatively, river network may be summarized by 'Stream order = 1', 'Stream order = 2', 'Stream order = 3' , etc. </w:t>
+        <w:t>FIPEX offers the ability to define 'classes' for the output.  This effectively summarizes network returned from the analysis.  For example, river network may be summarized by 'large river', 'small river', or 'stream'.  Alternatively, river network may be summarized by 'Stream order = 1', 'Stream order = 2', 'Stream order = 3</w:t>
+      </w:r>
+      <w:proofErr w:type="gramStart"/>
+      <w:r>
+        <w:rPr>
+          <w:rFonts w:ascii="Calibri" w:hAnsi="Calibri"/>
+          <w:lang w:val="en-US"/>
+        </w:rPr>
+        <w:t>' ,</w:t>
+      </w:r>
+      <w:proofErr w:type="gramEnd"/>
+      <w:r>
+        <w:rPr>
+          <w:rFonts w:ascii="Calibri" w:hAnsi="Calibri"/>
+          <w:lang w:val="en-US"/>
+        </w:rPr>
+        <w:t xml:space="preserve"> etc. </w:t>
       </w:r>
     </w:p>
     <w:p>
@@ -21290,7 +21534,23 @@
           <w:rFonts w:ascii="Calibri" w:hAnsi="Calibri"/>
           <w:lang w:val="en-US"/>
         </w:rPr>
-        <w:t xml:space="preserve">for a large number of barriers or an entire river system.  </w:t>
+        <w:t xml:space="preserve">for </w:t>
+      </w:r>
+      <w:proofErr w:type="gramStart"/>
+      <w:r>
+        <w:rPr>
+          <w:rFonts w:ascii="Calibri" w:hAnsi="Calibri"/>
+          <w:lang w:val="en-US"/>
+        </w:rPr>
+        <w:t>a large number of</w:t>
+      </w:r>
+      <w:proofErr w:type="gramEnd"/>
+      <w:r>
+        <w:rPr>
+          <w:rFonts w:ascii="Calibri" w:hAnsi="Calibri"/>
+          <w:lang w:val="en-US"/>
+        </w:rPr>
+        <w:t xml:space="preserve"> barriers or an entire river system.  </w:t>
       </w:r>
       <w:r>
         <w:rPr>
@@ -23213,7 +23473,25 @@
                       <w:color w:val="FFFFFF" w:themeColor="background1"/>
                       <w:lang w:val="en-US"/>
                     </w:rPr>
-                    <w:t xml:space="preserve">" with particular features selected using a custom SQL Query.  </w:t>
+                    <w:t xml:space="preserve">" with </w:t>
+                  </w:r>
+                  <w:proofErr w:type="gramStart"/>
+                  <w:r>
+                    <w:rPr>
+                      <w:rFonts w:ascii="Calibri" w:hAnsi="Calibri"/>
+                      <w:color w:val="FFFFFF" w:themeColor="background1"/>
+                      <w:lang w:val="en-US"/>
+                    </w:rPr>
+                    <w:t>particular features</w:t>
+                  </w:r>
+                  <w:proofErr w:type="gramEnd"/>
+                  <w:r>
+                    <w:rPr>
+                      <w:rFonts w:ascii="Calibri" w:hAnsi="Calibri"/>
+                      <w:color w:val="FFFFFF" w:themeColor="background1"/>
+                      <w:lang w:val="en-US"/>
+                    </w:rPr>
+                    <w:t xml:space="preserve"> selected using a custom SQL Query.  </w:t>
                   </w:r>
                 </w:p>
               </w:txbxContent>
@@ -23960,6 +24238,7 @@
         </w:rPr>
         <w:t>'</w:t>
       </w:r>
+      <w:proofErr w:type="gramStart"/>
       <w:r>
         <w:rPr>
           <w:rFonts w:ascii="Calibri" w:hAnsi="Calibri"/>
@@ -23979,6 +24258,7 @@
         </w:rPr>
         <w:t>..</w:t>
       </w:r>
+      <w:proofErr w:type="gramEnd"/>
       <w:r>
         <w:rPr>
           <w:rFonts w:ascii="Calibri" w:hAnsi="Calibri"/>
@@ -24323,7 +24603,25 @@
           <w:sz w:val="24"/>
           <w:szCs w:val="24"/>
         </w:rPr>
-        <w:t xml:space="preserve"> section is where the particular feature code can be selected.  To set an exclusion:</w:t>
+        <w:t xml:space="preserve"> section is where the </w:t>
+      </w:r>
+      <w:proofErr w:type="gramStart"/>
+      <w:r>
+        <w:rPr>
+          <w:rFonts w:ascii="Calibri" w:hAnsi="Calibri"/>
+          <w:sz w:val="24"/>
+          <w:szCs w:val="24"/>
+        </w:rPr>
+        <w:t>particular feature</w:t>
+      </w:r>
+      <w:proofErr w:type="gramEnd"/>
+      <w:r>
+        <w:rPr>
+          <w:rFonts w:ascii="Calibri" w:hAnsi="Calibri"/>
+          <w:sz w:val="24"/>
+          <w:szCs w:val="24"/>
+        </w:rPr>
+        <w:t xml:space="preserve"> code can be selected.  To set an exclusion:</w:t>
       </w:r>
     </w:p>
     <w:p>
@@ -24495,7 +24793,18 @@
           <w:sz w:val="24"/>
           <w:szCs w:val="24"/>
         </w:rPr>
-        <w:t>'Add to Exclusions'</w:t>
+        <w:t>'Add to Exclusions</w:t>
+      </w:r>
+      <w:proofErr w:type="gramStart"/>
+      <w:r>
+        <w:rPr>
+          <w:rFonts w:ascii="Calibri" w:hAnsi="Calibri"/>
+          <w:b/>
+          <w:i/>
+          <w:sz w:val="24"/>
+          <w:szCs w:val="24"/>
+        </w:rPr>
+        <w:t>'</w:t>
       </w:r>
       <w:r>
         <w:rPr>
@@ -24505,6 +24814,7 @@
         </w:rPr>
         <w:t xml:space="preserve"> .</w:t>
       </w:r>
+      <w:proofErr w:type="gramEnd"/>
     </w:p>
     <w:p>
       <w:pPr>
@@ -24648,7 +24958,27 @@
           <w:sz w:val="24"/>
           <w:szCs w:val="24"/>
         </w:rPr>
-        <w:t>'Remove From Exclusion'</w:t>
+        <w:t xml:space="preserve">'Remove </w:t>
+      </w:r>
+      <w:proofErr w:type="gramStart"/>
+      <w:r>
+        <w:rPr>
+          <w:rFonts w:ascii="Calibri" w:hAnsi="Calibri"/>
+          <w:b/>
+          <w:sz w:val="24"/>
+          <w:szCs w:val="24"/>
+        </w:rPr>
+        <w:t>From</w:t>
+      </w:r>
+      <w:proofErr w:type="gramEnd"/>
+      <w:r>
+        <w:rPr>
+          <w:rFonts w:ascii="Calibri" w:hAnsi="Calibri"/>
+          <w:b/>
+          <w:sz w:val="24"/>
+          <w:szCs w:val="24"/>
+        </w:rPr>
+        <w:t xml:space="preserve"> Exclusion'</w:t>
       </w:r>
       <w:r>
         <w:rPr>
@@ -28537,7 +28867,25 @@
           <w:sz w:val="24"/>
           <w:szCs w:val="24"/>
         </w:rPr>
-        <w:t xml:space="preserve">' similar to an excel worksheet that varies in length and width depending on the options selected.  </w:t>
+        <w:t xml:space="preserve">' </w:t>
+      </w:r>
+      <w:proofErr w:type="gramStart"/>
+      <w:r>
+        <w:rPr>
+          <w:rFonts w:ascii="Calibri" w:hAnsi="Calibri"/>
+          <w:sz w:val="24"/>
+          <w:szCs w:val="24"/>
+        </w:rPr>
+        <w:t>similar to</w:t>
+      </w:r>
+      <w:proofErr w:type="gramEnd"/>
+      <w:r>
+        <w:rPr>
+          <w:rFonts w:ascii="Calibri" w:hAnsi="Calibri"/>
+          <w:sz w:val="24"/>
+          <w:szCs w:val="24"/>
+        </w:rPr>
+        <w:t xml:space="preserve"> an excel worksheet that varies in length and width depending on the options selected.  </w:t>
       </w:r>
     </w:p>
     <w:p>
@@ -29611,7 +29959,27 @@
                       <w:sz w:val="24"/>
                       <w:szCs w:val="24"/>
                     </w:rPr>
-                    <w:t xml:space="preserve">A unique, random five character code will be generated and used as a suffix for tables generated by an Advanced Analysis.  This is to help identify tables associated with a single analysis. </w:t>
+                    <w:t xml:space="preserve">A unique, random </w:t>
+                  </w:r>
+                  <w:proofErr w:type="gramStart"/>
+                  <w:r>
+                    <w:rPr>
+                      <w:rFonts w:ascii="Calibri" w:hAnsi="Calibri"/>
+                      <w:color w:val="FFFFFF" w:themeColor="background1"/>
+                      <w:sz w:val="24"/>
+                      <w:szCs w:val="24"/>
+                    </w:rPr>
+                    <w:t>five character</w:t>
+                  </w:r>
+                  <w:proofErr w:type="gramEnd"/>
+                  <w:r>
+                    <w:rPr>
+                      <w:rFonts w:ascii="Calibri" w:hAnsi="Calibri"/>
+                      <w:color w:val="FFFFFF" w:themeColor="background1"/>
+                      <w:sz w:val="24"/>
+                      <w:szCs w:val="24"/>
+                    </w:rPr>
+                    <w:t xml:space="preserve"> code will be generated and used as a suffix for tables generated by an Advanced Analysis.  This is to help identify tables associated with a single analysis. </w:t>
                   </w:r>
                 </w:p>
                 <w:p>
@@ -32412,7 +32780,25 @@
           <w:sz w:val="24"/>
           <w:szCs w:val="24"/>
         </w:rPr>
-        <w:t xml:space="preserve"> tool to perform a quick analysis starting at any barrier or the flag.  At any barrier results should appear similar to this: </w:t>
+        <w:t xml:space="preserve"> tool to perform a quick analysis starting at any barrier or the flag.  At any barrier results should appear </w:t>
+      </w:r>
+      <w:proofErr w:type="gramStart"/>
+      <w:r>
+        <w:rPr>
+          <w:rFonts w:ascii="Calibri" w:hAnsi="Calibri"/>
+          <w:sz w:val="24"/>
+          <w:szCs w:val="24"/>
+        </w:rPr>
+        <w:t>similar to</w:t>
+      </w:r>
+      <w:proofErr w:type="gramEnd"/>
+      <w:r>
+        <w:rPr>
+          <w:rFonts w:ascii="Calibri" w:hAnsi="Calibri"/>
+          <w:sz w:val="24"/>
+          <w:szCs w:val="24"/>
+        </w:rPr>
+        <w:t xml:space="preserve"> this: </w:t>
       </w:r>
       <w:r>
         <w:rPr>
@@ -34291,7 +34677,17 @@
           <w:sz w:val="24"/>
           <w:szCs w:val="24"/>
         </w:rPr>
-        <w:t>FIPEX_DemoDataver10_[date].</w:t>
+        <w:t>FIPEX_DemoDataver10_[date</w:t>
+      </w:r>
+      <w:proofErr w:type="gramStart"/>
+      <w:r>
+        <w:rPr>
+          <w:rFonts w:ascii="Calibri" w:hAnsi="Calibri"/>
+          <w:i/>
+          <w:sz w:val="24"/>
+          <w:szCs w:val="24"/>
+        </w:rPr>
+        <w:t>].</w:t>
       </w:r>
       <w:proofErr w:type="spellStart"/>
       <w:r>
@@ -34304,6 +34700,7 @@
         <w:t>gdb</w:t>
       </w:r>
       <w:proofErr w:type="spellEnd"/>
+      <w:proofErr w:type="gramEnd"/>
       <w:r>
         <w:rPr>
           <w:rFonts w:ascii="Calibri" w:hAnsi="Calibri"/>
@@ -34827,7 +35224,25 @@
           <w:sz w:val="24"/>
           <w:szCs w:val="24"/>
         </w:rPr>
-        <w:t xml:space="preserve">The output should look similar to this: </w:t>
+        <w:t xml:space="preserve">The output should look </w:t>
+      </w:r>
+      <w:proofErr w:type="gramStart"/>
+      <w:r>
+        <w:rPr>
+          <w:rFonts w:ascii="Calibri" w:hAnsi="Calibri"/>
+          <w:sz w:val="24"/>
+          <w:szCs w:val="24"/>
+        </w:rPr>
+        <w:t>similar to</w:t>
+      </w:r>
+      <w:proofErr w:type="gramEnd"/>
+      <w:r>
+        <w:rPr>
+          <w:rFonts w:ascii="Calibri" w:hAnsi="Calibri"/>
+          <w:sz w:val="24"/>
+          <w:szCs w:val="24"/>
+        </w:rPr>
+        <w:t xml:space="preserve"> this: </w:t>
       </w:r>
     </w:p>
     <w:p>
@@ -35126,7 +35541,27 @@
                       <w:sz w:val="22"/>
                       <w:szCs w:val="22"/>
                     </w:rPr>
-                    <w:t xml:space="preserve">It is possible to run a single Advanced Analysis for multiple flags.  That is, multiple river systems or sections of river systems can be analyzed and reports generated.  In the output form, the results for multiple flags are separated by the row for each sink (partially highlighted white).  </w:t>
+                    <w:t xml:space="preserve">It is possible to run a single Advanced Analysis for multiple flags.  That is, multiple river systems or sections of river systems can be </w:t>
+                  </w:r>
+                  <w:proofErr w:type="gramStart"/>
+                  <w:r>
+                    <w:rPr>
+                      <w:rFonts w:asciiTheme="minorHAnsi" w:hAnsiTheme="minorHAnsi" w:cstheme="minorHAnsi"/>
+                      <w:color w:val="FFFFFF" w:themeColor="background1"/>
+                      <w:sz w:val="22"/>
+                      <w:szCs w:val="22"/>
+                    </w:rPr>
+                    <w:t>analyzed</w:t>
+                  </w:r>
+                  <w:proofErr w:type="gramEnd"/>
+                  <w:r>
+                    <w:rPr>
+                      <w:rFonts w:asciiTheme="minorHAnsi" w:hAnsiTheme="minorHAnsi" w:cstheme="minorHAnsi"/>
+                      <w:color w:val="FFFFFF" w:themeColor="background1"/>
+                      <w:sz w:val="22"/>
+                      <w:szCs w:val="22"/>
+                    </w:rPr>
+                    <w:t xml:space="preserve"> and reports generated.  In the output form, the results for multiple flags are separated by the row for each sink (partially highlighted white).  </w:t>
                   </w:r>
                 </w:p>
                 <w:p>
@@ -36026,7 +36461,25 @@
           <w:sz w:val="24"/>
           <w:szCs w:val="24"/>
         </w:rPr>
-        <w:t xml:space="preserve">define permeability is: </w:t>
+        <w:t xml:space="preserve">define permeability </w:t>
+      </w:r>
+      <w:proofErr w:type="gramStart"/>
+      <w:r>
+        <w:rPr>
+          <w:rFonts w:ascii="Calibri" w:hAnsi="Calibri"/>
+          <w:sz w:val="24"/>
+          <w:szCs w:val="24"/>
+        </w:rPr>
+        <w:t>is:</w:t>
+      </w:r>
+      <w:proofErr w:type="gramEnd"/>
+      <w:r>
+        <w:rPr>
+          <w:rFonts w:ascii="Calibri" w:hAnsi="Calibri"/>
+          <w:sz w:val="24"/>
+          <w:szCs w:val="24"/>
+        </w:rPr>
+        <w:t xml:space="preserve"> </w:t>
       </w:r>
       <w:r>
         <w:rPr>
@@ -36175,7 +36628,27 @@
                         <w:sz w:val="24"/>
                         <w:szCs w:val="24"/>
                       </w:rPr>
-                      <w:t>Dealing With Uncertainty When Assessing Fish Passage Through Culvert Road Crossings</w:t>
+                      <w:t xml:space="preserve">Dealing </w:t>
+                    </w:r>
+                    <w:proofErr w:type="gramStart"/>
+                    <w:r>
+                      <w:rPr>
+                        <w:rStyle w:val="Hyperlink"/>
+                        <w:rFonts w:ascii="Calibri" w:hAnsi="Calibri"/>
+                        <w:sz w:val="24"/>
+                        <w:szCs w:val="24"/>
+                      </w:rPr>
+                      <w:t>With</w:t>
+                    </w:r>
+                    <w:proofErr w:type="gramEnd"/>
+                    <w:r>
+                      <w:rPr>
+                        <w:rStyle w:val="Hyperlink"/>
+                        <w:rFonts w:ascii="Calibri" w:hAnsi="Calibri"/>
+                        <w:sz w:val="24"/>
+                        <w:szCs w:val="24"/>
+                      </w:rPr>
+                      <w:t xml:space="preserve"> Uncertainty When Assessing Fish Passage Through Culvert Road Crossings</w:t>
                     </w:r>
                   </w:hyperlink>
                   <w:r>
@@ -37360,7 +37833,25 @@
           <w:sz w:val="24"/>
           <w:szCs w:val="24"/>
         </w:rPr>
-        <w:t xml:space="preserve"> button.  Navigate to and select the directory provided with the FIPEX add-in. The name will be similar to: </w:t>
+        <w:t xml:space="preserve"> button.  Navigate to and select the directory provided with the FIPEX add-in. The name will be similar </w:t>
+      </w:r>
+      <w:proofErr w:type="gramStart"/>
+      <w:r>
+        <w:rPr>
+          <w:rFonts w:ascii="Calibri" w:hAnsi="Calibri"/>
+          <w:sz w:val="24"/>
+          <w:szCs w:val="24"/>
+        </w:rPr>
+        <w:t>to:</w:t>
+      </w:r>
+      <w:proofErr w:type="gramEnd"/>
+      <w:r>
+        <w:rPr>
+          <w:rFonts w:ascii="Calibri" w:hAnsi="Calibri"/>
+          <w:sz w:val="24"/>
+          <w:szCs w:val="24"/>
+        </w:rPr>
+        <w:t xml:space="preserve"> </w:t>
       </w:r>
       <w:r>
         <w:rPr>
@@ -37490,7 +37981,25 @@
           <w:sz w:val="24"/>
           <w:szCs w:val="24"/>
         </w:rPr>
-        <w:t xml:space="preserve">Make sure that the final setup looks similar to this:  </w:t>
+        <w:t xml:space="preserve">Make sure that the final setup looks </w:t>
+      </w:r>
+      <w:proofErr w:type="gramStart"/>
+      <w:r>
+        <w:rPr>
+          <w:rFonts w:ascii="Calibri" w:hAnsi="Calibri"/>
+          <w:sz w:val="24"/>
+          <w:szCs w:val="24"/>
+        </w:rPr>
+        <w:t>similar to</w:t>
+      </w:r>
+      <w:proofErr w:type="gramEnd"/>
+      <w:r>
+        <w:rPr>
+          <w:rFonts w:ascii="Calibri" w:hAnsi="Calibri"/>
+          <w:sz w:val="24"/>
+          <w:szCs w:val="24"/>
+        </w:rPr>
+        <w:t xml:space="preserve"> this:  </w:t>
       </w:r>
     </w:p>
     <w:p>
@@ -37769,7 +38278,25 @@
           <w:sz w:val="24"/>
           <w:szCs w:val="24"/>
         </w:rPr>
-        <w:t xml:space="preserve">10. Results returned should look similar to: </w:t>
+        <w:t xml:space="preserve">10. Results returned should look </w:t>
+      </w:r>
+      <w:proofErr w:type="gramStart"/>
+      <w:r>
+        <w:rPr>
+          <w:rFonts w:ascii="Calibri" w:hAnsi="Calibri"/>
+          <w:sz w:val="24"/>
+          <w:szCs w:val="24"/>
+        </w:rPr>
+        <w:t>similar to</w:t>
+      </w:r>
+      <w:proofErr w:type="gramEnd"/>
+      <w:r>
+        <w:rPr>
+          <w:rFonts w:ascii="Calibri" w:hAnsi="Calibri"/>
+          <w:sz w:val="24"/>
+          <w:szCs w:val="24"/>
+        </w:rPr>
+        <w:t xml:space="preserve">: </w:t>
       </w:r>
     </w:p>
     <w:p>
@@ -37950,7 +38477,25 @@
           <w:sz w:val="24"/>
           <w:szCs w:val="24"/>
         </w:rPr>
-        <w:t xml:space="preserve">There is an extra table created and visible now in the Table of Contents.  This is titled 'DCI',  prefixed with the characters you chose in the FIPEX Options and suffixed with a random five character code.  This table contains exactly what was sent to the R Model to calculate DCI.  </w:t>
+        <w:t>There is an extra table created and visible now in the Table of Contents.  This is titled 'DCI</w:t>
+      </w:r>
+      <w:proofErr w:type="gramStart"/>
+      <w:r>
+        <w:rPr>
+          <w:rFonts w:ascii="Calibri" w:hAnsi="Calibri"/>
+          <w:sz w:val="24"/>
+          <w:szCs w:val="24"/>
+        </w:rPr>
+        <w:t>',  prefixed</w:t>
+      </w:r>
+      <w:proofErr w:type="gramEnd"/>
+      <w:r>
+        <w:rPr>
+          <w:rFonts w:ascii="Calibri" w:hAnsi="Calibri"/>
+          <w:sz w:val="24"/>
+          <w:szCs w:val="24"/>
+        </w:rPr>
+        <w:t xml:space="preserve"> with the characters you chose in the FIPEX Options and suffixed with a random five character code.  This table contains exactly what was sent to the R Model to calculate DCI.  </w:t>
       </w:r>
     </w:p>
     <w:p>
@@ -38454,7 +38999,23 @@
           <w:rFonts w:ascii="Calibri" w:hAnsi="Calibri"/>
           <w:lang w:val="en-US"/>
         </w:rPr>
-        <w:t xml:space="preserve">There are a number of ways to do this, and topology can be complicated. </w:t>
+        <w:t xml:space="preserve">There are </w:t>
+      </w:r>
+      <w:proofErr w:type="gramStart"/>
+      <w:r>
+        <w:rPr>
+          <w:rFonts w:ascii="Calibri" w:hAnsi="Calibri"/>
+          <w:lang w:val="en-US"/>
+        </w:rPr>
+        <w:t>a number of</w:t>
+      </w:r>
+      <w:proofErr w:type="gramEnd"/>
+      <w:r>
+        <w:rPr>
+          <w:rFonts w:ascii="Calibri" w:hAnsi="Calibri"/>
+          <w:lang w:val="en-US"/>
+        </w:rPr>
+        <w:t xml:space="preserve"> ways to do this, and topology can be complicated. </w:t>
       </w:r>
       <w:r>
         <w:rPr>
@@ -38643,13 +39204,23 @@
                       <w:lang w:val="en-US"/>
                     </w:rPr>
                   </w:pPr>
+                  <w:proofErr w:type="gramStart"/>
                   <w:r>
                     <w:rPr>
                       <w:rFonts w:ascii="Calibri" w:hAnsi="Calibri"/>
                       <w:color w:val="FFFFFF" w:themeColor="background1"/>
                       <w:lang w:val="en-US"/>
                     </w:rPr>
-                    <w:t>Don't forget to set the Snapping tolerance!  'Editor' -&gt; 'Snapping' -&gt; 'Options...'</w:t>
+                    <w:t>Don't</w:t>
+                  </w:r>
+                  <w:proofErr w:type="gramEnd"/>
+                  <w:r>
+                    <w:rPr>
+                      <w:rFonts w:ascii="Calibri" w:hAnsi="Calibri"/>
+                      <w:color w:val="FFFFFF" w:themeColor="background1"/>
+                      <w:lang w:val="en-US"/>
+                    </w:rPr>
+                    <w:t xml:space="preserve"> forget to set the Snapping tolerance!  'Editor' -&gt; 'Snapping' -&gt; 'Options...'</w:t>
                   </w:r>
                 </w:p>
                 <w:p/>
@@ -39520,7 +40091,23 @@
           <w:rFonts w:ascii="Calibri" w:hAnsi="Calibri"/>
           <w:lang w:val="en-US"/>
         </w:rPr>
-        <w:t xml:space="preserve">1. Start an edit session by right-clicking the barrier features you wish to snap in the Table of Contents. </w:t>
+        <w:t xml:space="preserve">1. Start an edit session by </w:t>
+      </w:r>
+      <w:proofErr w:type="gramStart"/>
+      <w:r>
+        <w:rPr>
+          <w:rFonts w:ascii="Calibri" w:hAnsi="Calibri"/>
+          <w:lang w:val="en-US"/>
+        </w:rPr>
+        <w:t>right-clicking</w:t>
+      </w:r>
+      <w:proofErr w:type="gramEnd"/>
+      <w:r>
+        <w:rPr>
+          <w:rFonts w:ascii="Calibri" w:hAnsi="Calibri"/>
+          <w:lang w:val="en-US"/>
+        </w:rPr>
+        <w:t xml:space="preserve"> the barrier features you wish to snap in the Table of Contents. </w:t>
       </w:r>
       <w:r>
         <w:rPr>
@@ -40296,7 +40883,23 @@
           <w:rFonts w:ascii="Calibri" w:hAnsi="Calibri"/>
           <w:lang w:val="en-US"/>
         </w:rPr>
-        <w:t xml:space="preserve">TIP: When first building and troubleshooting a network, simply selecting points and lines and clicking the 'connect' button on the Geometric Network Editing toolbar (with an edit session started) may fix some of these errors.  </w:t>
+        <w:t xml:space="preserve">TIP: When first building and troubleshooting a network, simply selecting points and </w:t>
+      </w:r>
+      <w:proofErr w:type="gramStart"/>
+      <w:r>
+        <w:rPr>
+          <w:rFonts w:ascii="Calibri" w:hAnsi="Calibri"/>
+          <w:lang w:val="en-US"/>
+        </w:rPr>
+        <w:t>lines</w:t>
+      </w:r>
+      <w:proofErr w:type="gramEnd"/>
+      <w:r>
+        <w:rPr>
+          <w:rFonts w:ascii="Calibri" w:hAnsi="Calibri"/>
+          <w:lang w:val="en-US"/>
+        </w:rPr>
+        <w:t xml:space="preserve"> and clicking the 'connect' button on the Geometric Network Editing toolbar (with an edit session started) may fix some of these errors.  </w:t>
       </w:r>
     </w:p>
     <w:p>
@@ -40382,7 +40985,23 @@
           <w:rFonts w:ascii="Calibri" w:hAnsi="Calibri"/>
           <w:lang w:val="en-US"/>
         </w:rPr>
-        <w:t xml:space="preserve">During network creation, a number of build errors may occur.  </w:t>
+        <w:t xml:space="preserve">During network creation, </w:t>
+      </w:r>
+      <w:proofErr w:type="gramStart"/>
+      <w:r>
+        <w:rPr>
+          <w:rFonts w:ascii="Calibri" w:hAnsi="Calibri"/>
+          <w:lang w:val="en-US"/>
+        </w:rPr>
+        <w:t>a number of</w:t>
+      </w:r>
+      <w:proofErr w:type="gramEnd"/>
+      <w:r>
+        <w:rPr>
+          <w:rFonts w:ascii="Calibri" w:hAnsi="Calibri"/>
+          <w:lang w:val="en-US"/>
+        </w:rPr>
+        <w:t xml:space="preserve"> build errors may occur.  </w:t>
       </w:r>
       <w:r>
         <w:rPr>
@@ -40468,14 +41087,30 @@
           <w:rFonts w:asciiTheme="minorHAnsi" w:hAnsiTheme="minorHAnsi" w:cstheme="minorHAnsi"/>
           <w:lang w:val="en-US"/>
         </w:rPr>
-        <w:t>s of D</w:t>
-      </w:r>
+        <w:t xml:space="preserve">s of </w:t>
+      </w:r>
+      <w:proofErr w:type="gramStart"/>
       <w:r>
         <w:rPr>
           <w:rFonts w:asciiTheme="minorHAnsi" w:hAnsiTheme="minorHAnsi" w:cstheme="minorHAnsi"/>
           <w:lang w:val="en-US"/>
         </w:rPr>
-        <w:t xml:space="preserve">ecember, 2012, the codes refer to: </w:t>
+        <w:t>D</w:t>
+      </w:r>
+      <w:r>
+        <w:rPr>
+          <w:rFonts w:asciiTheme="minorHAnsi" w:hAnsiTheme="minorHAnsi" w:cstheme="minorHAnsi"/>
+          <w:lang w:val="en-US"/>
+        </w:rPr>
+        <w:t>ecember,</w:t>
+      </w:r>
+      <w:proofErr w:type="gramEnd"/>
+      <w:r>
+        <w:rPr>
+          <w:rFonts w:asciiTheme="minorHAnsi" w:hAnsiTheme="minorHAnsi" w:cstheme="minorHAnsi"/>
+          <w:lang w:val="en-US"/>
+        </w:rPr>
+        <w:t xml:space="preserve"> 2012, the codes refer to: </w:t>
       </w:r>
     </w:p>
     <w:p>
@@ -41617,7 +42252,21 @@
         <w:rPr>
           <w:rFonts w:asciiTheme="minorHAnsi" w:hAnsiTheme="minorHAnsi" w:cstheme="minorHAnsi"/>
         </w:rPr>
-        <w:t xml:space="preserve">To minimize time spent locating and creating sinks for many river systems, you can create a single sink for multiple networks by editing network lines to connect multiple river systems.  These lines are unrepresentative of actual river network and therefore serve a function similar to lake 'spines,' for example.  In similar practice, an attribute can be assigned to these features to use in the Exclusions tab of the FIPEX Options menu.  </w:t>
+        <w:t xml:space="preserve">To minimize time spent locating and creating sinks for many river systems, you can create a single sink for multiple networks by editing network lines to connect multiple river systems.  These lines are unrepresentative of actual river network and therefore serve a function </w:t>
+      </w:r>
+      <w:proofErr w:type="gramStart"/>
+      <w:r>
+        <w:rPr>
+          <w:rFonts w:asciiTheme="minorHAnsi" w:hAnsiTheme="minorHAnsi" w:cstheme="minorHAnsi"/>
+        </w:rPr>
+        <w:t>similar to</w:t>
+      </w:r>
+      <w:proofErr w:type="gramEnd"/>
+      <w:r>
+        <w:rPr>
+          <w:rFonts w:asciiTheme="minorHAnsi" w:hAnsiTheme="minorHAnsi" w:cstheme="minorHAnsi"/>
+        </w:rPr>
+        <w:t xml:space="preserve"> lake 'spines,' for example.  In similar practice, an attribute can be assigned to these features to use in the Exclusions tab of the FIPEX Options menu.  </w:t>
       </w:r>
     </w:p>
     <w:p>
@@ -41667,7 +42316,21 @@
         <w:rPr>
           <w:rFonts w:asciiTheme="minorHAnsi" w:hAnsiTheme="minorHAnsi" w:cstheme="minorHAnsi"/>
         </w:rPr>
-        <w:t xml:space="preserve"> you can create points at the intersection of two lines layers.  This method does not always yield the desired results because large coastal rivers often are segmented by tributaries (see example below) and therefore a custom generalized coastline layer often must be created to properly place a sink along large rivers. </w:t>
+        <w:t xml:space="preserve"> you can create points at the intersection of two lines layers.  This method does not always yield the desired results because large coastal rivers often are segmented by tributaries (see example below) and therefore a custom generalized coastline layer often must be created to properly place a sink </w:t>
+      </w:r>
+      <w:proofErr w:type="gramStart"/>
+      <w:r>
+        <w:rPr>
+          <w:rFonts w:asciiTheme="minorHAnsi" w:hAnsiTheme="minorHAnsi" w:cstheme="minorHAnsi"/>
+        </w:rPr>
+        <w:t>along large rivers</w:t>
+      </w:r>
+      <w:proofErr w:type="gramEnd"/>
+      <w:r>
+        <w:rPr>
+          <w:rFonts w:asciiTheme="minorHAnsi" w:hAnsiTheme="minorHAnsi" w:cstheme="minorHAnsi"/>
+        </w:rPr>
+        <w:t xml:space="preserve">. </w:t>
       </w:r>
     </w:p>
     <w:p>
@@ -42940,7 +43603,15 @@
         </w:r>
       </w:smartTag>
       <w:r>
-        <w:t xml:space="preserve">, D;, Kehler, D.G.; </w:t>
+        <w:t xml:space="preserve">, </w:t>
+      </w:r>
+      <w:proofErr w:type="gramStart"/>
+      <w:r>
+        <w:t>D;,</w:t>
+      </w:r>
+      <w:proofErr w:type="gramEnd"/>
+      <w:r>
+        <w:t xml:space="preserve"> Kehler, D.G.; </w:t>
       </w:r>
       <w:proofErr w:type="spellStart"/>
       <w:r>
@@ -42948,7 +43619,15 @@
       </w:r>
       <w:proofErr w:type="spellEnd"/>
       <w:r>
-        <w:t xml:space="preserve">, C.; Wiersma, Y.F.. (2009)  A new measure of longitudinal connectivity for stream networks. </w:t>
+        <w:t>, C.; Wiersma, Y.F.. (2009</w:t>
+      </w:r>
+      <w:proofErr w:type="gramStart"/>
+      <w:r>
+        <w:t>)  A</w:t>
+      </w:r>
+      <w:proofErr w:type="gramEnd"/>
+      <w:r>
+        <w:t xml:space="preserve"> new measure of longitudinal connectivity for stream networks. </w:t>
       </w:r>
       <w:r>
         <w:rPr>
@@ -42982,7 +43661,15 @@
         <w:footnoteRef/>
       </w:r>
       <w:r>
-        <w:t xml:space="preserve"> The DCI's are semi-structural, in that they incorporate some biological data  in determining barrier </w:t>
+        <w:t xml:space="preserve"> The DCI's are semi-structural, in that they incorporate some biological </w:t>
+      </w:r>
+      <w:proofErr w:type="gramStart"/>
+      <w:r>
+        <w:t>data  in</w:t>
+      </w:r>
+      <w:proofErr w:type="gramEnd"/>
+      <w:r>
+        <w:t xml:space="preserve"> determining barrier </w:t>
       </w:r>
       <w:proofErr w:type="spellStart"/>
       <w:r>

</xml_diff>